<commit_message>
doc: add textbook model for outline design
</commit_message>
<xml_diff>
--- a/outline_design.docx
+++ b/outline_design.docx
@@ -11,16 +11,17 @@
         <w:rPr>
           <w:rFonts w:hint="eastAsia"/>
         </w:rPr>
-        <w:t>需求分析——北工大教材资源整合平台</w:t>
+        <w:t>系统概要设计</w:t>
+      </w:r>
+      <w:r>
+        <w:rPr>
+          <w:rFonts w:hint="eastAsia"/>
+        </w:rPr>
+        <w:t>——北工大教材资源整合平台</w:t>
       </w:r>
     </w:p>
     <w:p/>
     <w:p>
-      <w:pPr>
-        <w:rPr>
-          <w:rFonts w:hint="eastAsia"/>
-        </w:rPr>
-      </w:pPr>
       <w:r>
         <w:rPr>
           <w:rFonts w:hint="eastAsia"/>
@@ -56,11 +57,6 @@
       </w:r>
     </w:p>
     <w:p>
-      <w:pPr>
-        <w:rPr>
-          <w:rFonts w:hint="eastAsia"/>
-        </w:rPr>
-      </w:pPr>
       <w:r>
         <w:rPr>
           <w:rFonts w:hint="eastAsia"/>
@@ -68,13 +64,7 @@
         <w:t>负责人：</w:t>
       </w:r>
     </w:p>
-    <w:p>
-      <w:pPr>
-        <w:rPr>
-          <w:rFonts w:hint="eastAsia"/>
-        </w:rPr>
-      </w:pPr>
-    </w:p>
+    <w:p/>
     <w:p>
       <w:pPr>
         <w:rPr>
@@ -99,7 +89,7 @@
         <w:rPr>
           <w:rFonts w:hint="eastAsia"/>
         </w:rPr>
-        <w:t>内容</w:t>
+        <w:t>功能</w:t>
       </w:r>
       <w:r>
         <w:rPr>
@@ -119,23 +109,500 @@
         <w:rPr>
           <w:rFonts w:hint="eastAsia"/>
         </w:rPr>
+        <w:t>接口：</w:t>
+      </w:r>
+    </w:p>
+    <w:p>
+      <w:r>
+        <w:rPr>
+          <w:rFonts w:hint="eastAsia"/>
+        </w:rPr>
+        <w:t>负责人：</w:t>
+      </w:r>
+    </w:p>
+    <w:p>
+      <w:pPr>
+        <w:rPr>
+          <w:b/>
+          <w:bCs/>
+        </w:rPr>
+      </w:pPr>
+      <w:r>
+        <w:rPr>
+          <w:rFonts w:hint="eastAsia"/>
+          <w:b/>
+          <w:bCs/>
+        </w:rPr>
+        <w:t>FR1.2 登录功能</w:t>
+      </w:r>
+    </w:p>
+    <w:p>
+      <w:pPr>
+        <w:ind w:firstLine="420"/>
+      </w:pPr>
+      <w:r>
+        <w:rPr>
+          <w:rFonts w:hint="eastAsia"/>
+        </w:rPr>
+        <w:t>功能</w:t>
+      </w:r>
+      <w:r>
+        <w:rPr>
+          <w:rFonts w:hint="eastAsia"/>
+        </w:rPr>
+        <w:t>：已注册用户</w:t>
+      </w:r>
+      <w:r>
+        <w:rPr>
+          <w:rFonts w:hint="eastAsia"/>
+        </w:rPr>
+        <w:t>登录</w:t>
+      </w:r>
+    </w:p>
+    <w:p>
+      <w:r>
+        <w:rPr>
+          <w:rFonts w:hint="eastAsia"/>
+        </w:rPr>
+        <w:t>接口：</w:t>
+      </w:r>
+    </w:p>
+    <w:p>
+      <w:r>
+        <w:rPr>
+          <w:rFonts w:hint="eastAsia"/>
+        </w:rPr>
+        <w:t>负责人：</w:t>
+      </w:r>
+    </w:p>
+    <w:p>
+      <w:pPr>
+        <w:rPr>
+          <w:b/>
+          <w:bCs/>
+        </w:rPr>
+      </w:pPr>
+      <w:r>
+        <w:rPr>
+          <w:rFonts w:hint="eastAsia"/>
+          <w:b/>
+          <w:bCs/>
+        </w:rPr>
+        <w:t>FR1.</w:t>
+      </w:r>
+      <w:r>
+        <w:rPr>
+          <w:rFonts w:hint="eastAsia"/>
+          <w:b/>
+          <w:bCs/>
+        </w:rPr>
+        <w:t>3</w:t>
+      </w:r>
+      <w:r>
+        <w:rPr>
+          <w:rFonts w:hint="eastAsia"/>
+          <w:b/>
+          <w:bCs/>
+        </w:rPr>
+        <w:t xml:space="preserve">  </w:t>
+      </w:r>
+      <w:r>
+        <w:rPr>
+          <w:rFonts w:hint="eastAsia"/>
+          <w:b/>
+          <w:bCs/>
+        </w:rPr>
+        <w:t>修改用户</w:t>
+      </w:r>
+      <w:r>
+        <w:rPr>
+          <w:rFonts w:hint="eastAsia"/>
+          <w:b/>
+          <w:bCs/>
+        </w:rPr>
+        <w:t>信息</w:t>
+      </w:r>
+    </w:p>
+    <w:p>
+      <w:pPr>
+        <w:ind w:firstLine="420"/>
+      </w:pPr>
+      <w:r>
+        <w:rPr>
+          <w:rFonts w:hint="eastAsia"/>
+        </w:rPr>
+        <w:t>功能</w:t>
+      </w:r>
+      <w:r>
+        <w:rPr>
+          <w:rFonts w:hint="eastAsia"/>
+        </w:rPr>
+        <w:t>：</w:t>
+      </w:r>
+      <w:r>
+        <w:rPr>
+          <w:rFonts w:hint="eastAsia"/>
+        </w:rPr>
+        <w:t>修改</w:t>
+      </w:r>
+      <w:r>
+        <w:rPr>
+          <w:rFonts w:hint="eastAsia"/>
+        </w:rPr>
+        <w:t>个人信息</w:t>
+      </w:r>
+      <w:r>
+        <w:rPr>
+          <w:rFonts w:hint="eastAsia"/>
+        </w:rPr>
+        <w:t>如</w:t>
+      </w:r>
+      <w:r>
+        <w:rPr>
+          <w:rFonts w:hint="eastAsia"/>
+        </w:rPr>
+        <w:t>昵称、学部、专业、年级、头像</w:t>
+      </w:r>
+      <w:r>
+        <w:rPr>
+          <w:rFonts w:hint="eastAsia"/>
+        </w:rPr>
+        <w:t>，编辑部分信息是否</w:t>
+      </w:r>
+      <w:r>
+        <w:rPr>
+          <w:rFonts w:hint="eastAsia"/>
+        </w:rPr>
+        <w:t>向他人展示</w:t>
+      </w:r>
+    </w:p>
+    <w:p>
+      <w:r>
+        <w:rPr>
+          <w:rFonts w:hint="eastAsia"/>
+        </w:rPr>
+        <w:t>接口：</w:t>
+      </w:r>
+    </w:p>
+    <w:p>
+      <w:r>
+        <w:rPr>
+          <w:rFonts w:hint="eastAsia"/>
+        </w:rPr>
+        <w:t>负责人：</w:t>
+      </w:r>
+    </w:p>
+    <w:p>
+      <w:pPr>
+        <w:rPr>
+          <w:b/>
+          <w:bCs/>
+        </w:rPr>
+      </w:pPr>
+      <w:r>
+        <w:rPr>
+          <w:rFonts w:hint="eastAsia"/>
+          <w:b/>
+          <w:bCs/>
+        </w:rPr>
+        <w:t>FR1.</w:t>
+      </w:r>
+      <w:r>
+        <w:rPr>
+          <w:rFonts w:hint="eastAsia"/>
+          <w:b/>
+          <w:bCs/>
+        </w:rPr>
+        <w:t>4</w:t>
+      </w:r>
+      <w:r>
+        <w:rPr>
+          <w:rFonts w:hint="eastAsia"/>
+          <w:b/>
+          <w:bCs/>
+        </w:rPr>
+        <w:t xml:space="preserve"> </w:t>
+      </w:r>
+      <w:r>
+        <w:rPr>
+          <w:rFonts w:hint="eastAsia"/>
+          <w:b/>
+          <w:bCs/>
+        </w:rPr>
+        <w:t>显示</w:t>
+      </w:r>
+      <w:r>
+        <w:rPr>
+          <w:rFonts w:hint="eastAsia"/>
+          <w:b/>
+          <w:bCs/>
+        </w:rPr>
+        <w:t>用户</w:t>
+      </w:r>
+      <w:r>
+        <w:rPr>
+          <w:rFonts w:hint="eastAsia"/>
+          <w:b/>
+          <w:bCs/>
+        </w:rPr>
+        <w:t>收藏</w:t>
+      </w:r>
+      <w:r>
+        <w:rPr>
+          <w:rFonts w:hint="eastAsia"/>
+          <w:b/>
+          <w:bCs/>
+        </w:rPr>
+        <w:t>功能</w:t>
+      </w:r>
+    </w:p>
+    <w:p>
+      <w:r>
+        <w:tab/>
+      </w:r>
+      <w:r>
+        <w:rPr>
+          <w:rFonts w:hint="eastAsia"/>
+        </w:rPr>
+        <w:t>功能</w:t>
+      </w:r>
+      <w:r>
+        <w:rPr>
+          <w:rFonts w:hint="eastAsia"/>
+        </w:rPr>
+        <w:t>：用户收藏的教材、</w:t>
+      </w:r>
+      <w:r>
+        <w:rPr>
+          <w:rFonts w:hint="eastAsia"/>
+        </w:rPr>
+        <w:t>课程等</w:t>
+      </w:r>
+    </w:p>
+    <w:p>
+      <w:pPr>
+        <w:rPr>
+          <w:rFonts w:hint="eastAsia"/>
+        </w:rPr>
+      </w:pPr>
+      <w:r>
+        <w:rPr>
+          <w:rFonts w:hint="eastAsia"/>
+        </w:rPr>
+        <w:t>接口：</w:t>
+      </w:r>
+      <w:r>
+        <w:rPr>
+          <w:rFonts w:hint="eastAsia"/>
+        </w:rPr>
+        <w:t>GET /</w:t>
+      </w:r>
+      <w:proofErr w:type="spellStart"/>
+      <w:r>
+        <w:rPr>
+          <w:rFonts w:hint="eastAsia"/>
+        </w:rPr>
+        <w:t>api</w:t>
+      </w:r>
+      <w:proofErr w:type="spellEnd"/>
+      <w:proofErr w:type="gramStart"/>
+      <w:r>
+        <w:rPr>
+          <w:rFonts w:hint="eastAsia"/>
+        </w:rPr>
+        <w:t>/:</w:t>
+      </w:r>
+      <w:proofErr w:type="spellStart"/>
+      <w:r>
+        <w:rPr>
+          <w:rFonts w:hint="eastAsia"/>
+        </w:rPr>
+        <w:t>userId</w:t>
+      </w:r>
+      <w:proofErr w:type="spellEnd"/>
+      <w:proofErr w:type="gramEnd"/>
+      <w:r>
+        <w:rPr>
+          <w:rFonts w:hint="eastAsia"/>
+        </w:rPr>
+        <w:t>/bookmark</w:t>
+      </w:r>
+    </w:p>
+    <w:p>
+      <w:r>
+        <w:rPr>
+          <w:rFonts w:hint="eastAsia"/>
+        </w:rPr>
+        <w:t>负责人：</w:t>
+      </w:r>
+    </w:p>
+    <w:p>
+      <w:pPr>
+        <w:rPr>
+          <w:b/>
+          <w:bCs/>
+        </w:rPr>
+      </w:pPr>
+      <w:r>
+        <w:rPr>
+          <w:rFonts w:hint="eastAsia"/>
+          <w:b/>
+          <w:bCs/>
+        </w:rPr>
+        <w:t>FR1.5 显示用户信息</w:t>
+      </w:r>
+    </w:p>
+    <w:p>
+      <w:r>
+        <w:rPr>
+          <w:b/>
+          <w:bCs/>
+        </w:rPr>
+        <w:tab/>
+      </w:r>
+      <w:r>
+        <w:rPr>
+          <w:rFonts w:hint="eastAsia"/>
+        </w:rPr>
+        <w:t>功能</w:t>
+      </w:r>
+      <w:r>
+        <w:rPr>
+          <w:rFonts w:hint="eastAsia"/>
+        </w:rPr>
+        <w:t>：显示其他用户</w:t>
+      </w:r>
+      <w:r>
+        <w:rPr>
+          <w:rFonts w:hint="eastAsia"/>
+        </w:rPr>
+        <w:t>的昵称、信誉分、学部、专业、年级、历史评论记录等必要基本信息和</w:t>
+      </w:r>
+      <w:r>
+        <w:rPr>
+          <w:rFonts w:hint="eastAsia"/>
+        </w:rPr>
+        <w:t>希望展示的信息</w:t>
+      </w:r>
+    </w:p>
+    <w:p>
+      <w:r>
+        <w:rPr>
+          <w:rFonts w:hint="eastAsia"/>
+        </w:rPr>
+        <w:t>接口：</w:t>
+      </w:r>
+    </w:p>
+    <w:p>
+      <w:r>
+        <w:rPr>
+          <w:rFonts w:hint="eastAsia"/>
+        </w:rPr>
+        <w:t>负责人：</w:t>
+      </w:r>
+    </w:p>
+    <w:p>
+      <w:pPr>
+        <w:rPr>
+          <w:b/>
+          <w:bCs/>
+        </w:rPr>
+      </w:pPr>
+    </w:p>
+    <w:p>
+      <w:pPr>
+        <w:pStyle w:val="2"/>
+      </w:pPr>
+      <w:r>
+        <w:rPr>
+          <w:rFonts w:hint="eastAsia"/>
+        </w:rPr>
+        <w:t>教材信息管理</w:t>
+      </w:r>
+    </w:p>
+    <w:p>
+      <w:r>
+        <w:rPr>
+          <w:rFonts w:hint="eastAsia"/>
+        </w:rPr>
         <w:t>功能：</w:t>
       </w:r>
-    </w:p>
-    <w:p>
-      <w:r>
-        <w:rPr>
-          <w:rFonts w:hint="eastAsia"/>
-        </w:rPr>
+      <w:r>
+        <w:rPr>
+          <w:rFonts w:hint="eastAsia"/>
+        </w:rPr>
+        <w:t>对</w:t>
+      </w:r>
+      <w:r>
+        <w:rPr>
+          <w:rFonts w:hint="eastAsia"/>
+        </w:rPr>
+        <w:t>教材</w:t>
+      </w:r>
+      <w:r>
+        <w:rPr>
+          <w:rFonts w:hint="eastAsia"/>
+        </w:rPr>
+        <w:t>相关信息</w:t>
+      </w:r>
+      <w:proofErr w:type="gramStart"/>
+      <w:r>
+        <w:rPr>
+          <w:rFonts w:hint="eastAsia"/>
+        </w:rPr>
+        <w:t>斤</w:t>
+      </w:r>
+      <w:proofErr w:type="gramEnd"/>
+      <w:r>
+        <w:rPr>
+          <w:rFonts w:hint="eastAsia"/>
+        </w:rPr>
+        <w:t>西瓜创建、删除、修改、删除等管理功能</w:t>
+      </w:r>
+    </w:p>
+    <w:p>
+      <w:pPr>
+        <w:rPr>
+          <w:rFonts w:hint="eastAsia"/>
+        </w:rPr>
+      </w:pPr>
+      <w:r>
+        <w:rPr>
+          <w:rFonts w:hint="eastAsia"/>
+        </w:rPr>
+        <w:lastRenderedPageBreak/>
         <w:t>接口：</w:t>
       </w:r>
-    </w:p>
-    <w:p>
-      <w:pPr>
-        <w:rPr>
-          <w:rFonts w:hint="eastAsia"/>
-        </w:rPr>
-      </w:pPr>
+      <w:r>
+        <w:rPr>
+          <w:rFonts w:hint="eastAsia"/>
+        </w:rPr>
+        <w:t>GET /</w:t>
+      </w:r>
+      <w:proofErr w:type="spellStart"/>
+      <w:r>
+        <w:rPr>
+          <w:rFonts w:hint="eastAsia"/>
+        </w:rPr>
+        <w:t>api</w:t>
+      </w:r>
+      <w:proofErr w:type="spellEnd"/>
+      <w:r>
+        <w:rPr>
+          <w:rFonts w:hint="eastAsia"/>
+        </w:rPr>
+        <w:t>/</w:t>
+      </w:r>
+      <w:proofErr w:type="spellStart"/>
+      <w:r>
+        <w:rPr>
+          <w:rFonts w:hint="eastAsia"/>
+        </w:rPr>
+        <w:t>bookview</w:t>
+      </w:r>
+      <w:proofErr w:type="spellEnd"/>
+    </w:p>
+    <w:p>
       <w:r>
         <w:rPr>
           <w:rFonts w:hint="eastAsia"/>
@@ -143,20 +610,21 @@
         <w:t>负责人：</w:t>
       </w:r>
     </w:p>
-    <w:p>
-      <w:pPr>
-        <w:rPr>
-          <w:b/>
-          <w:bCs/>
-        </w:rPr>
-      </w:pPr>
-      <w:r>
-        <w:rPr>
-          <w:rFonts w:hint="eastAsia"/>
-          <w:b/>
-          <w:bCs/>
-        </w:rPr>
-        <w:t>FR1.2 登录功能</w:t>
+    <w:p/>
+    <w:p>
+      <w:pPr>
+        <w:rPr>
+          <w:b/>
+          <w:bCs/>
+        </w:rPr>
+      </w:pPr>
+      <w:r>
+        <w:rPr>
+          <w:rFonts w:hint="eastAsia"/>
+          <w:b/>
+          <w:bCs/>
+        </w:rPr>
+        <w:t>FR2.1 显示教材基本信息</w:t>
       </w:r>
     </w:p>
     <w:p>
@@ -167,22 +635,1116 @@
         <w:rPr>
           <w:rFonts w:hint="eastAsia"/>
         </w:rPr>
-        <w:t>内容</w:t>
-      </w:r>
-      <w:r>
-        <w:rPr>
-          <w:rFonts w:hint="eastAsia"/>
-        </w:rPr>
-        <w:t>：已注册用户</w:t>
-      </w:r>
-      <w:r>
-        <w:rPr>
-          <w:rFonts w:hint="eastAsia"/>
-        </w:rPr>
-        <w:t>登录</w:t>
-      </w:r>
-    </w:p>
-    <w:p>
+        <w:t>功能</w:t>
+      </w:r>
+      <w:r>
+        <w:rPr>
+          <w:rFonts w:hint="eastAsia"/>
+        </w:rPr>
+        <w:t>：向用户显示书名、作者、出版社、版本、ISBN号、使用课程、使用教师等信息</w:t>
+      </w:r>
+    </w:p>
+    <w:p>
+      <w:pPr>
+        <w:ind w:leftChars="200" w:left="420"/>
+        <w:rPr>
+          <w:rFonts w:hint="eastAsia"/>
+        </w:rPr>
+      </w:pPr>
+      <w:r>
+        <w:rPr>
+          <w:rFonts w:hint="eastAsia"/>
+        </w:rPr>
+        <w:t>接口：</w:t>
+      </w:r>
+      <w:r>
+        <w:rPr>
+          <w:rFonts w:hint="eastAsia"/>
+        </w:rPr>
+        <w:t>GET</w:t>
+      </w:r>
+      <w:r>
+        <w:rPr>
+          <w:rFonts w:hint="eastAsia"/>
+        </w:rPr>
+        <w:t xml:space="preserve"> </w:t>
+      </w:r>
+      <w:r>
+        <w:rPr>
+          <w:rFonts w:hint="eastAsia"/>
+        </w:rPr>
+        <w:t>/</w:t>
+      </w:r>
+      <w:proofErr w:type="spellStart"/>
+      <w:r>
+        <w:rPr>
+          <w:rFonts w:hint="eastAsia"/>
+        </w:rPr>
+        <w:t>a</w:t>
+      </w:r>
+      <w:proofErr w:type="spellEnd"/>
+      <w:r>
+        <w:rPr>
+          <w:rFonts w:hint="eastAsia"/>
+        </w:rPr>
+        <w:t>p</w:t>
+      </w:r>
+      <w:proofErr w:type="spellStart"/>
+      <w:r>
+        <w:rPr>
+          <w:rFonts w:hint="eastAsia"/>
+        </w:rPr>
+        <w:t>i</w:t>
+      </w:r>
+      <w:proofErr w:type="spellEnd"/>
+      <w:r>
+        <w:rPr>
+          <w:rFonts w:hint="eastAsia"/>
+        </w:rPr>
+        <w:t>/books</w:t>
+      </w:r>
+      <w:proofErr w:type="gramStart"/>
+      <w:r>
+        <w:rPr>
+          <w:rFonts w:hint="eastAsia"/>
+        </w:rPr>
+        <w:t>/:</w:t>
+      </w:r>
+      <w:proofErr w:type="spellStart"/>
+      <w:r>
+        <w:rPr>
+          <w:rFonts w:hint="eastAsia"/>
+        </w:rPr>
+        <w:t>boodId</w:t>
+      </w:r>
+      <w:proofErr w:type="spellEnd"/>
+      <w:proofErr w:type="gramEnd"/>
+    </w:p>
+    <w:p>
+      <w:pPr>
+        <w:ind w:leftChars="200" w:left="420"/>
+      </w:pPr>
+      <w:r>
+        <w:rPr>
+          <w:rFonts w:hint="eastAsia"/>
+        </w:rPr>
+        <w:t>负责人：</w:t>
+      </w:r>
+    </w:p>
+    <w:p>
+      <w:pPr>
+        <w:rPr>
+          <w:b/>
+          <w:bCs/>
+        </w:rPr>
+      </w:pPr>
+      <w:r>
+        <w:rPr>
+          <w:rFonts w:hint="eastAsia"/>
+          <w:b/>
+          <w:bCs/>
+        </w:rPr>
+        <w:t>FR2.2 显示电子书</w:t>
+      </w:r>
+      <w:r>
+        <w:rPr>
+          <w:rFonts w:hint="eastAsia"/>
+          <w:b/>
+          <w:bCs/>
+        </w:rPr>
+        <w:t>、实体书</w:t>
+      </w:r>
+      <w:r>
+        <w:rPr>
+          <w:rFonts w:hint="eastAsia"/>
+          <w:b/>
+          <w:bCs/>
+        </w:rPr>
+        <w:t>获取途径</w:t>
+      </w:r>
+    </w:p>
+    <w:p>
+      <w:pPr>
+        <w:ind w:leftChars="200" w:left="420"/>
+      </w:pPr>
+      <w:r>
+        <w:rPr>
+          <w:rFonts w:hint="eastAsia"/>
+        </w:rPr>
+        <w:t>功能</w:t>
+      </w:r>
+      <w:r>
+        <w:rPr>
+          <w:rFonts w:hint="eastAsia"/>
+        </w:rPr>
+        <w:t>：向用户展示Z-Library，Library Genius，Anna</w:t>
+      </w:r>
+      <w:proofErr w:type="gramStart"/>
+      <w:r>
+        <w:t>’</w:t>
+      </w:r>
+      <w:proofErr w:type="gramEnd"/>
+      <w:r>
+        <w:rPr>
+          <w:rFonts w:hint="eastAsia"/>
+        </w:rPr>
+        <w:t>s Archive</w:t>
+      </w:r>
+      <w:proofErr w:type="gramStart"/>
+      <w:r>
+        <w:rPr>
+          <w:rFonts w:hint="eastAsia"/>
+        </w:rPr>
+        <w:t>等电子书</w:t>
+      </w:r>
+      <w:proofErr w:type="gramEnd"/>
+      <w:r>
+        <w:rPr>
+          <w:rFonts w:hint="eastAsia"/>
+        </w:rPr>
+        <w:t>获取途径</w:t>
+      </w:r>
+      <w:r>
+        <w:rPr>
+          <w:rFonts w:hint="eastAsia"/>
+        </w:rPr>
+        <w:t>，</w:t>
+      </w:r>
+      <w:r>
+        <w:rPr>
+          <w:rFonts w:hint="eastAsia"/>
+        </w:rPr>
+        <w:t>实体书的淘宝、当当、京东、孔子</w:t>
+      </w:r>
+      <w:proofErr w:type="gramStart"/>
+      <w:r>
+        <w:rPr>
+          <w:rFonts w:hint="eastAsia"/>
+        </w:rPr>
+        <w:t>旧书网</w:t>
+      </w:r>
+      <w:proofErr w:type="gramEnd"/>
+      <w:r>
+        <w:rPr>
+          <w:rFonts w:hint="eastAsia"/>
+        </w:rPr>
+        <w:t>等网站对应书记的信息，北工大图书馆对应书籍是否可借等</w:t>
+      </w:r>
+    </w:p>
+    <w:p>
+      <w:pPr>
+        <w:ind w:leftChars="200" w:left="420"/>
+      </w:pPr>
+      <w:r>
+        <w:rPr>
+          <w:rFonts w:hint="eastAsia"/>
+        </w:rPr>
+        <w:t>接口：</w:t>
+      </w:r>
+    </w:p>
+    <w:p>
+      <w:pPr>
+        <w:pStyle w:val="a9"/>
+        <w:numPr>
+          <w:ilvl w:val="0"/>
+          <w:numId w:val="6"/>
+        </w:numPr>
+        <w:ind w:firstLineChars="0"/>
+      </w:pPr>
+      <w:r>
+        <w:rPr>
+          <w:rFonts w:hint="eastAsia"/>
+        </w:rPr>
+        <w:t xml:space="preserve">GET </w:t>
+      </w:r>
+      <w:r>
+        <w:rPr>
+          <w:rFonts w:hint="eastAsia"/>
+        </w:rPr>
+        <w:t>/</w:t>
+      </w:r>
+      <w:proofErr w:type="spellStart"/>
+      <w:r>
+        <w:rPr>
+          <w:rFonts w:hint="eastAsia"/>
+        </w:rPr>
+        <w:t>api</w:t>
+      </w:r>
+      <w:proofErr w:type="spellEnd"/>
+      <w:r>
+        <w:rPr>
+          <w:rFonts w:hint="eastAsia"/>
+        </w:rPr>
+        <w:t>/get-</w:t>
+      </w:r>
+      <w:proofErr w:type="spellStart"/>
+      <w:r>
+        <w:rPr>
+          <w:rFonts w:hint="eastAsia"/>
+        </w:rPr>
+        <w:t>douban</w:t>
+      </w:r>
+      <w:proofErr w:type="spellEnd"/>
+      <w:r>
+        <w:rPr>
+          <w:rFonts w:hint="eastAsia"/>
+        </w:rPr>
+        <w:t>-book</w:t>
+      </w:r>
+    </w:p>
+    <w:p>
+      <w:pPr>
+        <w:pStyle w:val="a9"/>
+        <w:numPr>
+          <w:ilvl w:val="0"/>
+          <w:numId w:val="6"/>
+        </w:numPr>
+        <w:ind w:firstLineChars="0"/>
+      </w:pPr>
+      <w:r>
+        <w:rPr>
+          <w:rFonts w:hint="eastAsia"/>
+        </w:rPr>
+        <w:t>GET</w:t>
+      </w:r>
+      <w:r>
+        <w:rPr>
+          <w:rFonts w:hint="eastAsia"/>
+        </w:rPr>
+        <w:t xml:space="preserve"> </w:t>
+      </w:r>
+      <w:r>
+        <w:rPr>
+          <w:rFonts w:hint="eastAsia"/>
+        </w:rPr>
+        <w:t>/</w:t>
+      </w:r>
+      <w:proofErr w:type="spellStart"/>
+      <w:r>
+        <w:rPr>
+          <w:rFonts w:hint="eastAsia"/>
+        </w:rPr>
+        <w:t>api</w:t>
+      </w:r>
+      <w:proofErr w:type="spellEnd"/>
+      <w:r>
+        <w:rPr>
+          <w:rFonts w:hint="eastAsia"/>
+        </w:rPr>
+        <w:t>/get-anna-book</w:t>
+      </w:r>
+    </w:p>
+    <w:p>
+      <w:pPr>
+        <w:pStyle w:val="a9"/>
+        <w:numPr>
+          <w:ilvl w:val="0"/>
+          <w:numId w:val="6"/>
+        </w:numPr>
+        <w:ind w:firstLineChars="0"/>
+      </w:pPr>
+      <w:r>
+        <w:rPr>
+          <w:rFonts w:hint="eastAsia"/>
+        </w:rPr>
+        <w:t>GET</w:t>
+      </w:r>
+      <w:r>
+        <w:rPr>
+          <w:rFonts w:hint="eastAsia"/>
+        </w:rPr>
+        <w:t xml:space="preserve"> </w:t>
+      </w:r>
+      <w:r>
+        <w:rPr>
+          <w:rFonts w:hint="eastAsia"/>
+        </w:rPr>
+        <w:t>/</w:t>
+      </w:r>
+      <w:proofErr w:type="spellStart"/>
+      <w:r>
+        <w:rPr>
+          <w:rFonts w:hint="eastAsia"/>
+        </w:rPr>
+        <w:t>api</w:t>
+      </w:r>
+      <w:proofErr w:type="spellEnd"/>
+      <w:r>
+        <w:rPr>
+          <w:rFonts w:hint="eastAsia"/>
+        </w:rPr>
+        <w:t>/get-</w:t>
+      </w:r>
+      <w:proofErr w:type="spellStart"/>
+      <w:r>
+        <w:rPr>
+          <w:rFonts w:hint="eastAsia"/>
+        </w:rPr>
+        <w:t>taobao</w:t>
+      </w:r>
+      <w:proofErr w:type="spellEnd"/>
+      <w:r>
+        <w:rPr>
+          <w:rFonts w:hint="eastAsia"/>
+        </w:rPr>
+        <w:t>-info</w:t>
+      </w:r>
+    </w:p>
+    <w:p>
+      <w:pPr>
+        <w:pStyle w:val="a9"/>
+        <w:numPr>
+          <w:ilvl w:val="0"/>
+          <w:numId w:val="6"/>
+        </w:numPr>
+        <w:ind w:firstLineChars="0"/>
+      </w:pPr>
+      <w:r>
+        <w:rPr>
+          <w:rFonts w:hint="eastAsia"/>
+        </w:rPr>
+        <w:t>GET</w:t>
+      </w:r>
+      <w:r>
+        <w:rPr>
+          <w:rFonts w:hint="eastAsia"/>
+        </w:rPr>
+        <w:t xml:space="preserve"> </w:t>
+      </w:r>
+      <w:r>
+        <w:rPr>
+          <w:rFonts w:hint="eastAsia"/>
+        </w:rPr>
+        <w:t>/</w:t>
+      </w:r>
+      <w:proofErr w:type="spellStart"/>
+      <w:r>
+        <w:rPr>
+          <w:rFonts w:hint="eastAsia"/>
+        </w:rPr>
+        <w:t>api</w:t>
+      </w:r>
+      <w:proofErr w:type="spellEnd"/>
+      <w:r>
+        <w:rPr>
+          <w:rFonts w:hint="eastAsia"/>
+        </w:rPr>
+        <w:t>/get-</w:t>
+      </w:r>
+      <w:proofErr w:type="spellStart"/>
+      <w:r>
+        <w:rPr>
+          <w:rFonts w:hint="eastAsia"/>
+        </w:rPr>
+        <w:t>dangdang</w:t>
+      </w:r>
+      <w:proofErr w:type="spellEnd"/>
+      <w:r>
+        <w:rPr>
+          <w:rFonts w:hint="eastAsia"/>
+        </w:rPr>
+        <w:t>-info</w:t>
+      </w:r>
+    </w:p>
+    <w:p>
+      <w:pPr>
+        <w:pStyle w:val="a9"/>
+        <w:numPr>
+          <w:ilvl w:val="0"/>
+          <w:numId w:val="6"/>
+        </w:numPr>
+        <w:ind w:firstLineChars="0"/>
+      </w:pPr>
+      <w:r>
+        <w:rPr>
+          <w:rFonts w:hint="eastAsia"/>
+        </w:rPr>
+        <w:t>GET</w:t>
+      </w:r>
+      <w:r>
+        <w:rPr>
+          <w:rFonts w:hint="eastAsia"/>
+        </w:rPr>
+        <w:t xml:space="preserve"> </w:t>
+      </w:r>
+      <w:r>
+        <w:rPr>
+          <w:rFonts w:hint="eastAsia"/>
+        </w:rPr>
+        <w:t>/</w:t>
+      </w:r>
+      <w:proofErr w:type="spellStart"/>
+      <w:r>
+        <w:rPr>
+          <w:rFonts w:hint="eastAsia"/>
+        </w:rPr>
+        <w:t>api</w:t>
+      </w:r>
+      <w:proofErr w:type="spellEnd"/>
+      <w:r>
+        <w:rPr>
+          <w:rFonts w:hint="eastAsia"/>
+        </w:rPr>
+        <w:t>/get-</w:t>
+      </w:r>
+      <w:proofErr w:type="spellStart"/>
+      <w:r>
+        <w:rPr>
+          <w:rFonts w:hint="eastAsia"/>
+        </w:rPr>
+        <w:t>jingdong</w:t>
+      </w:r>
+      <w:proofErr w:type="spellEnd"/>
+      <w:r>
+        <w:rPr>
+          <w:rFonts w:hint="eastAsia"/>
+        </w:rPr>
+        <w:t>-info</w:t>
+      </w:r>
+    </w:p>
+    <w:p>
+      <w:pPr>
+        <w:pStyle w:val="a9"/>
+        <w:numPr>
+          <w:ilvl w:val="0"/>
+          <w:numId w:val="6"/>
+        </w:numPr>
+        <w:ind w:firstLineChars="0"/>
+        <w:rPr>
+          <w:rFonts w:hint="eastAsia"/>
+        </w:rPr>
+      </w:pPr>
+      <w:r>
+        <w:rPr>
+          <w:rFonts w:hint="eastAsia"/>
+        </w:rPr>
+        <w:t>GET</w:t>
+      </w:r>
+      <w:r>
+        <w:rPr>
+          <w:rFonts w:hint="eastAsia"/>
+        </w:rPr>
+        <w:t xml:space="preserve"> </w:t>
+      </w:r>
+      <w:r>
+        <w:rPr>
+          <w:rFonts w:hint="eastAsia"/>
+        </w:rPr>
+        <w:t>/</w:t>
+      </w:r>
+      <w:proofErr w:type="spellStart"/>
+      <w:r>
+        <w:rPr>
+          <w:rFonts w:hint="eastAsia"/>
+        </w:rPr>
+        <w:t>api</w:t>
+      </w:r>
+      <w:proofErr w:type="spellEnd"/>
+      <w:r>
+        <w:rPr>
+          <w:rFonts w:hint="eastAsia"/>
+        </w:rPr>
+        <w:t>/get-</w:t>
+      </w:r>
+      <w:proofErr w:type="spellStart"/>
+      <w:r>
+        <w:rPr>
+          <w:rFonts w:hint="eastAsia"/>
+        </w:rPr>
+        <w:t>kong</w:t>
+      </w:r>
+      <w:proofErr w:type="spellEnd"/>
+      <w:r>
+        <w:rPr>
+          <w:rFonts w:hint="eastAsia"/>
+        </w:rPr>
+        <w:t>-info</w:t>
+      </w:r>
+    </w:p>
+    <w:p>
+      <w:pPr>
+        <w:ind w:leftChars="200" w:left="420"/>
+      </w:pPr>
+      <w:r>
+        <w:rPr>
+          <w:rFonts w:hint="eastAsia"/>
+        </w:rPr>
+        <w:t>负责人：</w:t>
+      </w:r>
+    </w:p>
+    <w:p>
+      <w:pPr>
+        <w:rPr>
+          <w:b/>
+          <w:bCs/>
+        </w:rPr>
+      </w:pPr>
+      <w:r>
+        <w:rPr>
+          <w:rFonts w:hint="eastAsia"/>
+          <w:b/>
+          <w:bCs/>
+        </w:rPr>
+        <w:t>FR2.4 增加教材</w:t>
+      </w:r>
+    </w:p>
+    <w:p>
+      <w:r>
+        <w:tab/>
+      </w:r>
+      <w:r>
+        <w:rPr>
+          <w:rFonts w:hint="eastAsia"/>
+        </w:rPr>
+        <w:t>功能</w:t>
+      </w:r>
+      <w:r>
+        <w:rPr>
+          <w:rFonts w:hint="eastAsia"/>
+        </w:rPr>
+        <w:t>：用户和管理者自主增加对应课程、教师使用教材的信息</w:t>
+      </w:r>
+    </w:p>
+    <w:p>
+      <w:pPr>
+        <w:rPr>
+          <w:rFonts w:hint="eastAsia"/>
+        </w:rPr>
+      </w:pPr>
+      <w:r>
+        <w:rPr>
+          <w:rFonts w:hint="eastAsia"/>
+        </w:rPr>
+        <w:t>接口：</w:t>
+      </w:r>
+      <w:r>
+        <w:rPr>
+          <w:rFonts w:hint="eastAsia"/>
+        </w:rPr>
+        <w:t xml:space="preserve">POST </w:t>
+      </w:r>
+      <w:r>
+        <w:rPr>
+          <w:rFonts w:hint="eastAsia"/>
+        </w:rPr>
+        <w:t>/</w:t>
+      </w:r>
+      <w:proofErr w:type="spellStart"/>
+      <w:r>
+        <w:rPr>
+          <w:rFonts w:hint="eastAsia"/>
+        </w:rPr>
+        <w:t>api</w:t>
+      </w:r>
+      <w:proofErr w:type="spellEnd"/>
+      <w:r>
+        <w:rPr>
+          <w:rFonts w:hint="eastAsia"/>
+        </w:rPr>
+        <w:t>/create-book</w:t>
+      </w:r>
+    </w:p>
+    <w:p>
+      <w:r>
+        <w:rPr>
+          <w:rFonts w:hint="eastAsia"/>
+        </w:rPr>
+        <w:t>负责人：</w:t>
+      </w:r>
+    </w:p>
+    <w:p>
+      <w:pPr>
+        <w:rPr>
+          <w:b/>
+          <w:bCs/>
+        </w:rPr>
+      </w:pPr>
+      <w:r>
+        <w:rPr>
+          <w:rFonts w:hint="eastAsia"/>
+          <w:b/>
+          <w:bCs/>
+        </w:rPr>
+        <w:t>FR2.5 删除教材</w:t>
+      </w:r>
+    </w:p>
+    <w:p>
+      <w:r>
+        <w:tab/>
+      </w:r>
+      <w:r>
+        <w:rPr>
+          <w:rFonts w:hint="eastAsia"/>
+        </w:rPr>
+        <w:t>功能</w:t>
+      </w:r>
+      <w:r>
+        <w:rPr>
+          <w:rFonts w:hint="eastAsia"/>
+        </w:rPr>
+        <w:t>：用户、网站管理者及开发人员删除教材信息</w:t>
+      </w:r>
+    </w:p>
+    <w:p>
+      <w:pPr>
+        <w:rPr>
+          <w:rFonts w:hint="eastAsia"/>
+        </w:rPr>
+      </w:pPr>
+      <w:r>
+        <w:rPr>
+          <w:rFonts w:hint="eastAsia"/>
+        </w:rPr>
+        <w:t>接口：</w:t>
+      </w:r>
+      <w:r>
+        <w:rPr>
+          <w:rFonts w:hint="eastAsia"/>
+        </w:rPr>
+        <w:t>DELETE</w:t>
+      </w:r>
+      <w:r>
+        <w:rPr>
+          <w:rFonts w:hint="eastAsia"/>
+        </w:rPr>
+        <w:t xml:space="preserve"> </w:t>
+      </w:r>
+      <w:r>
+        <w:rPr>
+          <w:rFonts w:hint="eastAsia"/>
+        </w:rPr>
+        <w:t>/</w:t>
+      </w:r>
+      <w:proofErr w:type="spellStart"/>
+      <w:r>
+        <w:rPr>
+          <w:rFonts w:hint="eastAsia"/>
+        </w:rPr>
+        <w:t>api</w:t>
+      </w:r>
+      <w:proofErr w:type="spellEnd"/>
+      <w:r>
+        <w:rPr>
+          <w:rFonts w:hint="eastAsia"/>
+        </w:rPr>
+        <w:t>/delete-book</w:t>
+      </w:r>
+    </w:p>
+    <w:p>
+      <w:r>
+        <w:rPr>
+          <w:rFonts w:hint="eastAsia"/>
+        </w:rPr>
+        <w:t>负责人：</w:t>
+      </w:r>
+    </w:p>
+    <w:p>
+      <w:pPr>
+        <w:rPr>
+          <w:b/>
+          <w:bCs/>
+        </w:rPr>
+      </w:pPr>
+      <w:r>
+        <w:rPr>
+          <w:rFonts w:hint="eastAsia"/>
+          <w:b/>
+          <w:bCs/>
+        </w:rPr>
+        <w:t>FR2.6 修改教材信息</w:t>
+      </w:r>
+    </w:p>
+    <w:p>
+      <w:r>
+        <w:tab/>
+      </w:r>
+      <w:r>
+        <w:rPr>
+          <w:rFonts w:hint="eastAsia"/>
+        </w:rPr>
+        <w:t>功能</w:t>
+      </w:r>
+      <w:r>
+        <w:rPr>
+          <w:rFonts w:hint="eastAsia"/>
+        </w:rPr>
+        <w:t>：用户、网站管理者及开发人员修改教材信息</w:t>
+      </w:r>
+    </w:p>
+    <w:p>
+      <w:pPr>
+        <w:rPr>
+          <w:rFonts w:hint="eastAsia"/>
+        </w:rPr>
+      </w:pPr>
+      <w:r>
+        <w:rPr>
+          <w:rFonts w:hint="eastAsia"/>
+        </w:rPr>
+        <w:t>接口：</w:t>
+      </w:r>
+      <w:r>
+        <w:rPr>
+          <w:rFonts w:hint="eastAsia"/>
+        </w:rPr>
+        <w:t>P</w:t>
+      </w:r>
+      <w:r>
+        <w:rPr>
+          <w:rFonts w:hint="eastAsia"/>
+        </w:rPr>
+        <w:t>UT</w:t>
+      </w:r>
+      <w:r>
+        <w:rPr>
+          <w:rFonts w:hint="eastAsia"/>
+        </w:rPr>
+        <w:t xml:space="preserve"> </w:t>
+      </w:r>
+      <w:r>
+        <w:rPr>
+          <w:rFonts w:hint="eastAsia"/>
+        </w:rPr>
+        <w:t>/</w:t>
+      </w:r>
+      <w:proofErr w:type="spellStart"/>
+      <w:r>
+        <w:rPr>
+          <w:rFonts w:hint="eastAsia"/>
+        </w:rPr>
+        <w:t>api</w:t>
+      </w:r>
+      <w:proofErr w:type="spellEnd"/>
+      <w:r>
+        <w:rPr>
+          <w:rFonts w:hint="eastAsia"/>
+        </w:rPr>
+        <w:t>/reform-book</w:t>
+      </w:r>
+    </w:p>
+    <w:p>
+      <w:r>
+        <w:rPr>
+          <w:rFonts w:hint="eastAsia"/>
+        </w:rPr>
+        <w:t>负责人：</w:t>
+      </w:r>
+    </w:p>
+    <w:p>
+      <w:pPr>
+        <w:rPr>
+          <w:b/>
+          <w:bCs/>
+        </w:rPr>
+      </w:pPr>
+      <w:r>
+        <w:rPr>
+          <w:rFonts w:hint="eastAsia"/>
+          <w:b/>
+          <w:bCs/>
+        </w:rPr>
+        <w:t>FR2.7 上传教材</w:t>
+      </w:r>
+      <w:r>
+        <w:rPr>
+          <w:rFonts w:hint="eastAsia"/>
+          <w:b/>
+          <w:bCs/>
+        </w:rPr>
+        <w:t>、课程资源</w:t>
+      </w:r>
+    </w:p>
+    <w:p>
+      <w:r>
+        <w:rPr>
+          <w:b/>
+          <w:bCs/>
+        </w:rPr>
+        <w:tab/>
+      </w:r>
+      <w:r>
+        <w:rPr>
+          <w:rFonts w:hint="eastAsia"/>
+        </w:rPr>
+        <w:t>功能</w:t>
+      </w:r>
+      <w:r>
+        <w:rPr>
+          <w:rFonts w:hint="eastAsia"/>
+        </w:rPr>
+        <w:t>：</w:t>
+      </w:r>
+      <w:r>
+        <w:rPr>
+          <w:rFonts w:hint="eastAsia"/>
+        </w:rPr>
+        <w:t>用户分享拥有的</w:t>
+      </w:r>
+      <w:r>
+        <w:rPr>
+          <w:rFonts w:hint="eastAsia"/>
+        </w:rPr>
+        <w:t>电子</w:t>
+      </w:r>
+      <w:r>
+        <w:rPr>
+          <w:rFonts w:hint="eastAsia"/>
+        </w:rPr>
+        <w:t>教材</w:t>
+      </w:r>
+      <w:r>
+        <w:rPr>
+          <w:rFonts w:hint="eastAsia"/>
+        </w:rPr>
+        <w:t>、课程笔记等资源</w:t>
+      </w:r>
+    </w:p>
+    <w:p>
+      <w:pPr>
+        <w:rPr>
+          <w:rFonts w:hint="eastAsia"/>
+        </w:rPr>
+      </w:pPr>
+      <w:r>
+        <w:rPr>
+          <w:rFonts w:hint="eastAsia"/>
+        </w:rPr>
+        <w:t>接口：</w:t>
+      </w:r>
+      <w:r>
+        <w:rPr>
+          <w:rFonts w:hint="eastAsia"/>
+        </w:rPr>
+        <w:t>P</w:t>
+      </w:r>
+      <w:r>
+        <w:rPr>
+          <w:rFonts w:hint="eastAsia"/>
+        </w:rPr>
+        <w:t>OST</w:t>
+      </w:r>
+      <w:r>
+        <w:rPr>
+          <w:rFonts w:hint="eastAsia"/>
+        </w:rPr>
+        <w:t xml:space="preserve"> </w:t>
+      </w:r>
+      <w:r>
+        <w:rPr>
+          <w:rFonts w:hint="eastAsia"/>
+        </w:rPr>
+        <w:t>/</w:t>
+      </w:r>
+      <w:proofErr w:type="spellStart"/>
+      <w:r>
+        <w:rPr>
+          <w:rFonts w:hint="eastAsia"/>
+        </w:rPr>
+        <w:t>api</w:t>
+      </w:r>
+      <w:proofErr w:type="spellEnd"/>
+      <w:r>
+        <w:rPr>
+          <w:rFonts w:hint="eastAsia"/>
+        </w:rPr>
+        <w:t>/upload-</w:t>
+      </w:r>
+      <w:proofErr w:type="spellStart"/>
+      <w:r>
+        <w:rPr>
+          <w:rFonts w:hint="eastAsia"/>
+        </w:rPr>
+        <w:t>src</w:t>
+      </w:r>
+      <w:proofErr w:type="spellEnd"/>
+    </w:p>
+    <w:p>
+      <w:r>
+        <w:rPr>
+          <w:rFonts w:hint="eastAsia"/>
+        </w:rPr>
+        <w:t>负责人：</w:t>
+      </w:r>
+    </w:p>
+    <w:p>
+      <w:pPr>
+        <w:rPr>
+          <w:b/>
+          <w:bCs/>
+        </w:rPr>
+      </w:pPr>
+      <w:r>
+        <w:rPr>
+          <w:rFonts w:hint="eastAsia"/>
+          <w:b/>
+          <w:bCs/>
+        </w:rPr>
+        <w:t xml:space="preserve">FR2.7 </w:t>
+      </w:r>
+      <w:r>
+        <w:rPr>
+          <w:rFonts w:hint="eastAsia"/>
+          <w:b/>
+          <w:bCs/>
+        </w:rPr>
+        <w:t>删除</w:t>
+      </w:r>
+      <w:r>
+        <w:rPr>
+          <w:rFonts w:hint="eastAsia"/>
+          <w:b/>
+          <w:bCs/>
+        </w:rPr>
+        <w:t>教材</w:t>
+      </w:r>
+      <w:r>
+        <w:rPr>
+          <w:rFonts w:hint="eastAsia"/>
+          <w:b/>
+          <w:bCs/>
+        </w:rPr>
+        <w:t>、课程资源</w:t>
+      </w:r>
+    </w:p>
+    <w:p>
+      <w:r>
+        <w:rPr>
+          <w:b/>
+          <w:bCs/>
+        </w:rPr>
+        <w:tab/>
+      </w:r>
+      <w:r>
+        <w:rPr>
+          <w:rFonts w:hint="eastAsia"/>
+        </w:rPr>
+        <w:t>功能</w:t>
+      </w:r>
+      <w:r>
+        <w:rPr>
+          <w:rFonts w:hint="eastAsia"/>
+        </w:rPr>
+        <w:t>：</w:t>
+      </w:r>
+      <w:r>
+        <w:rPr>
+          <w:rFonts w:hint="eastAsia"/>
+        </w:rPr>
+        <w:t>平台管理者删除已存在的用户分享的电子教材、课程笔记等资源</w:t>
+      </w:r>
+    </w:p>
+    <w:p>
+      <w:pPr>
+        <w:rPr>
+          <w:rFonts w:hint="eastAsia"/>
+        </w:rPr>
+      </w:pPr>
+      <w:r>
+        <w:rPr>
+          <w:rFonts w:hint="eastAsia"/>
+        </w:rPr>
+        <w:t>接口：</w:t>
+      </w:r>
+      <w:r>
+        <w:rPr>
+          <w:rFonts w:hint="eastAsia"/>
+        </w:rPr>
+        <w:t xml:space="preserve">PUT </w:t>
+      </w:r>
+      <w:r>
+        <w:rPr>
+          <w:rFonts w:hint="eastAsia"/>
+        </w:rPr>
+        <w:t>/</w:t>
+      </w:r>
+      <w:proofErr w:type="spellStart"/>
+      <w:r>
+        <w:rPr>
+          <w:rFonts w:hint="eastAsia"/>
+        </w:rPr>
+        <w:t>api</w:t>
+      </w:r>
+      <w:proofErr w:type="spellEnd"/>
+      <w:r>
+        <w:rPr>
+          <w:rFonts w:hint="eastAsia"/>
+        </w:rPr>
+        <w:t>/delete-</w:t>
+      </w:r>
+      <w:proofErr w:type="spellStart"/>
+      <w:r>
+        <w:rPr>
+          <w:rFonts w:hint="eastAsia"/>
+        </w:rPr>
+        <w:t>src</w:t>
+      </w:r>
+      <w:proofErr w:type="spellEnd"/>
+    </w:p>
+    <w:p>
+      <w:r>
+        <w:rPr>
+          <w:rFonts w:hint="eastAsia"/>
+        </w:rPr>
+        <w:t>负责人：</w:t>
+      </w:r>
+    </w:p>
+    <w:p>
+      <w:pPr>
+        <w:rPr>
+          <w:b/>
+          <w:bCs/>
+        </w:rPr>
+      </w:pPr>
+      <w:r>
+        <w:rPr>
+          <w:rFonts w:hint="eastAsia"/>
+          <w:b/>
+          <w:bCs/>
+        </w:rPr>
+        <w:t xml:space="preserve">FR2.7 </w:t>
+      </w:r>
+      <w:r>
+        <w:rPr>
+          <w:rFonts w:hint="eastAsia"/>
+          <w:b/>
+          <w:bCs/>
+        </w:rPr>
+        <w:t>显示共享</w:t>
+      </w:r>
+      <w:r>
+        <w:rPr>
+          <w:rFonts w:hint="eastAsia"/>
+          <w:b/>
+          <w:bCs/>
+        </w:rPr>
+        <w:t>教材资料</w:t>
+      </w:r>
+    </w:p>
+    <w:p>
+      <w:r>
+        <w:rPr>
+          <w:b/>
+          <w:bCs/>
+        </w:rPr>
+        <w:tab/>
+      </w:r>
+      <w:r>
+        <w:rPr>
+          <w:rFonts w:hint="eastAsia"/>
+        </w:rPr>
+        <w:t>内容：</w:t>
+      </w:r>
+      <w:r>
+        <w:rPr>
+          <w:rFonts w:hint="eastAsia"/>
+        </w:rPr>
+        <w:t>显示由用户上传的教材、课程资源</w:t>
+      </w:r>
+    </w:p>
+    <w:p>
+      <w:r>
+        <w:tab/>
+      </w:r>
       <w:r>
         <w:rPr>
           <w:rFonts w:hint="eastAsia"/>
@@ -199,11 +1761,6 @@
       </w:r>
     </w:p>
     <w:p>
-      <w:pPr>
-        <w:rPr>
-          <w:rFonts w:hint="eastAsia"/>
-        </w:rPr>
-      </w:pPr>
       <w:r>
         <w:rPr>
           <w:rFonts w:hint="eastAsia"/>
@@ -213,330 +1770,6 @@
     </w:p>
     <w:p>
       <w:pPr>
-        <w:rPr>
-          <w:b/>
-          <w:bCs/>
-        </w:rPr>
-      </w:pPr>
-      <w:r>
-        <w:rPr>
-          <w:rFonts w:hint="eastAsia"/>
-          <w:b/>
-          <w:bCs/>
-        </w:rPr>
-        <w:t>FR1.</w:t>
-      </w:r>
-      <w:r>
-        <w:rPr>
-          <w:rFonts w:hint="eastAsia"/>
-          <w:b/>
-          <w:bCs/>
-        </w:rPr>
-        <w:t>3</w:t>
-      </w:r>
-      <w:r>
-        <w:rPr>
-          <w:rFonts w:hint="eastAsia"/>
-          <w:b/>
-          <w:bCs/>
-        </w:rPr>
-        <w:t xml:space="preserve">  </w:t>
-      </w:r>
-      <w:r>
-        <w:rPr>
-          <w:rFonts w:hint="eastAsia"/>
-          <w:b/>
-          <w:bCs/>
-        </w:rPr>
-        <w:t>修改用户</w:t>
-      </w:r>
-      <w:r>
-        <w:rPr>
-          <w:rFonts w:hint="eastAsia"/>
-          <w:b/>
-          <w:bCs/>
-        </w:rPr>
-        <w:t>信息</w:t>
-      </w:r>
-    </w:p>
-    <w:p>
-      <w:pPr>
-        <w:ind w:firstLine="420"/>
-      </w:pPr>
-      <w:r>
-        <w:rPr>
-          <w:rFonts w:hint="eastAsia"/>
-        </w:rPr>
-        <w:t>内容</w:t>
-      </w:r>
-      <w:r>
-        <w:rPr>
-          <w:rFonts w:hint="eastAsia"/>
-        </w:rPr>
-        <w:t>：</w:t>
-      </w:r>
-      <w:r>
-        <w:rPr>
-          <w:rFonts w:hint="eastAsia"/>
-        </w:rPr>
-        <w:t>修改</w:t>
-      </w:r>
-      <w:r>
-        <w:rPr>
-          <w:rFonts w:hint="eastAsia"/>
-        </w:rPr>
-        <w:t>个人信息</w:t>
-      </w:r>
-      <w:r>
-        <w:rPr>
-          <w:rFonts w:hint="eastAsia"/>
-        </w:rPr>
-        <w:t>如</w:t>
-      </w:r>
-      <w:r>
-        <w:rPr>
-          <w:rFonts w:hint="eastAsia"/>
-        </w:rPr>
-        <w:t>昵称、学部、专业、年级、头像</w:t>
-      </w:r>
-      <w:r>
-        <w:rPr>
-          <w:rFonts w:hint="eastAsia"/>
-        </w:rPr>
-        <w:t>，编辑部分信息是否</w:t>
-      </w:r>
-      <w:r>
-        <w:rPr>
-          <w:rFonts w:hint="eastAsia"/>
-        </w:rPr>
-        <w:t>向他人展示</w:t>
-      </w:r>
-    </w:p>
-    <w:p>
-      <w:r>
-        <w:rPr>
-          <w:rFonts w:hint="eastAsia"/>
-        </w:rPr>
-        <w:t>功能：</w:t>
-      </w:r>
-    </w:p>
-    <w:p>
-      <w:r>
-        <w:rPr>
-          <w:rFonts w:hint="eastAsia"/>
-        </w:rPr>
-        <w:t>接口：</w:t>
-      </w:r>
-    </w:p>
-    <w:p>
-      <w:pPr>
-        <w:rPr>
-          <w:rFonts w:hint="eastAsia"/>
-        </w:rPr>
-      </w:pPr>
-      <w:r>
-        <w:rPr>
-          <w:rFonts w:hint="eastAsia"/>
-        </w:rPr>
-        <w:t>负责人：</w:t>
-      </w:r>
-    </w:p>
-    <w:p>
-      <w:pPr>
-        <w:rPr>
-          <w:b/>
-          <w:bCs/>
-        </w:rPr>
-      </w:pPr>
-      <w:r>
-        <w:rPr>
-          <w:rFonts w:hint="eastAsia"/>
-          <w:b/>
-          <w:bCs/>
-        </w:rPr>
-        <w:t>FR1.</w:t>
-      </w:r>
-      <w:r>
-        <w:rPr>
-          <w:rFonts w:hint="eastAsia"/>
-          <w:b/>
-          <w:bCs/>
-        </w:rPr>
-        <w:t>4</w:t>
-      </w:r>
-      <w:r>
-        <w:rPr>
-          <w:rFonts w:hint="eastAsia"/>
-          <w:b/>
-          <w:bCs/>
-        </w:rPr>
-        <w:t xml:space="preserve"> </w:t>
-      </w:r>
-      <w:r>
-        <w:rPr>
-          <w:rFonts w:hint="eastAsia"/>
-          <w:b/>
-          <w:bCs/>
-        </w:rPr>
-        <w:t>显示</w:t>
-      </w:r>
-      <w:r>
-        <w:rPr>
-          <w:rFonts w:hint="eastAsia"/>
-          <w:b/>
-          <w:bCs/>
-        </w:rPr>
-        <w:t>用户</w:t>
-      </w:r>
-      <w:r>
-        <w:rPr>
-          <w:rFonts w:hint="eastAsia"/>
-          <w:b/>
-          <w:bCs/>
-        </w:rPr>
-        <w:t>收藏</w:t>
-      </w:r>
-      <w:r>
-        <w:rPr>
-          <w:rFonts w:hint="eastAsia"/>
-          <w:b/>
-          <w:bCs/>
-        </w:rPr>
-        <w:t>功能</w:t>
-      </w:r>
-    </w:p>
-    <w:p>
-      <w:r>
-        <w:tab/>
-      </w:r>
-      <w:r>
-        <w:rPr>
-          <w:rFonts w:hint="eastAsia"/>
-        </w:rPr>
-        <w:t>内容：用户收藏的教材、</w:t>
-      </w:r>
-      <w:r>
-        <w:rPr>
-          <w:rFonts w:hint="eastAsia"/>
-        </w:rPr>
-        <w:t>课程等</w:t>
-      </w:r>
-    </w:p>
-    <w:p>
-      <w:r>
-        <w:tab/>
-      </w:r>
-      <w:r>
-        <w:rPr>
-          <w:rFonts w:hint="eastAsia"/>
-        </w:rPr>
-        <w:t>功能：</w:t>
-      </w:r>
-    </w:p>
-    <w:p>
-      <w:r>
-        <w:rPr>
-          <w:rFonts w:hint="eastAsia"/>
-        </w:rPr>
-        <w:t>接口：</w:t>
-      </w:r>
-    </w:p>
-    <w:p>
-      <w:pPr>
-        <w:rPr>
-          <w:rFonts w:hint="eastAsia"/>
-        </w:rPr>
-      </w:pPr>
-      <w:r>
-        <w:rPr>
-          <w:rFonts w:hint="eastAsia"/>
-        </w:rPr>
-        <w:t>负责人：</w:t>
-      </w:r>
-    </w:p>
-    <w:p>
-      <w:pPr>
-        <w:rPr>
-          <w:b/>
-          <w:bCs/>
-        </w:rPr>
-      </w:pPr>
-      <w:r>
-        <w:rPr>
-          <w:rFonts w:hint="eastAsia"/>
-          <w:b/>
-          <w:bCs/>
-        </w:rPr>
-        <w:t>FR1.5 显示用户信息</w:t>
-      </w:r>
-    </w:p>
-    <w:p>
-      <w:r>
-        <w:rPr>
-          <w:b/>
-          <w:bCs/>
-        </w:rPr>
-        <w:tab/>
-      </w:r>
-      <w:r>
-        <w:rPr>
-          <w:rFonts w:hint="eastAsia"/>
-        </w:rPr>
-        <w:t>内容：显示其他用户</w:t>
-      </w:r>
-      <w:r>
-        <w:rPr>
-          <w:rFonts w:hint="eastAsia"/>
-        </w:rPr>
-        <w:t>的昵称、信誉分、学部、专业、年级、历史评论记录等必要基本信息和</w:t>
-      </w:r>
-      <w:r>
-        <w:rPr>
-          <w:rFonts w:hint="eastAsia"/>
-        </w:rPr>
-        <w:t>希望展示的信息</w:t>
-      </w:r>
-    </w:p>
-    <w:p>
-      <w:r>
-        <w:rPr>
-          <w:rFonts w:hint="eastAsia"/>
-        </w:rPr>
-        <w:t>功能：</w:t>
-      </w:r>
-    </w:p>
-    <w:p>
-      <w:r>
-        <w:rPr>
-          <w:rFonts w:hint="eastAsia"/>
-        </w:rPr>
-        <w:t>接口：</w:t>
-      </w:r>
-    </w:p>
-    <w:p>
-      <w:pPr>
-        <w:rPr>
-          <w:rFonts w:hint="eastAsia"/>
-        </w:rPr>
-      </w:pPr>
-      <w:r>
-        <w:rPr>
-          <w:rFonts w:hint="eastAsia"/>
-        </w:rPr>
-        <w:t>负责人：</w:t>
-      </w:r>
-    </w:p>
-    <w:p>
-      <w:pPr>
-        <w:rPr>
-          <w:rFonts w:hint="eastAsia"/>
-          <w:b/>
-          <w:bCs/>
-        </w:rPr>
-      </w:pPr>
-    </w:p>
-    <w:p>
-      <w:pPr>
         <w:pStyle w:val="2"/>
       </w:pPr>
       <w:r>
@@ -544,706 +1777,6 @@
           <w:rFonts w:hint="eastAsia"/>
         </w:rPr>
         <w:lastRenderedPageBreak/>
-        <w:t>教材信息管理</w:t>
-      </w:r>
-    </w:p>
-    <w:p>
-      <w:r>
-        <w:rPr>
-          <w:rFonts w:hint="eastAsia"/>
-        </w:rPr>
-        <w:t>功能：</w:t>
-      </w:r>
-    </w:p>
-    <w:p>
-      <w:r>
-        <w:rPr>
-          <w:rFonts w:hint="eastAsia"/>
-        </w:rPr>
-        <w:t>接口：</w:t>
-      </w:r>
-    </w:p>
-    <w:p>
-      <w:pPr>
-        <w:rPr>
-          <w:rFonts w:hint="eastAsia"/>
-        </w:rPr>
-      </w:pPr>
-      <w:r>
-        <w:rPr>
-          <w:rFonts w:hint="eastAsia"/>
-        </w:rPr>
-        <w:t>负责人：</w:t>
-      </w:r>
-    </w:p>
-    <w:p>
-      <w:pPr>
-        <w:rPr>
-          <w:rFonts w:hint="eastAsia"/>
-        </w:rPr>
-      </w:pPr>
-    </w:p>
-    <w:p>
-      <w:pPr>
-        <w:rPr>
-          <w:b/>
-          <w:bCs/>
-        </w:rPr>
-      </w:pPr>
-      <w:r>
-        <w:rPr>
-          <w:rFonts w:hint="eastAsia"/>
-          <w:b/>
-          <w:bCs/>
-        </w:rPr>
-        <w:t>FR2.1 显示教材基本信息</w:t>
-      </w:r>
-    </w:p>
-    <w:p>
-      <w:pPr>
-        <w:ind w:firstLine="420"/>
-      </w:pPr>
-      <w:r>
-        <w:rPr>
-          <w:rFonts w:hint="eastAsia"/>
-        </w:rPr>
-        <w:t>内容：向用户显示书名、作者、出版社、版本、ISBN号、使用课程、使用教师等信息</w:t>
-      </w:r>
-    </w:p>
-    <w:p>
-      <w:r>
-        <w:rPr>
-          <w:rFonts w:hint="eastAsia"/>
-        </w:rPr>
-        <w:t>功能：</w:t>
-      </w:r>
-    </w:p>
-    <w:p>
-      <w:r>
-        <w:rPr>
-          <w:rFonts w:hint="eastAsia"/>
-        </w:rPr>
-        <w:t>接口：</w:t>
-      </w:r>
-    </w:p>
-    <w:p>
-      <w:pPr>
-        <w:rPr>
-          <w:rFonts w:hint="eastAsia"/>
-        </w:rPr>
-      </w:pPr>
-      <w:r>
-        <w:rPr>
-          <w:rFonts w:hint="eastAsia"/>
-        </w:rPr>
-        <w:t>负责人：</w:t>
-      </w:r>
-    </w:p>
-    <w:p>
-      <w:pPr>
-        <w:rPr>
-          <w:b/>
-          <w:bCs/>
-        </w:rPr>
-      </w:pPr>
-      <w:r>
-        <w:rPr>
-          <w:rFonts w:hint="eastAsia"/>
-          <w:b/>
-          <w:bCs/>
-        </w:rPr>
-        <w:t>FR2.2 显示电子书获取途径</w:t>
-      </w:r>
-    </w:p>
-    <w:p>
-      <w:r>
-        <w:tab/>
-      </w:r>
-      <w:r>
-        <w:rPr>
-          <w:rFonts w:hint="eastAsia"/>
-        </w:rPr>
-        <w:t>内容：向用户展示Z-Library，Library Genius，Anna</w:t>
-      </w:r>
-      <w:proofErr w:type="gramStart"/>
-      <w:r>
-        <w:t>’</w:t>
-      </w:r>
-      <w:proofErr w:type="gramEnd"/>
-      <w:r>
-        <w:rPr>
-          <w:rFonts w:hint="eastAsia"/>
-        </w:rPr>
-        <w:t>s Archive</w:t>
-      </w:r>
-      <w:proofErr w:type="gramStart"/>
-      <w:r>
-        <w:rPr>
-          <w:rFonts w:hint="eastAsia"/>
-        </w:rPr>
-        <w:t>等电子书</w:t>
-      </w:r>
-      <w:proofErr w:type="gramEnd"/>
-      <w:r>
-        <w:rPr>
-          <w:rFonts w:hint="eastAsia"/>
-        </w:rPr>
-        <w:t>获取途径</w:t>
-      </w:r>
-    </w:p>
-    <w:p>
-      <w:r>
-        <w:rPr>
-          <w:rFonts w:hint="eastAsia"/>
-        </w:rPr>
-        <w:t>功能：</w:t>
-      </w:r>
-    </w:p>
-    <w:p>
-      <w:r>
-        <w:rPr>
-          <w:rFonts w:hint="eastAsia"/>
-        </w:rPr>
-        <w:t>接口：</w:t>
-      </w:r>
-    </w:p>
-    <w:p>
-      <w:pPr>
-        <w:rPr>
-          <w:rFonts w:hint="eastAsia"/>
-        </w:rPr>
-      </w:pPr>
-      <w:r>
-        <w:rPr>
-          <w:rFonts w:hint="eastAsia"/>
-        </w:rPr>
-        <w:t>负责人：</w:t>
-      </w:r>
-    </w:p>
-    <w:p>
-      <w:pPr>
-        <w:rPr>
-          <w:b/>
-          <w:bCs/>
-        </w:rPr>
-      </w:pPr>
-      <w:r>
-        <w:rPr>
-          <w:rFonts w:hint="eastAsia"/>
-          <w:b/>
-          <w:bCs/>
-        </w:rPr>
-        <w:t>FR2.3 显示实体书获取途径</w:t>
-      </w:r>
-    </w:p>
-    <w:p>
-      <w:pPr>
-        <w:ind w:firstLine="420"/>
-      </w:pPr>
-      <w:r>
-        <w:rPr>
-          <w:rFonts w:hint="eastAsia"/>
-        </w:rPr>
-        <w:t>内容：向用户实体书的淘宝、当当、京东、孔子</w:t>
-      </w:r>
-      <w:proofErr w:type="gramStart"/>
-      <w:r>
-        <w:rPr>
-          <w:rFonts w:hint="eastAsia"/>
-        </w:rPr>
-        <w:t>旧书网</w:t>
-      </w:r>
-      <w:proofErr w:type="gramEnd"/>
-      <w:r>
-        <w:rPr>
-          <w:rFonts w:hint="eastAsia"/>
-        </w:rPr>
-        <w:t>等网站对应书记的信息，北工大图书馆对应书籍是否可借等</w:t>
-      </w:r>
-    </w:p>
-    <w:p>
-      <w:r>
-        <w:tab/>
-      </w:r>
-      <w:r>
-        <w:rPr>
-          <w:rFonts w:hint="eastAsia"/>
-        </w:rPr>
-        <w:t>功能：</w:t>
-      </w:r>
-    </w:p>
-    <w:p>
-      <w:r>
-        <w:rPr>
-          <w:rFonts w:hint="eastAsia"/>
-        </w:rPr>
-        <w:t>接口：</w:t>
-      </w:r>
-    </w:p>
-    <w:p>
-      <w:pPr>
-        <w:rPr>
-          <w:rFonts w:hint="eastAsia"/>
-        </w:rPr>
-      </w:pPr>
-      <w:r>
-        <w:rPr>
-          <w:rFonts w:hint="eastAsia"/>
-        </w:rPr>
-        <w:t>负责人：</w:t>
-      </w:r>
-    </w:p>
-    <w:p>
-      <w:pPr>
-        <w:rPr>
-          <w:b/>
-          <w:bCs/>
-        </w:rPr>
-      </w:pPr>
-      <w:r>
-        <w:rPr>
-          <w:rFonts w:hint="eastAsia"/>
-          <w:b/>
-          <w:bCs/>
-        </w:rPr>
-        <w:t>FR2.4 增加教材</w:t>
-      </w:r>
-    </w:p>
-    <w:p>
-      <w:r>
-        <w:tab/>
-      </w:r>
-      <w:r>
-        <w:rPr>
-          <w:rFonts w:hint="eastAsia"/>
-        </w:rPr>
-        <w:t>内容：用户和管理者自主增加对应课程、教师使用教材的信息</w:t>
-      </w:r>
-    </w:p>
-    <w:p>
-      <w:r>
-        <w:rPr>
-          <w:rFonts w:hint="eastAsia"/>
-        </w:rPr>
-        <w:t>功能：</w:t>
-      </w:r>
-    </w:p>
-    <w:p>
-      <w:r>
-        <w:rPr>
-          <w:rFonts w:hint="eastAsia"/>
-        </w:rPr>
-        <w:t>接口：</w:t>
-      </w:r>
-    </w:p>
-    <w:p>
-      <w:pPr>
-        <w:rPr>
-          <w:rFonts w:hint="eastAsia"/>
-        </w:rPr>
-      </w:pPr>
-      <w:r>
-        <w:rPr>
-          <w:rFonts w:hint="eastAsia"/>
-        </w:rPr>
-        <w:t>负责人：</w:t>
-      </w:r>
-    </w:p>
-    <w:p>
-      <w:pPr>
-        <w:rPr>
-          <w:b/>
-          <w:bCs/>
-        </w:rPr>
-      </w:pPr>
-      <w:r>
-        <w:rPr>
-          <w:rFonts w:hint="eastAsia"/>
-          <w:b/>
-          <w:bCs/>
-        </w:rPr>
-        <w:t>FR2.5 删除教材</w:t>
-      </w:r>
-    </w:p>
-    <w:p>
-      <w:r>
-        <w:tab/>
-      </w:r>
-      <w:r>
-        <w:rPr>
-          <w:rFonts w:hint="eastAsia"/>
-        </w:rPr>
-        <w:t>内容：用户、网站管理者及开发人员删除教材信息</w:t>
-      </w:r>
-    </w:p>
-    <w:p>
-      <w:r>
-        <w:tab/>
-      </w:r>
-      <w:r>
-        <w:rPr>
-          <w:rFonts w:hint="eastAsia"/>
-        </w:rPr>
-        <w:t>功能：</w:t>
-      </w:r>
-    </w:p>
-    <w:p>
-      <w:r>
-        <w:rPr>
-          <w:rFonts w:hint="eastAsia"/>
-        </w:rPr>
-        <w:t>接口：</w:t>
-      </w:r>
-    </w:p>
-    <w:p>
-      <w:pPr>
-        <w:rPr>
-          <w:rFonts w:hint="eastAsia"/>
-        </w:rPr>
-      </w:pPr>
-      <w:r>
-        <w:rPr>
-          <w:rFonts w:hint="eastAsia"/>
-        </w:rPr>
-        <w:t>负责人：</w:t>
-      </w:r>
-    </w:p>
-    <w:p>
-      <w:pPr>
-        <w:rPr>
-          <w:b/>
-          <w:bCs/>
-        </w:rPr>
-      </w:pPr>
-      <w:r>
-        <w:rPr>
-          <w:rFonts w:hint="eastAsia"/>
-          <w:b/>
-          <w:bCs/>
-        </w:rPr>
-        <w:t>FR2.6 修改教材信息</w:t>
-      </w:r>
-    </w:p>
-    <w:p>
-      <w:r>
-        <w:tab/>
-      </w:r>
-      <w:r>
-        <w:rPr>
-          <w:rFonts w:hint="eastAsia"/>
-        </w:rPr>
-        <w:t>内容：用户、网站管理者及开发人员修改教材信息</w:t>
-      </w:r>
-    </w:p>
-    <w:p>
-      <w:r>
-        <w:tab/>
-      </w:r>
-      <w:r>
-        <w:rPr>
-          <w:rFonts w:hint="eastAsia"/>
-        </w:rPr>
-        <w:t>功能：</w:t>
-      </w:r>
-    </w:p>
-    <w:p>
-      <w:r>
-        <w:rPr>
-          <w:rFonts w:hint="eastAsia"/>
-        </w:rPr>
-        <w:t>接口：</w:t>
-      </w:r>
-    </w:p>
-    <w:p>
-      <w:pPr>
-        <w:rPr>
-          <w:rFonts w:hint="eastAsia"/>
-        </w:rPr>
-      </w:pPr>
-      <w:r>
-        <w:rPr>
-          <w:rFonts w:hint="eastAsia"/>
-        </w:rPr>
-        <w:t>负责人：</w:t>
-      </w:r>
-    </w:p>
-    <w:p>
-      <w:pPr>
-        <w:rPr>
-          <w:b/>
-          <w:bCs/>
-        </w:rPr>
-      </w:pPr>
-      <w:r>
-        <w:rPr>
-          <w:rFonts w:hint="eastAsia"/>
-          <w:b/>
-          <w:bCs/>
-        </w:rPr>
-        <w:t>FR2.7 上传教材</w:t>
-      </w:r>
-      <w:r>
-        <w:rPr>
-          <w:rFonts w:hint="eastAsia"/>
-          <w:b/>
-          <w:bCs/>
-        </w:rPr>
-        <w:t>、课程资源</w:t>
-      </w:r>
-    </w:p>
-    <w:p>
-      <w:r>
-        <w:rPr>
-          <w:b/>
-          <w:bCs/>
-        </w:rPr>
-        <w:tab/>
-      </w:r>
-      <w:r>
-        <w:rPr>
-          <w:rFonts w:hint="eastAsia"/>
-        </w:rPr>
-        <w:t>内容：</w:t>
-      </w:r>
-      <w:r>
-        <w:rPr>
-          <w:rFonts w:hint="eastAsia"/>
-        </w:rPr>
-        <w:t>用户分享拥有的</w:t>
-      </w:r>
-      <w:r>
-        <w:rPr>
-          <w:rFonts w:hint="eastAsia"/>
-        </w:rPr>
-        <w:t>电子</w:t>
-      </w:r>
-      <w:r>
-        <w:rPr>
-          <w:rFonts w:hint="eastAsia"/>
-        </w:rPr>
-        <w:t>教材</w:t>
-      </w:r>
-      <w:r>
-        <w:rPr>
-          <w:rFonts w:hint="eastAsia"/>
-        </w:rPr>
-        <w:t>、课程笔记等资源</w:t>
-      </w:r>
-    </w:p>
-    <w:p>
-      <w:r>
-        <w:tab/>
-      </w:r>
-      <w:r>
-        <w:rPr>
-          <w:rFonts w:hint="eastAsia"/>
-        </w:rPr>
-        <w:t>功能：</w:t>
-      </w:r>
-    </w:p>
-    <w:p>
-      <w:r>
-        <w:rPr>
-          <w:rFonts w:hint="eastAsia"/>
-        </w:rPr>
-        <w:t>接口：</w:t>
-      </w:r>
-    </w:p>
-    <w:p>
-      <w:pPr>
-        <w:rPr>
-          <w:rFonts w:hint="eastAsia"/>
-        </w:rPr>
-      </w:pPr>
-      <w:r>
-        <w:rPr>
-          <w:rFonts w:hint="eastAsia"/>
-        </w:rPr>
-        <w:t>负责人：</w:t>
-      </w:r>
-    </w:p>
-    <w:p>
-      <w:pPr>
-        <w:rPr>
-          <w:b/>
-          <w:bCs/>
-        </w:rPr>
-      </w:pPr>
-      <w:r>
-        <w:rPr>
-          <w:rFonts w:hint="eastAsia"/>
-          <w:b/>
-          <w:bCs/>
-        </w:rPr>
-        <w:t xml:space="preserve">FR2.7 </w:t>
-      </w:r>
-      <w:r>
-        <w:rPr>
-          <w:rFonts w:hint="eastAsia"/>
-          <w:b/>
-          <w:bCs/>
-        </w:rPr>
-        <w:t>删除</w:t>
-      </w:r>
-      <w:r>
-        <w:rPr>
-          <w:rFonts w:hint="eastAsia"/>
-          <w:b/>
-          <w:bCs/>
-        </w:rPr>
-        <w:t>教材</w:t>
-      </w:r>
-      <w:r>
-        <w:rPr>
-          <w:rFonts w:hint="eastAsia"/>
-          <w:b/>
-          <w:bCs/>
-        </w:rPr>
-        <w:t>、课程资源</w:t>
-      </w:r>
-    </w:p>
-    <w:p>
-      <w:r>
-        <w:rPr>
-          <w:b/>
-          <w:bCs/>
-        </w:rPr>
-        <w:lastRenderedPageBreak/>
-        <w:tab/>
-      </w:r>
-      <w:r>
-        <w:rPr>
-          <w:rFonts w:hint="eastAsia"/>
-        </w:rPr>
-        <w:t>内容：</w:t>
-      </w:r>
-      <w:r>
-        <w:rPr>
-          <w:rFonts w:hint="eastAsia"/>
-        </w:rPr>
-        <w:t>平台管理者删除已存在的用户分享的电子教材、课程笔记等资源</w:t>
-      </w:r>
-    </w:p>
-    <w:p>
-      <w:r>
-        <w:tab/>
-      </w:r>
-      <w:r>
-        <w:rPr>
-          <w:rFonts w:hint="eastAsia"/>
-        </w:rPr>
-        <w:t>功能：</w:t>
-      </w:r>
-    </w:p>
-    <w:p>
-      <w:r>
-        <w:rPr>
-          <w:rFonts w:hint="eastAsia"/>
-        </w:rPr>
-        <w:t>接口：</w:t>
-      </w:r>
-    </w:p>
-    <w:p>
-      <w:pPr>
-        <w:rPr>
-          <w:rFonts w:hint="eastAsia"/>
-        </w:rPr>
-      </w:pPr>
-      <w:r>
-        <w:rPr>
-          <w:rFonts w:hint="eastAsia"/>
-        </w:rPr>
-        <w:t>负责人：</w:t>
-      </w:r>
-    </w:p>
-    <w:p>
-      <w:pPr>
-        <w:rPr>
-          <w:b/>
-          <w:bCs/>
-        </w:rPr>
-      </w:pPr>
-      <w:r>
-        <w:rPr>
-          <w:rFonts w:hint="eastAsia"/>
-          <w:b/>
-          <w:bCs/>
-        </w:rPr>
-        <w:t xml:space="preserve">FR2.7 </w:t>
-      </w:r>
-      <w:r>
-        <w:rPr>
-          <w:rFonts w:hint="eastAsia"/>
-          <w:b/>
-          <w:bCs/>
-        </w:rPr>
-        <w:t>显示共享</w:t>
-      </w:r>
-      <w:r>
-        <w:rPr>
-          <w:rFonts w:hint="eastAsia"/>
-          <w:b/>
-          <w:bCs/>
-        </w:rPr>
-        <w:t>教材资料</w:t>
-      </w:r>
-    </w:p>
-    <w:p>
-      <w:r>
-        <w:rPr>
-          <w:b/>
-          <w:bCs/>
-        </w:rPr>
-        <w:tab/>
-      </w:r>
-      <w:r>
-        <w:rPr>
-          <w:rFonts w:hint="eastAsia"/>
-        </w:rPr>
-        <w:t>内容：</w:t>
-      </w:r>
-      <w:r>
-        <w:rPr>
-          <w:rFonts w:hint="eastAsia"/>
-        </w:rPr>
-        <w:t>显示由用户上传的教材、课程资源</w:t>
-      </w:r>
-    </w:p>
-    <w:p>
-      <w:r>
-        <w:tab/>
-      </w:r>
-      <w:r>
-        <w:rPr>
-          <w:rFonts w:hint="eastAsia"/>
-        </w:rPr>
-        <w:t>功能：</w:t>
-      </w:r>
-    </w:p>
-    <w:p>
-      <w:r>
-        <w:rPr>
-          <w:rFonts w:hint="eastAsia"/>
-        </w:rPr>
-        <w:t>接口：</w:t>
-      </w:r>
-    </w:p>
-    <w:p>
-      <w:r>
-        <w:rPr>
-          <w:rFonts w:hint="eastAsia"/>
-        </w:rPr>
-        <w:t>负责人：</w:t>
-      </w:r>
-    </w:p>
-    <w:p>
-      <w:pPr>
-        <w:pStyle w:val="2"/>
-      </w:pPr>
-      <w:r>
-        <w:rPr>
-          <w:rFonts w:hint="eastAsia"/>
-        </w:rPr>
         <w:t>论坛</w:t>
       </w:r>
       <w:r>
@@ -1365,9 +1898,6 @@
           <w:numId w:val="3"/>
         </w:numPr>
         <w:ind w:firstLineChars="0"/>
-        <w:rPr>
-          <w:rFonts w:hint="eastAsia"/>
-        </w:rPr>
       </w:pPr>
       <w:r>
         <w:rPr>
@@ -1430,17 +1960,10 @@
         <w:t>负责人：</w:t>
       </w:r>
     </w:p>
-    <w:p>
-      <w:pPr>
-        <w:rPr>
-          <w:rFonts w:hint="eastAsia"/>
-        </w:rPr>
-      </w:pPr>
-    </w:p>
-    <w:p>
-      <w:pPr>
-        <w:rPr>
-          <w:rFonts w:hint="eastAsia"/>
+    <w:p/>
+    <w:p>
+      <w:pPr>
+        <w:rPr>
           <w:b/>
           <w:bCs/>
         </w:rPr>
@@ -1494,13 +2017,7 @@
         <w:rPr>
           <w:rFonts w:hint="eastAsia"/>
         </w:rPr>
-        <w:t>2.</w:t>
-      </w:r>
-      <w:r>
-        <w:rPr>
-          <w:rFonts w:hint="eastAsia"/>
-        </w:rPr>
-        <w:t>用户准备评论时，设置提示语，提示用户可通过教材定价、上课使用频率、是否有例题和详解、章节知识点安排是否合理等方面进行评价。</w:t>
+        <w:t>2.用户准备评论时，设置提示语，提示用户可通过教材定价、上课使用频率、是否有例题和详解、章节知识点安排是否合理等方面进行评价。</w:t>
       </w:r>
     </w:p>
     <w:p>
@@ -1508,21 +2025,12 @@
         <w:tabs>
           <w:tab w:val="left" w:pos="312"/>
         </w:tabs>
-        <w:rPr>
-          <w:rFonts w:hint="eastAsia"/>
-        </w:rPr>
-      </w:pPr>
-      <w:r>
-        <w:rPr>
-          <w:rFonts w:hint="eastAsia"/>
-        </w:rPr>
-        <w:t>3.</w:t>
-      </w:r>
-      <w:r>
-        <w:rPr>
-          <w:rFonts w:hint="eastAsia"/>
-        </w:rPr>
-        <w:t>评论可由用户选择按照时间/热度（点赞、评论数量）排列</w:t>
+      </w:pPr>
+      <w:r>
+        <w:rPr>
+          <w:rFonts w:hint="eastAsia"/>
+        </w:rPr>
+        <w:t>3.评论可由用户选择按照时间/热度（点赞、评论数量）排列</w:t>
       </w:r>
     </w:p>
     <w:p>
@@ -1534,11 +2042,6 @@
       </w:r>
     </w:p>
     <w:p>
-      <w:pPr>
-        <w:rPr>
-          <w:rFonts w:hint="eastAsia"/>
-        </w:rPr>
-      </w:pPr>
       <w:r>
         <w:rPr>
           <w:rFonts w:hint="eastAsia"/>
@@ -1561,11 +2064,6 @@
       </w:r>
     </w:p>
     <w:p>
-      <w:pPr>
-        <w:rPr>
-          <w:rFonts w:hint="eastAsia"/>
-        </w:rPr>
-      </w:pPr>
       <w:r>
         <w:rPr>
           <w:rFonts w:hint="eastAsia"/>
@@ -1627,13 +2125,7 @@
         <w:t>负责人：</w:t>
       </w:r>
     </w:p>
-    <w:p>
-      <w:pPr>
-        <w:rPr>
-          <w:rFonts w:hint="eastAsia"/>
-        </w:rPr>
-      </w:pPr>
-    </w:p>
+    <w:p/>
     <w:p>
       <w:pPr>
         <w:rPr>
@@ -1763,9 +2255,6 @@
           <w:numId w:val="4"/>
         </w:numPr>
         <w:ind w:firstLineChars="0"/>
-        <w:rPr>
-          <w:rFonts w:hint="eastAsia"/>
-        </w:rPr>
       </w:pPr>
       <w:r>
         <w:rPr>
@@ -1796,17 +2285,10 @@
         <w:t>负责人：</w:t>
       </w:r>
     </w:p>
-    <w:p>
-      <w:pPr>
-        <w:rPr>
-          <w:rFonts w:hint="eastAsia"/>
-        </w:rPr>
-      </w:pPr>
-    </w:p>
-    <w:p>
-      <w:pPr>
-        <w:rPr>
-          <w:rFonts w:hint="eastAsia"/>
+    <w:p/>
+    <w:p>
+      <w:pPr>
+        <w:rPr>
           <w:b/>
           <w:bCs/>
         </w:rPr>
@@ -1840,7 +2322,6 @@
         <w:rPr>
           <w:rFonts w:hint="eastAsia"/>
         </w:rPr>
-        <w:lastRenderedPageBreak/>
         <w:t>接口：</w:t>
       </w:r>
     </w:p>
@@ -1904,9 +2385,6 @@
           <w:numId w:val="5"/>
         </w:numPr>
         <w:ind w:firstLineChars="0"/>
-        <w:rPr>
-          <w:rFonts w:hint="eastAsia"/>
-        </w:rPr>
       </w:pPr>
       <w:r>
         <w:rPr>
@@ -1943,14 +2421,8 @@
         <w:t>负责人：</w:t>
       </w:r>
     </w:p>
-    <w:p>
-      <w:pPr>
-        <w:rPr>
-          <w:rFonts w:hint="eastAsia"/>
-        </w:rPr>
-      </w:pPr>
-    </w:p>
     <w:p/>
+    <w:p/>
     <w:p>
       <w:pPr>
         <w:pStyle w:val="2"/>
@@ -1959,6 +2431,7 @@
         <w:rPr>
           <w:rFonts w:hint="eastAsia"/>
         </w:rPr>
+        <w:lastRenderedPageBreak/>
         <w:t>教材检索页面</w:t>
       </w:r>
     </w:p>
@@ -1979,11 +2452,6 @@
       </w:r>
     </w:p>
     <w:p>
-      <w:pPr>
-        <w:rPr>
-          <w:rFonts w:hint="eastAsia"/>
-        </w:rPr>
-      </w:pPr>
       <w:r>
         <w:rPr>
           <w:rFonts w:hint="eastAsia"/>
@@ -1991,13 +2459,7 @@
         <w:t>负责人：</w:t>
       </w:r>
     </w:p>
-    <w:p>
-      <w:pPr>
-        <w:rPr>
-          <w:rFonts w:hint="eastAsia"/>
-        </w:rPr>
-      </w:pPr>
-    </w:p>
+    <w:p/>
     <w:p>
       <w:pPr>
         <w:rPr>
@@ -2042,11 +2504,6 @@
       </w:r>
     </w:p>
     <w:p>
-      <w:pPr>
-        <w:rPr>
-          <w:rFonts w:hint="eastAsia"/>
-        </w:rPr>
-      </w:pPr>
       <w:r>
         <w:rPr>
           <w:rFonts w:hint="eastAsia"/>
@@ -2121,11 +2578,6 @@
       </w:r>
     </w:p>
     <w:p>
-      <w:pPr>
-        <w:rPr>
-          <w:rFonts w:hint="eastAsia"/>
-        </w:rPr>
-      </w:pPr>
       <w:r>
         <w:rPr>
           <w:rFonts w:hint="eastAsia"/>
@@ -2183,9 +2635,6 @@
     <w:p>
       <w:pPr>
         <w:jc w:val="center"/>
-        <w:rPr>
-          <w:rFonts w:hint="eastAsia"/>
-        </w:rPr>
       </w:pPr>
       <w:r>
         <w:rPr>
@@ -2252,11 +2701,6 @@
       </w:r>
     </w:p>
     <w:p>
-      <w:pPr>
-        <w:rPr>
-          <w:rFonts w:hint="eastAsia"/>
-        </w:rPr>
-      </w:pPr>
       <w:r>
         <w:rPr>
           <w:rFonts w:hint="eastAsia"/>
@@ -2272,32 +2716,83 @@
         <w:rPr>
           <w:rFonts w:hint="eastAsia"/>
         </w:rPr>
+        <w:t>信誉系统</w:t>
+      </w:r>
+    </w:p>
+    <w:p>
+      <w:pPr>
+        <w:rPr>
+          <w:b/>
+          <w:bCs/>
+        </w:rPr>
+      </w:pPr>
+      <w:r>
+        <w:rPr>
+          <w:rFonts w:hint="eastAsia"/>
+          <w:b/>
+          <w:bCs/>
+        </w:rPr>
+        <w:t>子模块</w:t>
+      </w:r>
+      <w:r>
+        <w:rPr>
+          <w:rFonts w:hint="eastAsia"/>
+          <w:b/>
+          <w:bCs/>
+        </w:rPr>
+        <w:t xml:space="preserve"> 保证用户发言的可靠性</w:t>
+      </w:r>
+    </w:p>
+    <w:p>
+      <w:pPr>
+        <w:ind w:firstLine="420"/>
+      </w:pPr>
+      <w:r>
+        <w:rPr>
+          <w:rFonts w:hint="eastAsia"/>
+        </w:rPr>
+        <w:t>内容：1.显示用户年级和专业信息 ；2.显示用户信用分 ；3.在热度相同的情况下，优先展示信用分高的用户的发言。</w:t>
+      </w:r>
+    </w:p>
+    <w:p>
+      <w:r>
+        <w:rPr>
+          <w:rFonts w:hint="eastAsia"/>
+        </w:rPr>
+        <w:t>功能：</w:t>
+      </w:r>
+    </w:p>
+    <w:p>
+      <w:r>
+        <w:rPr>
+          <w:rFonts w:hint="eastAsia"/>
+        </w:rPr>
+        <w:t>接口：</w:t>
+      </w:r>
+    </w:p>
+    <w:p>
+      <w:r>
+        <w:rPr>
+          <w:rFonts w:hint="eastAsia"/>
+        </w:rPr>
         <w:lastRenderedPageBreak/>
-        <w:t>信誉系统</w:t>
-      </w:r>
-    </w:p>
-    <w:p>
-      <w:pPr>
-        <w:rPr>
-          <w:b/>
-          <w:bCs/>
-        </w:rPr>
-      </w:pPr>
-      <w:r>
-        <w:rPr>
-          <w:rFonts w:hint="eastAsia"/>
-          <w:b/>
-          <w:bCs/>
-        </w:rPr>
-        <w:t>子模块</w:t>
-      </w:r>
-      <w:r>
-        <w:rPr>
-          <w:rFonts w:hint="eastAsia"/>
-          <w:b/>
-          <w:bCs/>
-        </w:rPr>
-        <w:t xml:space="preserve"> 保证用户发言的可靠性</w:t>
+        <w:t>负责人：</w:t>
+      </w:r>
+    </w:p>
+    <w:p>
+      <w:pPr>
+        <w:rPr>
+          <w:b/>
+          <w:bCs/>
+        </w:rPr>
+      </w:pPr>
+      <w:r>
+        <w:rPr>
+          <w:rFonts w:hint="eastAsia"/>
+          <w:b/>
+          <w:bCs/>
+        </w:rPr>
+        <w:t>FR3.6 计算用户信用分</w:t>
       </w:r>
     </w:p>
     <w:p>
@@ -2308,7 +2803,63 @@
         <w:rPr>
           <w:rFonts w:hint="eastAsia"/>
         </w:rPr>
-        <w:t>内容：1.显示用户年级和专业信息 ；2.显示用户信用分 ；3.在热度相同的情况下，优先展示信用分高的用户的发言。</w:t>
+        <w:t>内容：设置适当计算方法，如1.评论被点</w:t>
+      </w:r>
+      <w:proofErr w:type="gramStart"/>
+      <w:r>
+        <w:rPr>
+          <w:rFonts w:hint="eastAsia"/>
+        </w:rPr>
+        <w:t>赞多少</w:t>
+      </w:r>
+      <w:proofErr w:type="gramEnd"/>
+      <w:r>
+        <w:rPr>
+          <w:rFonts w:hint="eastAsia"/>
+        </w:rPr>
+        <w:t>次就增加一定的信用分；2.被举报或存在违规行为时降低信用分；3.用户信息越完备，</w:t>
+      </w:r>
+      <w:proofErr w:type="gramStart"/>
+      <w:r>
+        <w:rPr>
+          <w:rFonts w:hint="eastAsia"/>
+        </w:rPr>
+        <w:t>信用分越高</w:t>
+      </w:r>
+      <w:proofErr w:type="gramEnd"/>
+      <w:r>
+        <w:rPr>
+          <w:rFonts w:hint="eastAsia"/>
+        </w:rPr>
+        <w:t>；4.一定时期内无违规行为，给予一定的信用</w:t>
+      </w:r>
+      <w:proofErr w:type="gramStart"/>
+      <w:r>
+        <w:rPr>
+          <w:rFonts w:hint="eastAsia"/>
+        </w:rPr>
+        <w:t>分作为</w:t>
+      </w:r>
+      <w:proofErr w:type="gramEnd"/>
+      <w:r>
+        <w:rPr>
+          <w:rFonts w:hint="eastAsia"/>
+        </w:rPr>
+        <w:t>奖励；5.创建用户</w:t>
+      </w:r>
+      <w:proofErr w:type="gramStart"/>
+      <w:r>
+        <w:rPr>
+          <w:rFonts w:hint="eastAsia"/>
+        </w:rPr>
+        <w:t>时基础</w:t>
+      </w:r>
+      <w:proofErr w:type="gramEnd"/>
+      <w:r>
+        <w:rPr>
+          <w:rFonts w:hint="eastAsia"/>
+        </w:rPr>
+        <w:t>信用分一致，信用分存在上限，超出时不再累计。</w:t>
       </w:r>
     </w:p>
     <w:p>
@@ -2328,11 +2879,6 @@
       </w:r>
     </w:p>
     <w:p>
-      <w:pPr>
-        <w:rPr>
-          <w:rFonts w:hint="eastAsia"/>
-        </w:rPr>
-      </w:pPr>
       <w:r>
         <w:rPr>
           <w:rFonts w:hint="eastAsia"/>
@@ -2340,125 +2886,7 @@
         <w:t>负责人：</w:t>
       </w:r>
     </w:p>
-    <w:p>
-      <w:pPr>
-        <w:rPr>
-          <w:b/>
-          <w:bCs/>
-        </w:rPr>
-      </w:pPr>
-      <w:r>
-        <w:rPr>
-          <w:rFonts w:hint="eastAsia"/>
-          <w:b/>
-          <w:bCs/>
-        </w:rPr>
-        <w:t>FR3.6 计算用户信用分</w:t>
-      </w:r>
-    </w:p>
-    <w:p>
-      <w:pPr>
-        <w:ind w:firstLine="420"/>
-      </w:pPr>
-      <w:r>
-        <w:rPr>
-          <w:rFonts w:hint="eastAsia"/>
-        </w:rPr>
-        <w:t>内容：设置适当计算方法，如1.评论被点</w:t>
-      </w:r>
-      <w:proofErr w:type="gramStart"/>
-      <w:r>
-        <w:rPr>
-          <w:rFonts w:hint="eastAsia"/>
-        </w:rPr>
-        <w:t>赞多少</w:t>
-      </w:r>
-      <w:proofErr w:type="gramEnd"/>
-      <w:r>
-        <w:rPr>
-          <w:rFonts w:hint="eastAsia"/>
-        </w:rPr>
-        <w:t>次就增加一定的信用分；2.被举报或存在违规行为时降低信用分；3.用户信息越完备，</w:t>
-      </w:r>
-      <w:proofErr w:type="gramStart"/>
-      <w:r>
-        <w:rPr>
-          <w:rFonts w:hint="eastAsia"/>
-        </w:rPr>
-        <w:t>信用分越高</w:t>
-      </w:r>
-      <w:proofErr w:type="gramEnd"/>
-      <w:r>
-        <w:rPr>
-          <w:rFonts w:hint="eastAsia"/>
-        </w:rPr>
-        <w:t>；4.一定时期内无违规行为，给予一定的信用</w:t>
-      </w:r>
-      <w:proofErr w:type="gramStart"/>
-      <w:r>
-        <w:rPr>
-          <w:rFonts w:hint="eastAsia"/>
-        </w:rPr>
-        <w:t>分作为</w:t>
-      </w:r>
-      <w:proofErr w:type="gramEnd"/>
-      <w:r>
-        <w:rPr>
-          <w:rFonts w:hint="eastAsia"/>
-        </w:rPr>
-        <w:t>奖励；5.创建用户</w:t>
-      </w:r>
-      <w:proofErr w:type="gramStart"/>
-      <w:r>
-        <w:rPr>
-          <w:rFonts w:hint="eastAsia"/>
-        </w:rPr>
-        <w:t>时基础</w:t>
-      </w:r>
-      <w:proofErr w:type="gramEnd"/>
-      <w:r>
-        <w:rPr>
-          <w:rFonts w:hint="eastAsia"/>
-        </w:rPr>
-        <w:t>信用分一致，信用分存在上限，超出时不再累计。</w:t>
-      </w:r>
-    </w:p>
-    <w:p>
-      <w:r>
-        <w:rPr>
-          <w:rFonts w:hint="eastAsia"/>
-        </w:rPr>
-        <w:t>功能：</w:t>
-      </w:r>
-    </w:p>
-    <w:p>
-      <w:r>
-        <w:rPr>
-          <w:rFonts w:hint="eastAsia"/>
-        </w:rPr>
-        <w:t>接口：</w:t>
-      </w:r>
-    </w:p>
-    <w:p>
-      <w:pPr>
-        <w:rPr>
-          <w:rFonts w:hint="eastAsia"/>
-        </w:rPr>
-      </w:pPr>
-      <w:r>
-        <w:rPr>
-          <w:rFonts w:hint="eastAsia"/>
-        </w:rPr>
-        <w:t>负责人：</w:t>
-      </w:r>
-    </w:p>
-    <w:p>
-      <w:pPr>
-        <w:rPr>
-          <w:rFonts w:hint="eastAsia"/>
-        </w:rPr>
-      </w:pPr>
-    </w:p>
+    <w:p/>
     <w:sectPr>
       <w:pgSz w:w="11906" w:h="16838"/>
       <w:pgMar w:top="1440" w:right="1800" w:bottom="1440" w:left="1800" w:header="851" w:footer="992" w:gutter="0"/>
@@ -2615,6 +3043,92 @@
     </w:lvl>
   </w:abstractNum>
   <w:abstractNum w:abstractNumId="2" w15:restartNumberingAfterBreak="0">
+    <w:nsid w:val="3B8B1369"/>
+    <w:multiLevelType w:val="hybridMultilevel"/>
+    <w:tmpl w:val="DAEE7E3E"/>
+    <w:lvl w:ilvl="0" w:tplc="04090011">
+      <w:start w:val="1"/>
+      <w:numFmt w:val="decimal"/>
+      <w:lvlText w:val="%1)"/>
+      <w:lvlJc w:val="left"/>
+      <w:pPr>
+        <w:ind w:left="1280" w:hanging="440"/>
+      </w:pPr>
+    </w:lvl>
+    <w:lvl w:ilvl="1" w:tplc="04090019" w:tentative="1">
+      <w:start w:val="1"/>
+      <w:numFmt w:val="lowerLetter"/>
+      <w:lvlText w:val="%2)"/>
+      <w:lvlJc w:val="left"/>
+      <w:pPr>
+        <w:ind w:left="1720" w:hanging="440"/>
+      </w:pPr>
+    </w:lvl>
+    <w:lvl w:ilvl="2" w:tplc="0409001B" w:tentative="1">
+      <w:start w:val="1"/>
+      <w:numFmt w:val="lowerRoman"/>
+      <w:lvlText w:val="%3."/>
+      <w:lvlJc w:val="right"/>
+      <w:pPr>
+        <w:ind w:left="2160" w:hanging="440"/>
+      </w:pPr>
+    </w:lvl>
+    <w:lvl w:ilvl="3" w:tplc="0409000F" w:tentative="1">
+      <w:start w:val="1"/>
+      <w:numFmt w:val="decimal"/>
+      <w:lvlText w:val="%4."/>
+      <w:lvlJc w:val="left"/>
+      <w:pPr>
+        <w:ind w:left="2600" w:hanging="440"/>
+      </w:pPr>
+    </w:lvl>
+    <w:lvl w:ilvl="4" w:tplc="04090019" w:tentative="1">
+      <w:start w:val="1"/>
+      <w:numFmt w:val="lowerLetter"/>
+      <w:lvlText w:val="%5)"/>
+      <w:lvlJc w:val="left"/>
+      <w:pPr>
+        <w:ind w:left="3040" w:hanging="440"/>
+      </w:pPr>
+    </w:lvl>
+    <w:lvl w:ilvl="5" w:tplc="0409001B" w:tentative="1">
+      <w:start w:val="1"/>
+      <w:numFmt w:val="lowerRoman"/>
+      <w:lvlText w:val="%6."/>
+      <w:lvlJc w:val="right"/>
+      <w:pPr>
+        <w:ind w:left="3480" w:hanging="440"/>
+      </w:pPr>
+    </w:lvl>
+    <w:lvl w:ilvl="6" w:tplc="0409000F" w:tentative="1">
+      <w:start w:val="1"/>
+      <w:numFmt w:val="decimal"/>
+      <w:lvlText w:val="%7."/>
+      <w:lvlJc w:val="left"/>
+      <w:pPr>
+        <w:ind w:left="3920" w:hanging="440"/>
+      </w:pPr>
+    </w:lvl>
+    <w:lvl w:ilvl="7" w:tplc="04090019" w:tentative="1">
+      <w:start w:val="1"/>
+      <w:numFmt w:val="lowerLetter"/>
+      <w:lvlText w:val="%8)"/>
+      <w:lvlJc w:val="left"/>
+      <w:pPr>
+        <w:ind w:left="4360" w:hanging="440"/>
+      </w:pPr>
+    </w:lvl>
+    <w:lvl w:ilvl="8" w:tplc="0409001B" w:tentative="1">
+      <w:start w:val="1"/>
+      <w:numFmt w:val="lowerRoman"/>
+      <w:lvlText w:val="%9."/>
+      <w:lvlJc w:val="right"/>
+      <w:pPr>
+        <w:ind w:left="4800" w:hanging="440"/>
+      </w:pPr>
+    </w:lvl>
+  </w:abstractNum>
+  <w:abstractNum w:abstractNumId="3" w15:restartNumberingAfterBreak="0">
     <w:nsid w:val="56345EA3"/>
     <w:multiLevelType w:val="hybridMultilevel"/>
     <w:tmpl w:val="2E025936"/>
@@ -2703,7 +3217,7 @@
       </w:pPr>
     </w:lvl>
   </w:abstractNum>
-  <w:abstractNum w:abstractNumId="3" w15:restartNumberingAfterBreak="0">
+  <w:abstractNum w:abstractNumId="4" w15:restartNumberingAfterBreak="0">
     <w:nsid w:val="5A6800C0"/>
     <w:multiLevelType w:val="hybridMultilevel"/>
     <w:tmpl w:val="5906C40C"/>
@@ -2792,7 +3306,7 @@
       </w:pPr>
     </w:lvl>
   </w:abstractNum>
-  <w:abstractNum w:abstractNumId="4" w15:restartNumberingAfterBreak="0">
+  <w:abstractNum w:abstractNumId="5" w15:restartNumberingAfterBreak="0">
     <w:nsid w:val="70177805"/>
     <w:multiLevelType w:val="hybridMultilevel"/>
     <w:tmpl w:val="C26EAD26"/>
@@ -2888,12 +3402,15 @@
     <w:abstractNumId w:val="1"/>
   </w:num>
   <w:num w:numId="3" w16cid:durableId="384913530">
+    <w:abstractNumId w:val="5"/>
+  </w:num>
+  <w:num w:numId="4" w16cid:durableId="683048687">
     <w:abstractNumId w:val="4"/>
   </w:num>
-  <w:num w:numId="4" w16cid:durableId="683048687">
+  <w:num w:numId="5" w16cid:durableId="1003438329">
     <w:abstractNumId w:val="3"/>
   </w:num>
-  <w:num w:numId="5" w16cid:durableId="1003438329">
+  <w:num w:numId="6" w16cid:durableId="1748729131">
     <w:abstractNumId w:val="2"/>
   </w:num>
 </w:numbering>

</xml_diff>

<commit_message>
doc:commit for outline design:modified forum part
</commit_message>
<xml_diff>
--- a/outline_design.docx
+++ b/outline_design.docx
@@ -992,6 +992,7 @@
     <w:p>
       <w:pPr>
         <w:numPr>
+          <w:ilvl w:val="0"/>
           <w:numId w:val="0"/>
         </w:numPr>
         <w:rPr>
@@ -1010,6 +1011,7 @@
     <w:p>
       <w:pPr>
         <w:numPr>
+          <w:ilvl w:val="0"/>
           <w:numId w:val="0"/>
         </w:numPr>
         <w:rPr>
@@ -1040,16 +1042,7 @@
           <w:rFonts w:hint="eastAsia"/>
           <w:lang w:val="en-US" w:eastAsia="zh-CN"/>
         </w:rPr>
-        <w:t>教材实用性评分、评论列表、点赞信息展示</w:t>
-      </w:r>
-      <w:bookmarkStart w:id="0" w:name="_GoBack"/>
-      <w:bookmarkEnd w:id="0"/>
-      <w:r>
-        <w:rPr>
-          <w:rFonts w:hint="eastAsia"/>
-          <w:lang w:val="en-US" w:eastAsia="zh-CN"/>
-        </w:rPr>
-        <w:t>：</w:t>
+        <w:t>教材实用性评分、评论列表、点赞信息展示：</w:t>
       </w:r>
       <w:r>
         <w:rPr>
@@ -1080,6 +1073,7 @@
     <w:p>
       <w:pPr>
         <w:numPr>
+          <w:ilvl w:val="0"/>
           <w:numId w:val="0"/>
         </w:numPr>
         <w:rPr>
@@ -1093,64 +1087,6 @@
           <w:lang w:val="en-US" w:eastAsia="zh-CN"/>
         </w:rPr>
         <w:t>负责人：</w:t>
-      </w:r>
-    </w:p>
-    <w:p>
-      <w:pPr>
-        <w:numPr>
-          <w:numId w:val="0"/>
-        </w:numPr>
-        <w:rPr>
-          <w:rFonts w:hint="default"/>
-          <w:lang w:val="en-US" w:eastAsia="zh-CN"/>
-        </w:rPr>
-      </w:pPr>
-    </w:p>
-    <w:p>
-      <w:pPr>
-        <w:rPr>
-          <w:rFonts w:hint="default"/>
-          <w:b/>
-          <w:bCs/>
-          <w:lang w:val="en-US" w:eastAsia="zh-CN"/>
-        </w:rPr>
-      </w:pPr>
-      <w:r>
-        <w:rPr>
-          <w:rFonts w:hint="eastAsia"/>
-          <w:b/>
-          <w:bCs/>
-          <w:lang w:val="en-US" w:eastAsia="zh-CN"/>
-        </w:rPr>
-        <w:t>FR3.2 用户互动</w:t>
-      </w:r>
-    </w:p>
-    <w:p>
-      <w:pPr>
-        <w:rPr>
-          <w:rFonts w:hint="eastAsia" w:eastAsiaTheme="minorEastAsia"/>
-          <w:lang w:val="en-US" w:eastAsia="zh-CN"/>
-        </w:rPr>
-      </w:pPr>
-      <w:r>
-        <w:rPr>
-          <w:rFonts w:hint="eastAsia"/>
-          <w:lang w:val="en-US" w:eastAsia="zh-CN"/>
-        </w:rPr>
-        <w:t>功能：用户对教材实用性打分、发表评论、点赞或回复评论，</w:t>
-      </w:r>
-      <w:r>
-        <w:rPr>
-          <w:rFonts w:hint="eastAsia"/>
-        </w:rPr>
-        <w:t>面对负面无效信息可以</w:t>
-      </w:r>
-      <w:r>
-        <w:rPr>
-          <w:rFonts w:hint="eastAsia"/>
-          <w:lang w:val="en-US" w:eastAsia="zh-CN"/>
-        </w:rPr>
-        <w:t>点踩。</w:t>
       </w:r>
     </w:p>
     <w:p>
@@ -1160,16 +1096,56 @@
           <w:numId w:val="0"/>
         </w:numPr>
         <w:rPr>
-          <w:rFonts w:hint="eastAsia"/>
-          <w:lang w:val="en-US" w:eastAsia="zh-CN"/>
-        </w:rPr>
-      </w:pPr>
-      <w:r>
-        <w:rPr>
-          <w:rFonts w:hint="eastAsia"/>
-          <w:lang w:val="en-US" w:eastAsia="zh-CN"/>
-        </w:rPr>
-        <w:t>接口：</w:t>
+          <w:rFonts w:hint="default"/>
+          <w:lang w:val="en-US" w:eastAsia="zh-CN"/>
+        </w:rPr>
+      </w:pPr>
+    </w:p>
+    <w:p>
+      <w:pPr>
+        <w:rPr>
+          <w:rFonts w:hint="default"/>
+          <w:b/>
+          <w:bCs/>
+          <w:lang w:val="en-US" w:eastAsia="zh-CN"/>
+        </w:rPr>
+      </w:pPr>
+      <w:r>
+        <w:rPr>
+          <w:rFonts w:hint="eastAsia"/>
+          <w:b/>
+          <w:bCs/>
+          <w:lang w:val="en-US" w:eastAsia="zh-CN"/>
+        </w:rPr>
+        <w:t>FR3.2 用户互动</w:t>
+      </w:r>
+    </w:p>
+    <w:p>
+      <w:pPr>
+        <w:rPr>
+          <w:rFonts w:hint="eastAsia" w:eastAsiaTheme="minorEastAsia"/>
+          <w:lang w:val="en-US" w:eastAsia="zh-CN"/>
+        </w:rPr>
+      </w:pPr>
+      <w:r>
+        <w:rPr>
+          <w:rFonts w:hint="eastAsia"/>
+          <w:lang w:val="en-US" w:eastAsia="zh-CN"/>
+        </w:rPr>
+        <w:t>功能：用户对教材实用性打分、发表评论、点赞或回复评论，</w:t>
+      </w:r>
+      <w:r>
+        <w:rPr>
+          <w:rFonts w:hint="eastAsia"/>
+        </w:rPr>
+        <w:t>面对负面无效信息可以</w:t>
+      </w:r>
+      <w:r>
+        <w:rPr>
+          <w:rFonts w:hint="eastAsia"/>
+          <w:lang w:val="en-US" w:eastAsia="zh-CN"/>
+        </w:rPr>
+        <w:t>点踩。</w:t>
       </w:r>
     </w:p>
     <w:p>
@@ -1179,129 +1155,16 @@
           <w:numId w:val="0"/>
         </w:numPr>
         <w:rPr>
-          <w:rFonts w:hint="default"/>
-          <w:lang w:val="en-US" w:eastAsia="zh-CN"/>
-        </w:rPr>
-      </w:pPr>
-      <w:r>
-        <w:rPr>
-          <w:rFonts w:hint="eastAsia"/>
-          <w:lang w:val="en-US" w:eastAsia="zh-CN"/>
-        </w:rPr>
-        <w:t>1）针对教材实用性打分：POST/api/forum/score</w:t>
-      </w:r>
-    </w:p>
-    <w:p>
-      <w:pPr>
-        <w:numPr>
-          <w:numId w:val="0"/>
-        </w:numPr>
-        <w:rPr>
-          <w:rFonts w:hint="eastAsia"/>
-        </w:rPr>
-      </w:pPr>
-      <w:r>
-        <w:rPr>
-          <w:rFonts w:hint="eastAsia"/>
-          <w:lang w:val="en-US" w:eastAsia="zh-CN"/>
-        </w:rPr>
-        <w:t>2）</w:t>
-      </w:r>
-      <w:r>
-        <w:rPr>
-          <w:rFonts w:hint="eastAsia"/>
-        </w:rPr>
-        <w:t>发表评论：POST/api/forum/commentThread</w:t>
-      </w:r>
-    </w:p>
-    <w:p>
-      <w:pPr>
-        <w:pStyle w:val="14"/>
-        <w:numPr>
-          <w:numId w:val="0"/>
-        </w:numPr>
-        <w:ind w:leftChars="0"/>
-        <w:rPr>
-          <w:rFonts w:hint="eastAsia"/>
-        </w:rPr>
-      </w:pPr>
-      <w:r>
-        <w:rPr>
-          <w:rFonts w:hint="eastAsia"/>
-          <w:lang w:val="en-US" w:eastAsia="zh-CN"/>
-        </w:rPr>
-        <w:t>3）回复评论（楼中楼）：</w:t>
-      </w:r>
-      <w:r>
-        <w:rPr>
-          <w:rFonts w:hint="eastAsia"/>
-        </w:rPr>
-        <w:t>POST/api/forum/comment</w:t>
-      </w:r>
-      <w:r>
-        <w:rPr>
-          <w:rFonts w:hint="eastAsia"/>
-          <w:lang w:val="en-US" w:eastAsia="zh-CN"/>
-        </w:rPr>
-        <w:t>Post</w:t>
-      </w:r>
-    </w:p>
-    <w:p>
-      <w:pPr>
-        <w:pStyle w:val="14"/>
-        <w:numPr>
-          <w:numId w:val="0"/>
-        </w:numPr>
-        <w:ind w:leftChars="0"/>
-        <w:rPr>
-          <w:rFonts w:hint="eastAsia"/>
-        </w:rPr>
-      </w:pPr>
-      <w:r>
-        <w:rPr>
-          <w:rFonts w:hint="eastAsia"/>
-          <w:lang w:val="en-US" w:eastAsia="zh-CN"/>
-        </w:rPr>
-        <w:t>4）点赞</w:t>
-      </w:r>
-      <w:r>
-        <w:rPr>
-          <w:rFonts w:hint="eastAsia"/>
-        </w:rPr>
-        <w:t>评论：POST/api/forum/like</w:t>
-      </w:r>
-    </w:p>
-    <w:p>
-      <w:pPr>
-        <w:pStyle w:val="14"/>
-        <w:numPr>
-          <w:numId w:val="0"/>
-        </w:numPr>
-        <w:ind w:leftChars="0"/>
-        <w:rPr>
-          <w:rFonts w:hint="default"/>
-          <w:lang w:val="en-US" w:eastAsia="zh-CN"/>
-        </w:rPr>
-      </w:pPr>
-      <w:r>
-        <w:rPr>
-          <w:rFonts w:hint="eastAsia"/>
-          <w:lang w:val="en-US" w:eastAsia="zh-CN"/>
-        </w:rPr>
-        <w:t>5）点踩评论：</w:t>
-      </w:r>
-      <w:r>
-        <w:rPr>
-          <w:rFonts w:hint="eastAsia"/>
-        </w:rPr>
-        <w:t>POST/api/forum/</w:t>
-      </w:r>
-      <w:r>
-        <w:rPr>
-          <w:rFonts w:hint="eastAsia"/>
-          <w:lang w:val="en-US" w:eastAsia="zh-CN"/>
-        </w:rPr>
-        <w:t>dislike</w:t>
+          <w:rFonts w:hint="eastAsia"/>
+          <w:lang w:val="en-US" w:eastAsia="zh-CN"/>
+        </w:rPr>
+      </w:pPr>
+      <w:r>
+        <w:rPr>
+          <w:rFonts w:hint="eastAsia"/>
+          <w:lang w:val="en-US" w:eastAsia="zh-CN"/>
+        </w:rPr>
+        <w:t>接口：</w:t>
       </w:r>
     </w:p>
     <w:p>
@@ -1311,87 +1174,16 @@
           <w:numId w:val="0"/>
         </w:numPr>
         <w:rPr>
-          <w:rFonts w:hint="eastAsia"/>
-          <w:lang w:val="en-US" w:eastAsia="zh-CN"/>
-        </w:rPr>
-      </w:pPr>
-      <w:r>
-        <w:rPr>
-          <w:rFonts w:hint="eastAsia"/>
-          <w:lang w:val="en-US" w:eastAsia="zh-CN"/>
-        </w:rPr>
-        <w:t>负责人：</w:t>
-      </w:r>
-    </w:p>
-    <w:p>
-      <w:pPr>
-        <w:numPr>
-          <w:numId w:val="0"/>
-        </w:numPr>
-        <w:rPr>
           <w:rFonts w:hint="default"/>
           <w:lang w:val="en-US" w:eastAsia="zh-CN"/>
         </w:rPr>
       </w:pPr>
-    </w:p>
-    <w:p>
-      <w:pPr>
-        <w:rPr>
-          <w:rFonts w:hint="default"/>
-          <w:b/>
-          <w:bCs/>
-          <w:lang w:val="en-US" w:eastAsia="zh-CN"/>
-        </w:rPr>
-      </w:pPr>
-      <w:r>
-        <w:rPr>
-          <w:rFonts w:hint="eastAsia"/>
-          <w:b/>
-          <w:bCs/>
-          <w:lang w:val="en-US" w:eastAsia="zh-CN"/>
-        </w:rPr>
-        <w:t>FR3.3 常用关键词搜索，精选评论</w:t>
-      </w:r>
-    </w:p>
-    <w:p>
-      <w:pPr>
-        <w:rPr>
-          <w:rFonts w:hint="eastAsia" w:eastAsiaTheme="minorEastAsia"/>
-          <w:lang w:val="en-US" w:eastAsia="zh-CN"/>
-        </w:rPr>
-      </w:pPr>
-      <w:r>
-        <w:rPr>
-          <w:rFonts w:hint="eastAsia"/>
-          <w:lang w:val="en-US" w:eastAsia="zh-CN"/>
-        </w:rPr>
-        <w:t>功能：</w:t>
-      </w:r>
-      <w:r>
-        <w:rPr>
-          <w:rFonts w:hint="eastAsia"/>
-        </w:rPr>
-        <w:t>评论上方展示一些评论高频词tag并设置搜索框，用户可通过选择</w:t>
-      </w:r>
-      <w:r>
-        <w:rPr>
-          <w:rFonts w:hint="eastAsia"/>
-          <w:lang w:val="en-US" w:eastAsia="zh-CN"/>
-        </w:rPr>
-        <w:t>tag</w:t>
-      </w:r>
-      <w:r>
-        <w:rPr>
-          <w:rFonts w:hint="eastAsia"/>
-        </w:rPr>
-        <w:t>或输入关键词来筛选评论</w:t>
-      </w:r>
-      <w:r>
-        <w:rPr>
-          <w:rFonts w:hint="eastAsia"/>
-          <w:lang w:eastAsia="zh-CN"/>
-        </w:rPr>
-        <w:t>。</w:t>
+      <w:r>
+        <w:rPr>
+          <w:rFonts w:hint="eastAsia"/>
+          <w:lang w:val="en-US" w:eastAsia="zh-CN"/>
+        </w:rPr>
+        <w:t>1）针对教材实用性打分：POST/api/forum/score</w:t>
       </w:r>
     </w:p>
     <w:p>
@@ -1402,91 +1194,292 @@
         </w:numPr>
         <w:rPr>
           <w:rFonts w:hint="eastAsia"/>
-          <w:lang w:val="en-US" w:eastAsia="zh-CN"/>
-        </w:rPr>
-      </w:pPr>
-      <w:r>
-        <w:rPr>
-          <w:rFonts w:hint="eastAsia"/>
-          <w:lang w:val="en-US" w:eastAsia="zh-CN"/>
-        </w:rPr>
-        <w:t>接口：</w:t>
+        </w:rPr>
+      </w:pPr>
+      <w:r>
+        <w:rPr>
+          <w:rFonts w:hint="eastAsia"/>
+          <w:lang w:val="en-US" w:eastAsia="zh-CN"/>
+        </w:rPr>
+        <w:t>2）</w:t>
+      </w:r>
+      <w:r>
+        <w:rPr>
+          <w:rFonts w:hint="eastAsia"/>
+        </w:rPr>
+        <w:t>发表评论：POST/api/forum/commentThread</w:t>
       </w:r>
     </w:p>
     <w:p>
       <w:pPr>
         <w:pStyle w:val="14"/>
-        <w:numPr>
-          <w:numId w:val="0"/>
-        </w:numPr>
-        <w:ind w:leftChars="0"/>
-        <w:rPr>
-          <w:rFonts w:hint="eastAsia"/>
-        </w:rPr>
-      </w:pPr>
-      <w:r>
-        <w:rPr>
-          <w:rFonts w:hint="eastAsia"/>
-          <w:lang w:val="en-US" w:eastAsia="zh-CN"/>
-        </w:rPr>
-        <w:t>1）</w:t>
-      </w:r>
-      <w:r>
-        <w:rPr>
-          <w:rFonts w:hint="eastAsia"/>
-        </w:rPr>
-        <w:t>关键词搜索：GET/api/forum/search?q=:query</w:t>
-      </w:r>
-    </w:p>
-    <w:p>
-      <w:pPr>
-        <w:pStyle w:val="14"/>
-        <w:numPr>
-          <w:numId w:val="0"/>
-        </w:numPr>
-        <w:ind w:leftChars="0"/>
-        <w:rPr>
-          <w:rFonts w:hint="default" w:eastAsiaTheme="minorEastAsia"/>
-          <w:lang w:val="en-US" w:eastAsia="zh-CN"/>
-        </w:rPr>
-      </w:pPr>
-      <w:r>
-        <w:rPr>
-          <w:rFonts w:hint="eastAsia"/>
-          <w:lang w:val="en-US" w:eastAsia="zh-CN"/>
-        </w:rPr>
-        <w:t>2）高频词tag搜索：GET/api/forum/search?q=:query</w:t>
-      </w:r>
-    </w:p>
-    <w:p>
-      <w:pPr>
         <w:numPr>
           <w:ilvl w:val="0"/>
           <w:numId w:val="0"/>
         </w:numPr>
-        <w:rPr>
-          <w:rFonts w:hint="eastAsia"/>
-          <w:lang w:val="en-US" w:eastAsia="zh-CN"/>
-        </w:rPr>
-      </w:pPr>
-      <w:r>
-        <w:rPr>
-          <w:rFonts w:hint="eastAsia"/>
-          <w:lang w:val="en-US" w:eastAsia="zh-CN"/>
-        </w:rPr>
-        <w:t>负责人：</w:t>
-      </w:r>
-    </w:p>
-    <w:p>
-      <w:pPr>
+        <w:ind w:leftChars="0"/>
+        <w:rPr>
+          <w:rFonts w:hint="eastAsia"/>
+        </w:rPr>
+      </w:pPr>
+      <w:r>
+        <w:rPr>
+          <w:rFonts w:hint="eastAsia"/>
+          <w:lang w:val="en-US" w:eastAsia="zh-CN"/>
+        </w:rPr>
+        <w:t>3）回复评论（楼中楼）：</w:t>
+      </w:r>
+      <w:r>
+        <w:rPr>
+          <w:rFonts w:hint="eastAsia"/>
+        </w:rPr>
+        <w:t>POST/api/forum/comment</w:t>
+      </w:r>
+      <w:r>
+        <w:rPr>
+          <w:rFonts w:hint="eastAsia"/>
+          <w:lang w:val="en-US" w:eastAsia="zh-CN"/>
+        </w:rPr>
+        <w:t>Post</w:t>
+      </w:r>
+    </w:p>
+    <w:p>
+      <w:pPr>
+        <w:pStyle w:val="14"/>
         <w:numPr>
+          <w:ilvl w:val="0"/>
           <w:numId w:val="0"/>
         </w:numPr>
+        <w:ind w:leftChars="0"/>
+        <w:rPr>
+          <w:rFonts w:hint="eastAsia"/>
+        </w:rPr>
+      </w:pPr>
+      <w:r>
+        <w:rPr>
+          <w:rFonts w:hint="eastAsia"/>
+          <w:lang w:val="en-US" w:eastAsia="zh-CN"/>
+        </w:rPr>
+        <w:t>4）点赞</w:t>
+      </w:r>
+      <w:r>
+        <w:rPr>
+          <w:rFonts w:hint="eastAsia"/>
+        </w:rPr>
+        <w:t>评论：POST/api/forum/like</w:t>
+      </w:r>
+    </w:p>
+    <w:p>
+      <w:pPr>
+        <w:pStyle w:val="14"/>
+        <w:numPr>
+          <w:ilvl w:val="0"/>
+          <w:numId w:val="0"/>
+        </w:numPr>
+        <w:ind w:leftChars="0"/>
         <w:rPr>
           <w:rFonts w:hint="default"/>
           <w:lang w:val="en-US" w:eastAsia="zh-CN"/>
         </w:rPr>
       </w:pPr>
+      <w:r>
+        <w:rPr>
+          <w:rFonts w:hint="eastAsia"/>
+          <w:lang w:val="en-US" w:eastAsia="zh-CN"/>
+        </w:rPr>
+        <w:t>5）点踩评论：</w:t>
+      </w:r>
+      <w:r>
+        <w:rPr>
+          <w:rFonts w:hint="eastAsia"/>
+        </w:rPr>
+        <w:t>POST/api/forum/</w:t>
+      </w:r>
+      <w:r>
+        <w:rPr>
+          <w:rFonts w:hint="eastAsia"/>
+          <w:lang w:val="en-US" w:eastAsia="zh-CN"/>
+        </w:rPr>
+        <w:t>dislike</w:t>
+      </w:r>
+    </w:p>
+    <w:p>
+      <w:pPr>
+        <w:numPr>
+          <w:ilvl w:val="0"/>
+          <w:numId w:val="0"/>
+        </w:numPr>
+        <w:rPr>
+          <w:rFonts w:hint="eastAsia"/>
+          <w:lang w:val="en-US" w:eastAsia="zh-CN"/>
+        </w:rPr>
+      </w:pPr>
+      <w:r>
+        <w:rPr>
+          <w:rFonts w:hint="eastAsia"/>
+          <w:lang w:val="en-US" w:eastAsia="zh-CN"/>
+        </w:rPr>
+        <w:t>负责人：</w:t>
+      </w:r>
+    </w:p>
+    <w:p>
+      <w:pPr>
+        <w:numPr>
+          <w:ilvl w:val="0"/>
+          <w:numId w:val="0"/>
+        </w:numPr>
+        <w:rPr>
+          <w:rFonts w:hint="default"/>
+          <w:lang w:val="en-US" w:eastAsia="zh-CN"/>
+        </w:rPr>
+      </w:pPr>
+    </w:p>
+    <w:p>
+      <w:pPr>
+        <w:rPr>
+          <w:rFonts w:hint="default"/>
+          <w:b/>
+          <w:bCs/>
+          <w:lang w:val="en-US" w:eastAsia="zh-CN"/>
+        </w:rPr>
+      </w:pPr>
+      <w:r>
+        <w:rPr>
+          <w:rFonts w:hint="eastAsia"/>
+          <w:b/>
+          <w:bCs/>
+          <w:lang w:val="en-US" w:eastAsia="zh-CN"/>
+        </w:rPr>
+        <w:t>FR3.3 常用关键词搜索，精选评论</w:t>
+      </w:r>
+    </w:p>
+    <w:p>
+      <w:pPr>
+        <w:rPr>
+          <w:rFonts w:hint="eastAsia" w:eastAsiaTheme="minorEastAsia"/>
+          <w:lang w:val="en-US" w:eastAsia="zh-CN"/>
+        </w:rPr>
+      </w:pPr>
+      <w:r>
+        <w:rPr>
+          <w:rFonts w:hint="eastAsia"/>
+          <w:lang w:val="en-US" w:eastAsia="zh-CN"/>
+        </w:rPr>
+        <w:t>功能：</w:t>
+      </w:r>
+      <w:r>
+        <w:rPr>
+          <w:rFonts w:hint="eastAsia"/>
+        </w:rPr>
+        <w:t>评论上方展示一些评论高频词tag并设置搜索框，用户可通过选择</w:t>
+      </w:r>
+      <w:r>
+        <w:rPr>
+          <w:rFonts w:hint="eastAsia"/>
+          <w:lang w:val="en-US" w:eastAsia="zh-CN"/>
+        </w:rPr>
+        <w:t>tag</w:t>
+      </w:r>
+      <w:r>
+        <w:rPr>
+          <w:rFonts w:hint="eastAsia"/>
+        </w:rPr>
+        <w:t>或输入关键词来筛选评论</w:t>
+      </w:r>
+      <w:r>
+        <w:rPr>
+          <w:rFonts w:hint="eastAsia"/>
+          <w:lang w:eastAsia="zh-CN"/>
+        </w:rPr>
+        <w:t>。</w:t>
+      </w:r>
+    </w:p>
+    <w:p>
+      <w:pPr>
+        <w:numPr>
+          <w:ilvl w:val="0"/>
+          <w:numId w:val="0"/>
+        </w:numPr>
+        <w:rPr>
+          <w:rFonts w:hint="eastAsia"/>
+          <w:lang w:val="en-US" w:eastAsia="zh-CN"/>
+        </w:rPr>
+      </w:pPr>
+      <w:r>
+        <w:rPr>
+          <w:rFonts w:hint="eastAsia"/>
+          <w:lang w:val="en-US" w:eastAsia="zh-CN"/>
+        </w:rPr>
+        <w:t>接口：</w:t>
+      </w:r>
+    </w:p>
+    <w:p>
+      <w:pPr>
+        <w:pStyle w:val="14"/>
+        <w:numPr>
+          <w:ilvl w:val="0"/>
+          <w:numId w:val="0"/>
+        </w:numPr>
+        <w:ind w:leftChars="0"/>
+        <w:rPr>
+          <w:rFonts w:hint="eastAsia"/>
+        </w:rPr>
+      </w:pPr>
+      <w:r>
+        <w:rPr>
+          <w:rFonts w:hint="eastAsia"/>
+          <w:lang w:val="en-US" w:eastAsia="zh-CN"/>
+        </w:rPr>
+        <w:t>1）</w:t>
+      </w:r>
+      <w:r>
+        <w:rPr>
+          <w:rFonts w:hint="eastAsia"/>
+        </w:rPr>
+        <w:t>关键词搜索：GET/api/forum/search?q=:query</w:t>
+      </w:r>
+    </w:p>
+    <w:p>
+      <w:pPr>
+        <w:pStyle w:val="14"/>
+        <w:numPr>
+          <w:ilvl w:val="0"/>
+          <w:numId w:val="0"/>
+        </w:numPr>
+        <w:ind w:leftChars="0"/>
+        <w:rPr>
+          <w:rFonts w:hint="default" w:eastAsiaTheme="minorEastAsia"/>
+          <w:lang w:val="en-US" w:eastAsia="zh-CN"/>
+        </w:rPr>
+      </w:pPr>
+      <w:r>
+        <w:rPr>
+          <w:rFonts w:hint="eastAsia"/>
+          <w:lang w:val="en-US" w:eastAsia="zh-CN"/>
+        </w:rPr>
+        <w:t>2）高频词tag搜索：GET/api/forum/search?q=:query</w:t>
+      </w:r>
+    </w:p>
+    <w:p>
+      <w:pPr>
+        <w:numPr>
+          <w:ilvl w:val="0"/>
+          <w:numId w:val="0"/>
+        </w:numPr>
+        <w:rPr>
+          <w:rFonts w:hint="default"/>
+          <w:lang w:val="en-US" w:eastAsia="zh-CN"/>
+        </w:rPr>
+      </w:pPr>
+      <w:r>
+        <w:rPr>
+          <w:rFonts w:hint="eastAsia"/>
+          <w:lang w:val="en-US" w:eastAsia="zh-CN"/>
+        </w:rPr>
+        <w:t>负责人：</w:t>
+      </w:r>
+      <w:bookmarkStart w:id="0" w:name="_GoBack"/>
+      <w:bookmarkEnd w:id="0"/>
     </w:p>
     <w:p>
       <w:pPr>

</xml_diff>

<commit_message>
doc: add models pic
</commit_message>
<xml_diff>
--- a/outline_design.docx
+++ b/outline_design.docx
@@ -14,14 +14,471 @@
         <w:t>需求分析——北工大教材资源整合平台</w:t>
       </w:r>
     </w:p>
+    <w:p>
+      <w:r>
+        <w:rPr>
+          <w:noProof/>
+        </w:rPr>
+        <w:drawing>
+          <wp:inline distT="0" distB="0" distL="0" distR="0" wp14:anchorId="33FFE080" wp14:editId="199286DF">
+            <wp:extent cx="5274310" cy="1771650"/>
+            <wp:effectExtent l="0" t="0" r="0" b="0"/>
+            <wp:docPr id="562844684" name="图片 1"/>
+            <wp:cNvGraphicFramePr>
+              <a:graphicFrameLocks xmlns:a="http://schemas.openxmlformats.org/drawingml/2006/main" noChangeAspect="1"/>
+            </wp:cNvGraphicFramePr>
+            <a:graphic xmlns:a="http://schemas.openxmlformats.org/drawingml/2006/main">
+              <a:graphicData uri="http://schemas.openxmlformats.org/drawingml/2006/picture">
+                <pic:pic xmlns:pic="http://schemas.openxmlformats.org/drawingml/2006/picture">
+                  <pic:nvPicPr>
+                    <pic:cNvPr id="562844684" name="图片 562844684"/>
+                    <pic:cNvPicPr/>
+                  </pic:nvPicPr>
+                  <pic:blipFill>
+                    <a:blip r:embed="rId6">
+                      <a:extLst>
+                        <a:ext uri="{28A0092B-C50C-407E-A947-70E740481C1C}">
+                          <a14:useLocalDpi xmlns:a14="http://schemas.microsoft.com/office/drawing/2010/main" val="0"/>
+                        </a:ext>
+                      </a:extLst>
+                    </a:blip>
+                    <a:stretch>
+                      <a:fillRect/>
+                    </a:stretch>
+                  </pic:blipFill>
+                  <pic:spPr>
+                    <a:xfrm>
+                      <a:off x="0" y="0"/>
+                      <a:ext cx="5274310" cy="1771650"/>
+                    </a:xfrm>
+                    <a:prstGeom prst="rect">
+                      <a:avLst/>
+                    </a:prstGeom>
+                  </pic:spPr>
+                </pic:pic>
+              </a:graphicData>
+            </a:graphic>
+          </wp:inline>
+        </w:drawing>
+      </w:r>
+    </w:p>
+    <w:p>
+      <w:r>
+        <w:rPr>
+          <w:rFonts w:hint="eastAsia"/>
+        </w:rPr>
+        <w:t>模块划分：</w:t>
+      </w:r>
+    </w:p>
+    <w:p>
+      <w:pPr>
+        <w:pStyle w:val="2"/>
+      </w:pPr>
+      <w:r>
+        <w:rPr>
+          <w:rFonts w:hint="eastAsia"/>
+        </w:rPr>
+        <w:t>用户信息管理</w:t>
+      </w:r>
+    </w:p>
+    <w:p>
+      <w:pPr>
+        <w:ind w:leftChars="200" w:left="420"/>
+      </w:pPr>
+      <w:r>
+        <w:rPr>
+          <w:rFonts w:hint="eastAsia"/>
+        </w:rPr>
+        <w:t>功能：</w:t>
+      </w:r>
+      <w:r>
+        <w:rPr>
+          <w:rFonts w:hint="eastAsia"/>
+        </w:rPr>
+        <w:t>对用户信息进行</w:t>
+      </w:r>
+      <w:proofErr w:type="gramStart"/>
+      <w:r>
+        <w:rPr>
+          <w:rFonts w:hint="eastAsia"/>
+        </w:rPr>
+        <w:t>增删改查</w:t>
+      </w:r>
+      <w:r>
+        <w:rPr>
+          <w:rFonts w:hint="eastAsia"/>
+        </w:rPr>
+        <w:t>等</w:t>
+      </w:r>
+      <w:proofErr w:type="gramEnd"/>
+      <w:r>
+        <w:rPr>
+          <w:rFonts w:hint="eastAsia"/>
+        </w:rPr>
+        <w:t>管理功能</w:t>
+      </w:r>
+    </w:p>
+    <w:p>
+      <w:pPr>
+        <w:ind w:leftChars="200" w:left="420"/>
+      </w:pPr>
+      <w:r>
+        <w:rPr>
+          <w:rFonts w:hint="eastAsia"/>
+        </w:rPr>
+        <w:t>接口：</w:t>
+      </w:r>
+    </w:p>
+    <w:p>
+      <w:pPr>
+        <w:ind w:leftChars="200" w:left="420"/>
+      </w:pPr>
+      <w:r>
+        <w:rPr>
+          <w:rFonts w:hint="eastAsia"/>
+        </w:rPr>
+        <w:t>负责人：</w:t>
+      </w:r>
+    </w:p>
     <w:p/>
     <w:p>
-      <w:r>
-        <w:rPr>
-          <w:rFonts w:hint="eastAsia"/>
-        </w:rPr>
-        <w:t>模块划分：</w:t>
-      </w:r>
+      <w:pPr>
+        <w:rPr>
+          <w:b/>
+          <w:bCs/>
+        </w:rPr>
+      </w:pPr>
+      <w:r>
+        <w:rPr>
+          <w:rFonts w:hint="eastAsia"/>
+          <w:b/>
+          <w:bCs/>
+        </w:rPr>
+        <w:t>FR1.1 注册功能</w:t>
+      </w:r>
+    </w:p>
+    <w:p>
+      <w:pPr>
+        <w:ind w:firstLine="420"/>
+      </w:pPr>
+      <w:r>
+        <w:rPr>
+          <w:rFonts w:hint="eastAsia"/>
+        </w:rPr>
+        <w:t>功能：用户填写必要信息后可成为网站注册用户，可以进行评论</w:t>
+      </w:r>
+    </w:p>
+    <w:p>
+      <w:pPr>
+        <w:ind w:leftChars="200" w:left="420"/>
+      </w:pPr>
+      <w:r>
+        <w:rPr>
+          <w:rFonts w:hint="eastAsia"/>
+        </w:rPr>
+        <w:t>接口：</w:t>
+      </w:r>
+    </w:p>
+    <w:p>
+      <w:pPr>
+        <w:ind w:leftChars="200" w:left="420"/>
+      </w:pPr>
+      <w:r>
+        <w:rPr>
+          <w:rFonts w:hint="eastAsia"/>
+        </w:rPr>
+        <w:t>负责人：</w:t>
+      </w:r>
+    </w:p>
+    <w:p>
+      <w:pPr>
+        <w:rPr>
+          <w:b/>
+          <w:bCs/>
+        </w:rPr>
+      </w:pPr>
+      <w:r>
+        <w:rPr>
+          <w:rFonts w:hint="eastAsia"/>
+          <w:b/>
+          <w:bCs/>
+        </w:rPr>
+        <w:t>FR1.2 登录功能</w:t>
+      </w:r>
+    </w:p>
+    <w:p>
+      <w:pPr>
+        <w:ind w:firstLine="420"/>
+      </w:pPr>
+      <w:r>
+        <w:rPr>
+          <w:rFonts w:hint="eastAsia"/>
+        </w:rPr>
+        <w:t>功能：已注册用户登录</w:t>
+      </w:r>
+    </w:p>
+    <w:p>
+      <w:pPr>
+        <w:ind w:leftChars="200" w:left="420"/>
+      </w:pPr>
+      <w:r>
+        <w:rPr>
+          <w:rFonts w:hint="eastAsia"/>
+        </w:rPr>
+        <w:t>接口：</w:t>
+      </w:r>
+    </w:p>
+    <w:p>
+      <w:pPr>
+        <w:ind w:leftChars="200" w:left="420"/>
+      </w:pPr>
+      <w:r>
+        <w:rPr>
+          <w:rFonts w:hint="eastAsia"/>
+        </w:rPr>
+        <w:t>负责人：</w:t>
+      </w:r>
+    </w:p>
+    <w:p>
+      <w:pPr>
+        <w:rPr>
+          <w:b/>
+          <w:bCs/>
+        </w:rPr>
+      </w:pPr>
+      <w:r>
+        <w:rPr>
+          <w:rFonts w:hint="eastAsia"/>
+          <w:b/>
+          <w:bCs/>
+        </w:rPr>
+        <w:t>FR1.3  修改用户信息</w:t>
+      </w:r>
+    </w:p>
+    <w:p>
+      <w:pPr>
+        <w:ind w:firstLine="420"/>
+      </w:pPr>
+      <w:r>
+        <w:rPr>
+          <w:rFonts w:hint="eastAsia"/>
+        </w:rPr>
+        <w:t>功能：修改个人信息如昵称、学部、专业、年级、头像，编辑部分信息是否向他人展示</w:t>
+      </w:r>
+    </w:p>
+    <w:p>
+      <w:pPr>
+        <w:ind w:leftChars="200" w:left="420"/>
+      </w:pPr>
+      <w:r>
+        <w:rPr>
+          <w:rFonts w:hint="eastAsia"/>
+        </w:rPr>
+        <w:t>接口：</w:t>
+      </w:r>
+    </w:p>
+    <w:p>
+      <w:pPr>
+        <w:ind w:leftChars="200" w:left="420"/>
+      </w:pPr>
+      <w:r>
+        <w:rPr>
+          <w:rFonts w:hint="eastAsia"/>
+        </w:rPr>
+        <w:t>负责人：</w:t>
+      </w:r>
+    </w:p>
+    <w:p>
+      <w:pPr>
+        <w:rPr>
+          <w:b/>
+          <w:bCs/>
+        </w:rPr>
+      </w:pPr>
+      <w:r>
+        <w:rPr>
+          <w:rFonts w:hint="eastAsia"/>
+          <w:b/>
+          <w:bCs/>
+        </w:rPr>
+        <w:t>FR1.</w:t>
+      </w:r>
+      <w:r>
+        <w:rPr>
+          <w:rFonts w:hint="eastAsia"/>
+          <w:b/>
+          <w:bCs/>
+        </w:rPr>
+        <w:t>4</w:t>
+      </w:r>
+      <w:r>
+        <w:rPr>
+          <w:rFonts w:hint="eastAsia"/>
+          <w:b/>
+          <w:bCs/>
+        </w:rPr>
+        <w:t xml:space="preserve"> </w:t>
+      </w:r>
+      <w:r>
+        <w:rPr>
+          <w:rFonts w:hint="eastAsia"/>
+          <w:b/>
+          <w:bCs/>
+        </w:rPr>
+        <w:t>显示用户</w:t>
+      </w:r>
+      <w:r>
+        <w:rPr>
+          <w:rFonts w:hint="eastAsia"/>
+          <w:b/>
+          <w:bCs/>
+        </w:rPr>
+        <w:t>收藏</w:t>
+      </w:r>
+      <w:r>
+        <w:rPr>
+          <w:rFonts w:hint="eastAsia"/>
+          <w:b/>
+          <w:bCs/>
+        </w:rPr>
+        <w:t>功能</w:t>
+      </w:r>
+    </w:p>
+    <w:p>
+      <w:r>
+        <w:tab/>
+      </w:r>
+      <w:r>
+        <w:rPr>
+          <w:rFonts w:hint="eastAsia"/>
+        </w:rPr>
+        <w:t>功能</w:t>
+      </w:r>
+      <w:r>
+        <w:rPr>
+          <w:rFonts w:hint="eastAsia"/>
+        </w:rPr>
+        <w:t>：用户收藏的教材、</w:t>
+      </w:r>
+      <w:r>
+        <w:rPr>
+          <w:rFonts w:hint="eastAsia"/>
+        </w:rPr>
+        <w:t>课程等</w:t>
+      </w:r>
+    </w:p>
+    <w:p>
+      <w:pPr>
+        <w:ind w:leftChars="200" w:left="420"/>
+      </w:pPr>
+      <w:r>
+        <w:rPr>
+          <w:rFonts w:hint="eastAsia"/>
+        </w:rPr>
+        <w:t>接口：GET /</w:t>
+      </w:r>
+      <w:proofErr w:type="spellStart"/>
+      <w:r>
+        <w:rPr>
+          <w:rFonts w:hint="eastAsia"/>
+        </w:rPr>
+        <w:t>api</w:t>
+      </w:r>
+      <w:proofErr w:type="spellEnd"/>
+      <w:proofErr w:type="gramStart"/>
+      <w:r>
+        <w:rPr>
+          <w:rFonts w:hint="eastAsia"/>
+        </w:rPr>
+        <w:t>/:</w:t>
+      </w:r>
+      <w:proofErr w:type="spellStart"/>
+      <w:r>
+        <w:rPr>
+          <w:rFonts w:hint="eastAsia"/>
+        </w:rPr>
+        <w:t>userId</w:t>
+      </w:r>
+      <w:proofErr w:type="spellEnd"/>
+      <w:proofErr w:type="gramEnd"/>
+      <w:r>
+        <w:rPr>
+          <w:rFonts w:hint="eastAsia"/>
+        </w:rPr>
+        <w:t>/bookmark</w:t>
+      </w:r>
+    </w:p>
+    <w:p>
+      <w:pPr>
+        <w:ind w:leftChars="200" w:left="420"/>
+      </w:pPr>
+      <w:r>
+        <w:rPr>
+          <w:rFonts w:hint="eastAsia"/>
+        </w:rPr>
+        <w:t>负责人：</w:t>
+      </w:r>
+    </w:p>
+    <w:p>
+      <w:pPr>
+        <w:rPr>
+          <w:b/>
+          <w:bCs/>
+        </w:rPr>
+      </w:pPr>
+      <w:r>
+        <w:rPr>
+          <w:rFonts w:hint="eastAsia"/>
+          <w:b/>
+          <w:bCs/>
+        </w:rPr>
+        <w:t>FR1.5 显示用户信息</w:t>
+      </w:r>
+    </w:p>
+    <w:p>
+      <w:r>
+        <w:rPr>
+          <w:b/>
+          <w:bCs/>
+        </w:rPr>
+        <w:tab/>
+      </w:r>
+      <w:r>
+        <w:rPr>
+          <w:rFonts w:hint="eastAsia"/>
+        </w:rPr>
+        <w:t>功能：显示其他用户的昵称、信誉分、学部、专业、年级、历史评论记录等必要基本信息和希望展示的信息</w:t>
+      </w:r>
+    </w:p>
+    <w:p>
+      <w:pPr>
+        <w:ind w:leftChars="200" w:left="420"/>
+      </w:pPr>
+      <w:r>
+        <w:rPr>
+          <w:rFonts w:hint="eastAsia"/>
+        </w:rPr>
+        <w:t>接口：</w:t>
+      </w:r>
+    </w:p>
+    <w:p>
+      <w:pPr>
+        <w:ind w:leftChars="200" w:left="420"/>
+      </w:pPr>
+      <w:r>
+        <w:rPr>
+          <w:rFonts w:hint="eastAsia"/>
+        </w:rPr>
+        <w:t>负责人：</w:t>
+      </w:r>
+    </w:p>
+    <w:p>
+      <w:pPr>
+        <w:rPr>
+          <w:b/>
+          <w:bCs/>
+        </w:rPr>
+      </w:pPr>
     </w:p>
     <w:p>
       <w:pPr>
@@ -31,42 +488,66 @@
         <w:rPr>
           <w:rFonts w:hint="eastAsia"/>
         </w:rPr>
-        <w:t>用户信息管理</w:t>
-      </w:r>
-    </w:p>
-    <w:p>
-      <w:pPr>
-        <w:ind w:leftChars="200" w:left="420"/>
-      </w:pPr>
-      <w:r>
-        <w:rPr>
-          <w:rFonts w:hint="eastAsia"/>
-        </w:rPr>
-        <w:t>功能：</w:t>
-      </w:r>
-      <w:r>
-        <w:rPr>
-          <w:rFonts w:hint="eastAsia"/>
-        </w:rPr>
-        <w:t>对用户信息进行增删改查</w:t>
-      </w:r>
-      <w:r>
-        <w:rPr>
-          <w:rFonts w:hint="eastAsia"/>
-        </w:rPr>
-        <w:t>等管理功能</w:t>
-      </w:r>
-    </w:p>
-    <w:p>
-      <w:pPr>
-        <w:ind w:leftChars="200" w:left="420"/>
-      </w:pPr>
-      <w:r>
-        <w:rPr>
-          <w:rFonts w:hint="eastAsia"/>
-        </w:rPr>
-        <w:t>接口：</w:t>
-      </w:r>
+        <w:t>教材信息管理</w:t>
+      </w:r>
+    </w:p>
+    <w:p>
+      <w:pPr>
+        <w:ind w:leftChars="200" w:left="420"/>
+      </w:pPr>
+      <w:r>
+        <w:rPr>
+          <w:rFonts w:hint="eastAsia"/>
+        </w:rPr>
+        <w:t>功能：对教材相关信息</w:t>
+      </w:r>
+      <w:proofErr w:type="gramStart"/>
+      <w:r>
+        <w:rPr>
+          <w:rFonts w:hint="eastAsia"/>
+        </w:rPr>
+        <w:t>斤</w:t>
+      </w:r>
+      <w:proofErr w:type="gramEnd"/>
+      <w:r>
+        <w:rPr>
+          <w:rFonts w:hint="eastAsia"/>
+        </w:rPr>
+        <w:t>西瓜创建、删除、修改、删除等管理功能</w:t>
+      </w:r>
+    </w:p>
+    <w:p>
+      <w:pPr>
+        <w:ind w:leftChars="200" w:left="420"/>
+      </w:pPr>
+      <w:r>
+        <w:rPr>
+          <w:rFonts w:hint="eastAsia"/>
+        </w:rPr>
+        <w:t>接口：GET /</w:t>
+      </w:r>
+      <w:proofErr w:type="spellStart"/>
+      <w:r>
+        <w:rPr>
+          <w:rFonts w:hint="eastAsia"/>
+        </w:rPr>
+        <w:t>api</w:t>
+      </w:r>
+      <w:proofErr w:type="spellEnd"/>
+      <w:r>
+        <w:rPr>
+          <w:rFonts w:hint="eastAsia"/>
+        </w:rPr>
+        <w:t>/</w:t>
+      </w:r>
+      <w:proofErr w:type="spellStart"/>
+      <w:r>
+        <w:rPr>
+          <w:rFonts w:hint="eastAsia"/>
+        </w:rPr>
+        <w:t>bookview</w:t>
+      </w:r>
+      <w:proofErr w:type="spellEnd"/>
     </w:p>
     <w:p>
       <w:pPr>
@@ -93,7 +574,7 @@
           <w:b/>
           <w:bCs/>
         </w:rPr>
-        <w:t>FR1.1 注册功能</w:t>
+        <w:t>FR2.1 显示教材基本信息</w:t>
       </w:r>
     </w:p>
     <w:p>
@@ -104,19 +585,49 @@
         <w:rPr>
           <w:rFonts w:hint="eastAsia"/>
         </w:rPr>
-        <w:t>功能：用户填写必要信息后可成为网站注册用户，可以进行评论</w:t>
-      </w:r>
-    </w:p>
-    <w:p>
-      <w:pPr>
-        <w:ind w:leftChars="200" w:left="420"/>
-      </w:pPr>
-      <w:r>
-        <w:rPr>
-          <w:rFonts w:hint="eastAsia"/>
-        </w:rPr>
-        <w:t>接口：</w:t>
-      </w:r>
+        <w:t>功能：向用户显示书名、作者、出版社、版本、ISBN号、使用课程、使用教师等信息</w:t>
+      </w:r>
+    </w:p>
+    <w:p>
+      <w:pPr>
+        <w:ind w:leftChars="200" w:left="420"/>
+      </w:pPr>
+      <w:r>
+        <w:rPr>
+          <w:rFonts w:hint="eastAsia"/>
+        </w:rPr>
+        <w:t>接口：GET /</w:t>
+      </w:r>
+      <w:proofErr w:type="spellStart"/>
+      <w:r>
+        <w:rPr>
+          <w:rFonts w:hint="eastAsia"/>
+        </w:rPr>
+        <w:t>api</w:t>
+      </w:r>
+      <w:proofErr w:type="spellEnd"/>
+      <w:r>
+        <w:rPr>
+          <w:rFonts w:hint="eastAsia"/>
+        </w:rPr>
+        <w:t>/books</w:t>
+      </w:r>
+      <w:proofErr w:type="gramStart"/>
+      <w:r>
+        <w:rPr>
+          <w:rFonts w:hint="eastAsia"/>
+        </w:rPr>
+        <w:t>/:</w:t>
+      </w:r>
+      <w:proofErr w:type="spellStart"/>
+      <w:r>
+        <w:rPr>
+          <w:rFonts w:hint="eastAsia"/>
+        </w:rPr>
+        <w:t>boodId</w:t>
+      </w:r>
+      <w:proofErr w:type="spellEnd"/>
+      <w:proofErr w:type="gramEnd"/>
     </w:p>
     <w:p>
       <w:pPr>
@@ -142,360 +653,6 @@
           <w:b/>
           <w:bCs/>
         </w:rPr>
-        <w:t>FR1.2 登录功能</w:t>
-      </w:r>
-    </w:p>
-    <w:p>
-      <w:pPr>
-        <w:ind w:firstLine="420"/>
-      </w:pPr>
-      <w:r>
-        <w:rPr>
-          <w:rFonts w:hint="eastAsia"/>
-        </w:rPr>
-        <w:t>功能：已注册用户登录</w:t>
-      </w:r>
-    </w:p>
-    <w:p>
-      <w:pPr>
-        <w:ind w:leftChars="200" w:left="420"/>
-      </w:pPr>
-      <w:r>
-        <w:rPr>
-          <w:rFonts w:hint="eastAsia"/>
-        </w:rPr>
-        <w:t>接口：</w:t>
-      </w:r>
-    </w:p>
-    <w:p>
-      <w:pPr>
-        <w:ind w:leftChars="200" w:left="420"/>
-      </w:pPr>
-      <w:r>
-        <w:rPr>
-          <w:rFonts w:hint="eastAsia"/>
-        </w:rPr>
-        <w:t>负责人：</w:t>
-      </w:r>
-    </w:p>
-    <w:p>
-      <w:pPr>
-        <w:rPr>
-          <w:b/>
-          <w:bCs/>
-        </w:rPr>
-      </w:pPr>
-      <w:r>
-        <w:rPr>
-          <w:rFonts w:hint="eastAsia"/>
-          <w:b/>
-          <w:bCs/>
-        </w:rPr>
-        <w:t>FR1.3  修改用户信息</w:t>
-      </w:r>
-    </w:p>
-    <w:p>
-      <w:pPr>
-        <w:ind w:firstLine="420"/>
-      </w:pPr>
-      <w:r>
-        <w:rPr>
-          <w:rFonts w:hint="eastAsia"/>
-        </w:rPr>
-        <w:t>功能：修改个人信息如昵称、学部、专业、年级、头像，编辑部分信息是否向他人展示</w:t>
-      </w:r>
-    </w:p>
-    <w:p>
-      <w:pPr>
-        <w:ind w:leftChars="200" w:left="420"/>
-      </w:pPr>
-      <w:r>
-        <w:rPr>
-          <w:rFonts w:hint="eastAsia"/>
-        </w:rPr>
-        <w:t>接口：</w:t>
-      </w:r>
-    </w:p>
-    <w:p>
-      <w:pPr>
-        <w:ind w:leftChars="200" w:left="420"/>
-      </w:pPr>
-      <w:r>
-        <w:rPr>
-          <w:rFonts w:hint="eastAsia"/>
-        </w:rPr>
-        <w:t>负责人：</w:t>
-      </w:r>
-    </w:p>
-    <w:p>
-      <w:pPr>
-        <w:rPr>
-          <w:b/>
-          <w:bCs/>
-        </w:rPr>
-      </w:pPr>
-      <w:r>
-        <w:rPr>
-          <w:rFonts w:hint="eastAsia"/>
-          <w:b/>
-          <w:bCs/>
-        </w:rPr>
-        <w:t>FR1.</w:t>
-      </w:r>
-      <w:r>
-        <w:rPr>
-          <w:rFonts w:hint="eastAsia"/>
-          <w:b/>
-          <w:bCs/>
-        </w:rPr>
-        <w:t>4</w:t>
-      </w:r>
-      <w:r>
-        <w:rPr>
-          <w:rFonts w:hint="eastAsia"/>
-          <w:b/>
-          <w:bCs/>
-        </w:rPr>
-        <w:t xml:space="preserve"> </w:t>
-      </w:r>
-      <w:r>
-        <w:rPr>
-          <w:rFonts w:hint="eastAsia"/>
-          <w:b/>
-          <w:bCs/>
-        </w:rPr>
-        <w:t>显示用户</w:t>
-      </w:r>
-      <w:r>
-        <w:rPr>
-          <w:rFonts w:hint="eastAsia"/>
-          <w:b/>
-          <w:bCs/>
-        </w:rPr>
-        <w:t>收藏</w:t>
-      </w:r>
-      <w:r>
-        <w:rPr>
-          <w:rFonts w:hint="eastAsia"/>
-          <w:b/>
-          <w:bCs/>
-        </w:rPr>
-        <w:t>功能</w:t>
-      </w:r>
-    </w:p>
-    <w:p>
-      <w:r>
-        <w:tab/>
-      </w:r>
-      <w:r>
-        <w:rPr>
-          <w:rFonts w:hint="eastAsia"/>
-        </w:rPr>
-        <w:t>功能</w:t>
-      </w:r>
-      <w:r>
-        <w:rPr>
-          <w:rFonts w:hint="eastAsia"/>
-        </w:rPr>
-        <w:t>：用户收藏的教材、</w:t>
-      </w:r>
-      <w:r>
-        <w:rPr>
-          <w:rFonts w:hint="eastAsia"/>
-        </w:rPr>
-        <w:t>课程等</w:t>
-      </w:r>
-    </w:p>
-    <w:p>
-      <w:pPr>
-        <w:ind w:leftChars="200" w:left="420"/>
-      </w:pPr>
-      <w:r>
-        <w:rPr>
-          <w:rFonts w:hint="eastAsia"/>
-        </w:rPr>
-        <w:t>接口：GET /api/:userId/bookmark</w:t>
-      </w:r>
-    </w:p>
-    <w:p>
-      <w:pPr>
-        <w:ind w:leftChars="200" w:left="420"/>
-      </w:pPr>
-      <w:r>
-        <w:rPr>
-          <w:rFonts w:hint="eastAsia"/>
-        </w:rPr>
-        <w:t>负责人：</w:t>
-      </w:r>
-    </w:p>
-    <w:p>
-      <w:pPr>
-        <w:rPr>
-          <w:b/>
-          <w:bCs/>
-        </w:rPr>
-      </w:pPr>
-      <w:r>
-        <w:rPr>
-          <w:rFonts w:hint="eastAsia"/>
-          <w:b/>
-          <w:bCs/>
-        </w:rPr>
-        <w:t>FR1.5 显示用户信息</w:t>
-      </w:r>
-    </w:p>
-    <w:p>
-      <w:r>
-        <w:rPr>
-          <w:b/>
-          <w:bCs/>
-        </w:rPr>
-        <w:tab/>
-      </w:r>
-      <w:r>
-        <w:rPr>
-          <w:rFonts w:hint="eastAsia"/>
-        </w:rPr>
-        <w:t>功能：显示其他用户的昵称、信誉分、学部、专业、年级、历史评论记录等必要基本信息和希望展示的信息</w:t>
-      </w:r>
-    </w:p>
-    <w:p>
-      <w:pPr>
-        <w:ind w:leftChars="200" w:left="420"/>
-      </w:pPr>
-      <w:r>
-        <w:rPr>
-          <w:rFonts w:hint="eastAsia"/>
-        </w:rPr>
-        <w:t>接口：</w:t>
-      </w:r>
-    </w:p>
-    <w:p>
-      <w:pPr>
-        <w:ind w:leftChars="200" w:left="420"/>
-      </w:pPr>
-      <w:r>
-        <w:rPr>
-          <w:rFonts w:hint="eastAsia"/>
-        </w:rPr>
-        <w:t>负责人：</w:t>
-      </w:r>
-    </w:p>
-    <w:p>
-      <w:pPr>
-        <w:rPr>
-          <w:b/>
-          <w:bCs/>
-        </w:rPr>
-      </w:pPr>
-    </w:p>
-    <w:p>
-      <w:pPr>
-        <w:pStyle w:val="2"/>
-      </w:pPr>
-      <w:r>
-        <w:rPr>
-          <w:rFonts w:hint="eastAsia"/>
-        </w:rPr>
-        <w:t>教材信息管理</w:t>
-      </w:r>
-    </w:p>
-    <w:p>
-      <w:pPr>
-        <w:ind w:leftChars="200" w:left="420"/>
-      </w:pPr>
-      <w:r>
-        <w:rPr>
-          <w:rFonts w:hint="eastAsia"/>
-        </w:rPr>
-        <w:t>功能：对教材相关信息斤西瓜创建、删除、修改、删除等管理功能</w:t>
-      </w:r>
-    </w:p>
-    <w:p>
-      <w:pPr>
-        <w:ind w:leftChars="200" w:left="420"/>
-      </w:pPr>
-      <w:r>
-        <w:rPr>
-          <w:rFonts w:hint="eastAsia"/>
-        </w:rPr>
-        <w:t>接口：GET /api/bookview</w:t>
-      </w:r>
-    </w:p>
-    <w:p>
-      <w:pPr>
-        <w:ind w:leftChars="200" w:left="420"/>
-      </w:pPr>
-      <w:r>
-        <w:rPr>
-          <w:rFonts w:hint="eastAsia"/>
-        </w:rPr>
-        <w:t>负责人：</w:t>
-      </w:r>
-    </w:p>
-    <w:p/>
-    <w:p>
-      <w:pPr>
-        <w:rPr>
-          <w:b/>
-          <w:bCs/>
-        </w:rPr>
-      </w:pPr>
-      <w:r>
-        <w:rPr>
-          <w:rFonts w:hint="eastAsia"/>
-          <w:b/>
-          <w:bCs/>
-        </w:rPr>
-        <w:t>FR2.1 显示教材基本信息</w:t>
-      </w:r>
-    </w:p>
-    <w:p>
-      <w:pPr>
-        <w:ind w:firstLine="420"/>
-      </w:pPr>
-      <w:r>
-        <w:rPr>
-          <w:rFonts w:hint="eastAsia"/>
-        </w:rPr>
-        <w:t>功能：向用户显示书名、作者、出版社、版本、ISBN号、使用课程、使用教师等信息</w:t>
-      </w:r>
-    </w:p>
-    <w:p>
-      <w:pPr>
-        <w:ind w:leftChars="200" w:left="420"/>
-      </w:pPr>
-      <w:r>
-        <w:rPr>
-          <w:rFonts w:hint="eastAsia"/>
-        </w:rPr>
-        <w:t>接口：GET /api/books/:boodId</w:t>
-      </w:r>
-    </w:p>
-    <w:p>
-      <w:pPr>
-        <w:ind w:leftChars="200" w:left="420"/>
-      </w:pPr>
-      <w:r>
-        <w:rPr>
-          <w:rFonts w:hint="eastAsia"/>
-        </w:rPr>
-        <w:t>负责人：</w:t>
-      </w:r>
-    </w:p>
-    <w:p>
-      <w:pPr>
-        <w:rPr>
-          <w:b/>
-          <w:bCs/>
-        </w:rPr>
-      </w:pPr>
-      <w:r>
-        <w:rPr>
-          <w:rFonts w:hint="eastAsia"/>
-          <w:b/>
-          <w:bCs/>
-        </w:rPr>
         <w:t>FR2.2 显示电子书、实体书获取途径</w:t>
       </w:r>
     </w:p>
@@ -509,14 +666,44 @@
         </w:rPr>
         <w:t>功能：向用户展示Z-Library，Library Genius，Anna</w:t>
       </w:r>
+      <w:proofErr w:type="gramStart"/>
       <w:r>
         <w:t>’</w:t>
       </w:r>
-      <w:r>
-        <w:rPr>
-          <w:rFonts w:hint="eastAsia"/>
-        </w:rPr>
-        <w:t>s Archive等电子书获取途径，实体书的淘宝、当当、京东、孔子旧书网等网站对应书记的信息，北工大图书馆对应书籍是否可借等</w:t>
+      <w:proofErr w:type="gramEnd"/>
+      <w:r>
+        <w:rPr>
+          <w:rFonts w:hint="eastAsia"/>
+        </w:rPr>
+        <w:t>s Archive</w:t>
+      </w:r>
+      <w:proofErr w:type="gramStart"/>
+      <w:r>
+        <w:rPr>
+          <w:rFonts w:hint="eastAsia"/>
+        </w:rPr>
+        <w:t>等电子书</w:t>
+      </w:r>
+      <w:proofErr w:type="gramEnd"/>
+      <w:r>
+        <w:rPr>
+          <w:rFonts w:hint="eastAsia"/>
+        </w:rPr>
+        <w:t>获取途径，实体书的淘宝、当当、京东、孔子</w:t>
+      </w:r>
+      <w:proofErr w:type="gramStart"/>
+      <w:r>
+        <w:rPr>
+          <w:rFonts w:hint="eastAsia"/>
+        </w:rPr>
+        <w:t>旧书网</w:t>
+      </w:r>
+      <w:proofErr w:type="gramEnd"/>
+      <w:r>
+        <w:rPr>
+          <w:rFonts w:hint="eastAsia"/>
+        </w:rPr>
+        <w:t>等网站对应书记的信息，北工大图书馆对应书籍是否可借等</w:t>
       </w:r>
     </w:p>
     <w:p>
@@ -543,7 +730,35 @@
         <w:rPr>
           <w:rFonts w:hint="eastAsia"/>
         </w:rPr>
-        <w:t>GET /api/get-douban-book</w:t>
+        <w:t>GET /</w:t>
+      </w:r>
+      <w:proofErr w:type="spellStart"/>
+      <w:r>
+        <w:rPr>
+          <w:rFonts w:hint="eastAsia"/>
+        </w:rPr>
+        <w:t>api</w:t>
+      </w:r>
+      <w:proofErr w:type="spellEnd"/>
+      <w:r>
+        <w:rPr>
+          <w:rFonts w:hint="eastAsia"/>
+        </w:rPr>
+        <w:t>/get-</w:t>
+      </w:r>
+      <w:proofErr w:type="spellStart"/>
+      <w:r>
+        <w:rPr>
+          <w:rFonts w:hint="eastAsia"/>
+        </w:rPr>
+        <w:t>douban</w:t>
+      </w:r>
+      <w:proofErr w:type="spellEnd"/>
+      <w:r>
+        <w:rPr>
+          <w:rFonts w:hint="eastAsia"/>
+        </w:rPr>
+        <w:t>-book</w:t>
       </w:r>
     </w:p>
     <w:p>
@@ -559,7 +774,21 @@
         <w:rPr>
           <w:rFonts w:hint="eastAsia"/>
         </w:rPr>
-        <w:t>GET /api/get-anna-book</w:t>
+        <w:t>GET /</w:t>
+      </w:r>
+      <w:proofErr w:type="spellStart"/>
+      <w:r>
+        <w:rPr>
+          <w:rFonts w:hint="eastAsia"/>
+        </w:rPr>
+        <w:t>api</w:t>
+      </w:r>
+      <w:proofErr w:type="spellEnd"/>
+      <w:r>
+        <w:rPr>
+          <w:rFonts w:hint="eastAsia"/>
+        </w:rPr>
+        <w:t>/get-anna-book</w:t>
       </w:r>
     </w:p>
     <w:p>
@@ -575,7 +804,35 @@
         <w:rPr>
           <w:rFonts w:hint="eastAsia"/>
         </w:rPr>
-        <w:t>GET /api/get-taobao-info</w:t>
+        <w:t>GET /</w:t>
+      </w:r>
+      <w:proofErr w:type="spellStart"/>
+      <w:r>
+        <w:rPr>
+          <w:rFonts w:hint="eastAsia"/>
+        </w:rPr>
+        <w:t>api</w:t>
+      </w:r>
+      <w:proofErr w:type="spellEnd"/>
+      <w:r>
+        <w:rPr>
+          <w:rFonts w:hint="eastAsia"/>
+        </w:rPr>
+        <w:t>/get-</w:t>
+      </w:r>
+      <w:proofErr w:type="spellStart"/>
+      <w:r>
+        <w:rPr>
+          <w:rFonts w:hint="eastAsia"/>
+        </w:rPr>
+        <w:t>taobao</w:t>
+      </w:r>
+      <w:proofErr w:type="spellEnd"/>
+      <w:r>
+        <w:rPr>
+          <w:rFonts w:hint="eastAsia"/>
+        </w:rPr>
+        <w:t>-info</w:t>
       </w:r>
     </w:p>
     <w:p>
@@ -591,7 +848,35 @@
         <w:rPr>
           <w:rFonts w:hint="eastAsia"/>
         </w:rPr>
-        <w:t>GET /api/get-dangdang-info</w:t>
+        <w:t>GET /</w:t>
+      </w:r>
+      <w:proofErr w:type="spellStart"/>
+      <w:r>
+        <w:rPr>
+          <w:rFonts w:hint="eastAsia"/>
+        </w:rPr>
+        <w:t>api</w:t>
+      </w:r>
+      <w:proofErr w:type="spellEnd"/>
+      <w:r>
+        <w:rPr>
+          <w:rFonts w:hint="eastAsia"/>
+        </w:rPr>
+        <w:t>/get-</w:t>
+      </w:r>
+      <w:proofErr w:type="spellStart"/>
+      <w:r>
+        <w:rPr>
+          <w:rFonts w:hint="eastAsia"/>
+        </w:rPr>
+        <w:t>dangdang</w:t>
+      </w:r>
+      <w:proofErr w:type="spellEnd"/>
+      <w:r>
+        <w:rPr>
+          <w:rFonts w:hint="eastAsia"/>
+        </w:rPr>
+        <w:t>-info</w:t>
       </w:r>
     </w:p>
     <w:p>
@@ -607,7 +892,35 @@
         <w:rPr>
           <w:rFonts w:hint="eastAsia"/>
         </w:rPr>
-        <w:t>GET /api/get-jingdong-info</w:t>
+        <w:t>GET /</w:t>
+      </w:r>
+      <w:proofErr w:type="spellStart"/>
+      <w:r>
+        <w:rPr>
+          <w:rFonts w:hint="eastAsia"/>
+        </w:rPr>
+        <w:t>api</w:t>
+      </w:r>
+      <w:proofErr w:type="spellEnd"/>
+      <w:r>
+        <w:rPr>
+          <w:rFonts w:hint="eastAsia"/>
+        </w:rPr>
+        <w:t>/get-</w:t>
+      </w:r>
+      <w:proofErr w:type="spellStart"/>
+      <w:r>
+        <w:rPr>
+          <w:rFonts w:hint="eastAsia"/>
+        </w:rPr>
+        <w:t>jingdong</w:t>
+      </w:r>
+      <w:proofErr w:type="spellEnd"/>
+      <w:r>
+        <w:rPr>
+          <w:rFonts w:hint="eastAsia"/>
+        </w:rPr>
+        <w:t>-info</w:t>
       </w:r>
     </w:p>
     <w:p>
@@ -623,7 +936,35 @@
         <w:rPr>
           <w:rFonts w:hint="eastAsia"/>
         </w:rPr>
-        <w:t>GET /api/get-kong-info</w:t>
+        <w:t>GET /</w:t>
+      </w:r>
+      <w:proofErr w:type="spellStart"/>
+      <w:r>
+        <w:rPr>
+          <w:rFonts w:hint="eastAsia"/>
+        </w:rPr>
+        <w:t>api</w:t>
+      </w:r>
+      <w:proofErr w:type="spellEnd"/>
+      <w:r>
+        <w:rPr>
+          <w:rFonts w:hint="eastAsia"/>
+        </w:rPr>
+        <w:t>/get-</w:t>
+      </w:r>
+      <w:proofErr w:type="spellStart"/>
+      <w:r>
+        <w:rPr>
+          <w:rFonts w:hint="eastAsia"/>
+        </w:rPr>
+        <w:t>kong</w:t>
+      </w:r>
+      <w:proofErr w:type="spellEnd"/>
+      <w:r>
+        <w:rPr>
+          <w:rFonts w:hint="eastAsia"/>
+        </w:rPr>
+        <w:t>-info</w:t>
       </w:r>
     </w:p>
     <w:p>
@@ -672,7 +1013,21 @@
         <w:rPr>
           <w:rFonts w:hint="eastAsia"/>
         </w:rPr>
-        <w:t>接口：POST /api/create-book</w:t>
+        <w:t>接口：POST /</w:t>
+      </w:r>
+      <w:proofErr w:type="spellStart"/>
+      <w:r>
+        <w:rPr>
+          <w:rFonts w:hint="eastAsia"/>
+        </w:rPr>
+        <w:t>api</w:t>
+      </w:r>
+      <w:proofErr w:type="spellEnd"/>
+      <w:r>
+        <w:rPr>
+          <w:rFonts w:hint="eastAsia"/>
+        </w:rPr>
+        <w:t>/create-book</w:t>
       </w:r>
     </w:p>
     <w:p>
@@ -721,7 +1076,21 @@
         <w:rPr>
           <w:rFonts w:hint="eastAsia"/>
         </w:rPr>
-        <w:t>接口：DELETE /api/delete-book</w:t>
+        <w:t>接口：DELETE /</w:t>
+      </w:r>
+      <w:proofErr w:type="spellStart"/>
+      <w:r>
+        <w:rPr>
+          <w:rFonts w:hint="eastAsia"/>
+        </w:rPr>
+        <w:t>api</w:t>
+      </w:r>
+      <w:proofErr w:type="spellEnd"/>
+      <w:r>
+        <w:rPr>
+          <w:rFonts w:hint="eastAsia"/>
+        </w:rPr>
+        <w:t>/delete-book</w:t>
       </w:r>
     </w:p>
     <w:p>
@@ -770,7 +1139,21 @@
         <w:rPr>
           <w:rFonts w:hint="eastAsia"/>
         </w:rPr>
-        <w:t>接口：PUT /api/reform-book</w:t>
+        <w:t>接口：PUT /</w:t>
+      </w:r>
+      <w:proofErr w:type="spellStart"/>
+      <w:r>
+        <w:rPr>
+          <w:rFonts w:hint="eastAsia"/>
+        </w:rPr>
+        <w:t>api</w:t>
+      </w:r>
+      <w:proofErr w:type="spellEnd"/>
+      <w:r>
+        <w:rPr>
+          <w:rFonts w:hint="eastAsia"/>
+        </w:rPr>
+        <w:t>/reform-book</w:t>
       </w:r>
     </w:p>
     <w:p>
@@ -843,8 +1226,30 @@
         <w:rPr>
           <w:rFonts w:hint="eastAsia"/>
         </w:rPr>
-        <w:t>接口：POST /api/upload-src</w:t>
-      </w:r>
+        <w:t>接口：POST /</w:t>
+      </w:r>
+      <w:proofErr w:type="spellStart"/>
+      <w:r>
+        <w:rPr>
+          <w:rFonts w:hint="eastAsia"/>
+        </w:rPr>
+        <w:t>api</w:t>
+      </w:r>
+      <w:proofErr w:type="spellEnd"/>
+      <w:r>
+        <w:rPr>
+          <w:rFonts w:hint="eastAsia"/>
+        </w:rPr>
+        <w:t>/upload-</w:t>
+      </w:r>
+      <w:proofErr w:type="spellStart"/>
+      <w:r>
+        <w:rPr>
+          <w:rFonts w:hint="eastAsia"/>
+        </w:rPr>
+        <w:t>src</w:t>
+      </w:r>
+      <w:proofErr w:type="spellEnd"/>
     </w:p>
     <w:p>
       <w:pPr>
@@ -929,8 +1334,30 @@
         <w:rPr>
           <w:rFonts w:hint="eastAsia"/>
         </w:rPr>
-        <w:t>接口：PUT /api/delete-src</w:t>
-      </w:r>
+        <w:t>接口：PUT /</w:t>
+      </w:r>
+      <w:proofErr w:type="spellStart"/>
+      <w:r>
+        <w:rPr>
+          <w:rFonts w:hint="eastAsia"/>
+        </w:rPr>
+        <w:t>api</w:t>
+      </w:r>
+      <w:proofErr w:type="spellEnd"/>
+      <w:r>
+        <w:rPr>
+          <w:rFonts w:hint="eastAsia"/>
+        </w:rPr>
+        <w:t>/delete-</w:t>
+      </w:r>
+      <w:proofErr w:type="spellStart"/>
+      <w:r>
+        <w:rPr>
+          <w:rFonts w:hint="eastAsia"/>
+        </w:rPr>
+        <w:t>src</w:t>
+      </w:r>
+      <w:proofErr w:type="spellEnd"/>
     </w:p>
     <w:p>
       <w:r>
@@ -953,6 +1380,7 @@
           <w:b/>
           <w:bCs/>
         </w:rPr>
+        <w:lastRenderedPageBreak/>
         <w:t xml:space="preserve">FR2.7 </w:t>
       </w:r>
       <w:r>
@@ -1028,7 +1456,6 @@
         <w:rPr>
           <w:rFonts w:hint="eastAsia"/>
         </w:rPr>
-        <w:lastRenderedPageBreak/>
         <w:t>论坛模块</w:t>
       </w:r>
     </w:p>
@@ -1045,18 +1472,50 @@
           <w:b/>
           <w:bCs/>
         </w:rPr>
-        <w:t>FR3.1 评论区展示</w:t>
-      </w:r>
-    </w:p>
-    <w:p>
-      <w:pPr>
-        <w:ind w:leftChars="200" w:left="420"/>
-      </w:pPr>
-      <w:r>
-        <w:rPr>
-          <w:rFonts w:hint="eastAsia"/>
-        </w:rPr>
-        <w:t>功能：展示用户发表的评论、点赞数量和针对教材对应于某课程是否实用的评分结果。</w:t>
+        <w:t xml:space="preserve">FR3.1 </w:t>
+      </w:r>
+      <w:proofErr w:type="gramStart"/>
+      <w:r>
+        <w:rPr>
+          <w:rFonts w:hint="eastAsia"/>
+          <w:b/>
+          <w:bCs/>
+        </w:rPr>
+        <w:t>评论区</w:t>
+      </w:r>
+      <w:proofErr w:type="gramEnd"/>
+      <w:r>
+        <w:rPr>
+          <w:rFonts w:hint="eastAsia"/>
+          <w:b/>
+          <w:bCs/>
+        </w:rPr>
+        <w:t>展示</w:t>
+      </w:r>
+    </w:p>
+    <w:p>
+      <w:pPr>
+        <w:ind w:leftChars="200" w:left="420"/>
+      </w:pPr>
+      <w:r>
+        <w:rPr>
+          <w:rFonts w:hint="eastAsia"/>
+        </w:rPr>
+        <w:t>功能：展示用户发表的评论、</w:t>
+      </w:r>
+      <w:proofErr w:type="gramStart"/>
+      <w:r>
+        <w:rPr>
+          <w:rFonts w:hint="eastAsia"/>
+        </w:rPr>
+        <w:t>点赞数量</w:t>
+      </w:r>
+      <w:proofErr w:type="gramEnd"/>
+      <w:r>
+        <w:rPr>
+          <w:rFonts w:hint="eastAsia"/>
+        </w:rPr>
+        <w:t>和针对教材对应于某课程是否实用的评分结果。</w:t>
       </w:r>
     </w:p>
     <w:p>
@@ -1082,7 +1541,35 @@
         <w:rPr>
           <w:rFonts w:hint="eastAsia"/>
         </w:rPr>
-        <w:t>教材实用性评分、评论列表、点赞信息展示：GET/api/forum</w:t>
+        <w:t>教材实用性评分、评论列表、</w:t>
+      </w:r>
+      <w:proofErr w:type="gramStart"/>
+      <w:r>
+        <w:rPr>
+          <w:rFonts w:hint="eastAsia"/>
+        </w:rPr>
+        <w:t>点赞信息</w:t>
+      </w:r>
+      <w:proofErr w:type="gramEnd"/>
+      <w:r>
+        <w:rPr>
+          <w:rFonts w:hint="eastAsia"/>
+        </w:rPr>
+        <w:t>展示：GET/</w:t>
+      </w:r>
+      <w:proofErr w:type="spellStart"/>
+      <w:r>
+        <w:rPr>
+          <w:rFonts w:hint="eastAsia"/>
+        </w:rPr>
+        <w:t>api</w:t>
+      </w:r>
+      <w:proofErr w:type="spellEnd"/>
+      <w:r>
+        <w:rPr>
+          <w:rFonts w:hint="eastAsia"/>
+        </w:rPr>
+        <w:t>/forum</w:t>
       </w:r>
     </w:p>
     <w:p>
@@ -1097,8 +1584,38 @@
         <w:rPr>
           <w:rFonts w:hint="eastAsia"/>
         </w:rPr>
-        <w:t>评论详情获取：GET/api/forum/:commentId</w:t>
-      </w:r>
+        <w:t>评论详情获取：GET/</w:t>
+      </w:r>
+      <w:proofErr w:type="spellStart"/>
+      <w:r>
+        <w:rPr>
+          <w:rFonts w:hint="eastAsia"/>
+        </w:rPr>
+        <w:t>api</w:t>
+      </w:r>
+      <w:proofErr w:type="spellEnd"/>
+      <w:r>
+        <w:rPr>
+          <w:rFonts w:hint="eastAsia"/>
+        </w:rPr>
+        <w:t>/forum</w:t>
+      </w:r>
+      <w:proofErr w:type="gramStart"/>
+      <w:r>
+        <w:rPr>
+          <w:rFonts w:hint="eastAsia"/>
+        </w:rPr>
+        <w:t>/:</w:t>
+      </w:r>
+      <w:proofErr w:type="spellStart"/>
+      <w:r>
+        <w:rPr>
+          <w:rFonts w:hint="eastAsia"/>
+        </w:rPr>
+        <w:t>commentId</w:t>
+      </w:r>
+      <w:proofErr w:type="spellEnd"/>
+      <w:proofErr w:type="gramEnd"/>
     </w:p>
     <w:p>
       <w:pPr>
@@ -1136,7 +1653,21 @@
         <w:rPr>
           <w:rFonts w:hint="eastAsia"/>
         </w:rPr>
-        <w:t>功能：用户对教材实用性打分、发表评论、点赞或回复评论，面对负面无效信息可以点踩。</w:t>
+        <w:t>功能：用户对教材实用性打分、发表评论、</w:t>
+      </w:r>
+      <w:proofErr w:type="gramStart"/>
+      <w:r>
+        <w:rPr>
+          <w:rFonts w:hint="eastAsia"/>
+        </w:rPr>
+        <w:t>点赞或</w:t>
+      </w:r>
+      <w:proofErr w:type="gramEnd"/>
+      <w:r>
+        <w:rPr>
+          <w:rFonts w:hint="eastAsia"/>
+        </w:rPr>
+        <w:t>回复评论，面对负面无效信息可以点踩。</w:t>
       </w:r>
     </w:p>
     <w:p>
@@ -1158,19 +1689,55 @@
         <w:rPr>
           <w:rFonts w:hint="eastAsia"/>
         </w:rPr>
-        <w:t>1）针对教材实用性打分：POST/api/forum/score</w:t>
-      </w:r>
-    </w:p>
-    <w:p>
-      <w:pPr>
-        <w:ind w:leftChars="200" w:left="420"/>
-      </w:pPr>
-      <w:r>
-        <w:rPr>
-          <w:rFonts w:hint="eastAsia"/>
-        </w:rPr>
-        <w:t>2）发表评论：POST/api/forum/commentThread</w:t>
-      </w:r>
+        <w:t>1）针对教材实用性打分：POST/</w:t>
+      </w:r>
+      <w:proofErr w:type="spellStart"/>
+      <w:r>
+        <w:rPr>
+          <w:rFonts w:hint="eastAsia"/>
+        </w:rPr>
+        <w:t>api</w:t>
+      </w:r>
+      <w:proofErr w:type="spellEnd"/>
+      <w:r>
+        <w:rPr>
+          <w:rFonts w:hint="eastAsia"/>
+        </w:rPr>
+        <w:t>/forum/score</w:t>
+      </w:r>
+    </w:p>
+    <w:p>
+      <w:pPr>
+        <w:ind w:leftChars="200" w:left="420"/>
+      </w:pPr>
+      <w:r>
+        <w:rPr>
+          <w:rFonts w:hint="eastAsia"/>
+        </w:rPr>
+        <w:t>2）发表评论：POST/</w:t>
+      </w:r>
+      <w:proofErr w:type="spellStart"/>
+      <w:r>
+        <w:rPr>
+          <w:rFonts w:hint="eastAsia"/>
+        </w:rPr>
+        <w:t>api</w:t>
+      </w:r>
+      <w:proofErr w:type="spellEnd"/>
+      <w:r>
+        <w:rPr>
+          <w:rFonts w:hint="eastAsia"/>
+        </w:rPr>
+        <w:t>/forum/</w:t>
+      </w:r>
+      <w:proofErr w:type="spellStart"/>
+      <w:r>
+        <w:rPr>
+          <w:rFonts w:hint="eastAsia"/>
+        </w:rPr>
+        <w:t>commentThread</w:t>
+      </w:r>
+      <w:proofErr w:type="spellEnd"/>
     </w:p>
     <w:p>
       <w:pPr>
@@ -1181,8 +1748,30 @@
         <w:rPr>
           <w:rFonts w:hint="eastAsia"/>
         </w:rPr>
-        <w:t>3）回复评论（楼中楼）：POST/api/forum/commentPost</w:t>
-      </w:r>
+        <w:t>3）回复评论（楼中楼）：POST/</w:t>
+      </w:r>
+      <w:proofErr w:type="spellStart"/>
+      <w:r>
+        <w:rPr>
+          <w:rFonts w:hint="eastAsia"/>
+        </w:rPr>
+        <w:t>api</w:t>
+      </w:r>
+      <w:proofErr w:type="spellEnd"/>
+      <w:r>
+        <w:rPr>
+          <w:rFonts w:hint="eastAsia"/>
+        </w:rPr>
+        <w:t>/forum/</w:t>
+      </w:r>
+      <w:proofErr w:type="spellStart"/>
+      <w:r>
+        <w:rPr>
+          <w:rFonts w:hint="eastAsia"/>
+        </w:rPr>
+        <w:t>commentPost</w:t>
+      </w:r>
+      <w:proofErr w:type="spellEnd"/>
     </w:p>
     <w:p>
       <w:pPr>
@@ -1193,7 +1782,35 @@
         <w:rPr>
           <w:rFonts w:hint="eastAsia"/>
         </w:rPr>
-        <w:t>4）点赞评论：POST/api/forum/like</w:t>
+        <w:t>4）</w:t>
+      </w:r>
+      <w:proofErr w:type="gramStart"/>
+      <w:r>
+        <w:rPr>
+          <w:rFonts w:hint="eastAsia"/>
+        </w:rPr>
+        <w:t>点赞评论</w:t>
+      </w:r>
+      <w:proofErr w:type="gramEnd"/>
+      <w:r>
+        <w:rPr>
+          <w:rFonts w:hint="eastAsia"/>
+        </w:rPr>
+        <w:t>：POST/</w:t>
+      </w:r>
+      <w:proofErr w:type="spellStart"/>
+      <w:r>
+        <w:rPr>
+          <w:rFonts w:hint="eastAsia"/>
+        </w:rPr>
+        <w:t>api</w:t>
+      </w:r>
+      <w:proofErr w:type="spellEnd"/>
+      <w:r>
+        <w:rPr>
+          <w:rFonts w:hint="eastAsia"/>
+        </w:rPr>
+        <w:t>/forum/like</w:t>
       </w:r>
     </w:p>
     <w:p>
@@ -1205,7 +1822,35 @@
         <w:rPr>
           <w:rFonts w:hint="eastAsia"/>
         </w:rPr>
-        <w:t>5）点踩评论：POST/api/forum/dislike</w:t>
+        <w:t>5）</w:t>
+      </w:r>
+      <w:proofErr w:type="gramStart"/>
+      <w:r>
+        <w:rPr>
+          <w:rFonts w:hint="eastAsia"/>
+        </w:rPr>
+        <w:t>点踩评论</w:t>
+      </w:r>
+      <w:proofErr w:type="gramEnd"/>
+      <w:r>
+        <w:rPr>
+          <w:rFonts w:hint="eastAsia"/>
+        </w:rPr>
+        <w:t>：POST/</w:t>
+      </w:r>
+      <w:proofErr w:type="spellStart"/>
+      <w:r>
+        <w:rPr>
+          <w:rFonts w:hint="eastAsia"/>
+        </w:rPr>
+        <w:t>api</w:t>
+      </w:r>
+      <w:proofErr w:type="spellEnd"/>
+      <w:r>
+        <w:rPr>
+          <w:rFonts w:hint="eastAsia"/>
+        </w:rPr>
+        <w:t>/forum/dislike</w:t>
       </w:r>
     </w:p>
     <w:p>
@@ -1267,8 +1912,38 @@
         <w:rPr>
           <w:rFonts w:hint="eastAsia"/>
         </w:rPr>
-        <w:t>1）关键词搜索：GET/api/forum/search?q=:query</w:t>
-      </w:r>
+        <w:t>1）关键词搜索：GET/</w:t>
+      </w:r>
+      <w:proofErr w:type="spellStart"/>
+      <w:r>
+        <w:rPr>
+          <w:rFonts w:hint="eastAsia"/>
+        </w:rPr>
+        <w:t>api</w:t>
+      </w:r>
+      <w:proofErr w:type="spellEnd"/>
+      <w:r>
+        <w:rPr>
+          <w:rFonts w:hint="eastAsia"/>
+        </w:rPr>
+        <w:t>/forum/</w:t>
+      </w:r>
+      <w:proofErr w:type="spellStart"/>
+      <w:r>
+        <w:rPr>
+          <w:rFonts w:hint="eastAsia"/>
+        </w:rPr>
+        <w:t>search?q</w:t>
+      </w:r>
+      <w:proofErr w:type="spellEnd"/>
+      <w:proofErr w:type="gramStart"/>
+      <w:r>
+        <w:rPr>
+          <w:rFonts w:hint="eastAsia"/>
+        </w:rPr>
+        <w:t>=:query</w:t>
+      </w:r>
+      <w:proofErr w:type="gramEnd"/>
     </w:p>
     <w:p>
       <w:pPr>
@@ -1279,8 +1954,38 @@
         <w:rPr>
           <w:rFonts w:hint="eastAsia"/>
         </w:rPr>
-        <w:t>2）高频词tag搜索：GET/api/forum/search?q=:query</w:t>
-      </w:r>
+        <w:t>2）高频词tag搜索：GET/</w:t>
+      </w:r>
+      <w:proofErr w:type="spellStart"/>
+      <w:r>
+        <w:rPr>
+          <w:rFonts w:hint="eastAsia"/>
+        </w:rPr>
+        <w:t>api</w:t>
+      </w:r>
+      <w:proofErr w:type="spellEnd"/>
+      <w:r>
+        <w:rPr>
+          <w:rFonts w:hint="eastAsia"/>
+        </w:rPr>
+        <w:t>/forum/</w:t>
+      </w:r>
+      <w:proofErr w:type="spellStart"/>
+      <w:r>
+        <w:rPr>
+          <w:rFonts w:hint="eastAsia"/>
+        </w:rPr>
+        <w:t>search?q</w:t>
+      </w:r>
+      <w:proofErr w:type="spellEnd"/>
+      <w:proofErr w:type="gramStart"/>
+      <w:r>
+        <w:rPr>
+          <w:rFonts w:hint="eastAsia"/>
+        </w:rPr>
+        <w:t>=:query</w:t>
+      </w:r>
+      <w:proofErr w:type="gramEnd"/>
     </w:p>
     <w:p>
       <w:pPr>
@@ -1361,13 +2066,8 @@
         <w:rPr>
           <w:rFonts w:hint="eastAsia"/>
         </w:rPr>
-        <w:t>功能</w:t>
-      </w:r>
-      <w:r>
-        <w:rPr>
-          <w:rFonts w:hint="eastAsia"/>
-        </w:rPr>
-        <w:t>：用户通过输入关键词搜索书籍</w:t>
+        <w:lastRenderedPageBreak/>
+        <w:t>功能：用户通过输入关键词搜索书籍</w:t>
       </w:r>
     </w:p>
     <w:p>
@@ -1410,7 +2110,25 @@
           <w:b/>
           <w:bCs/>
         </w:rPr>
-        <w:t>FR4.2 导航栏组织方式</w:t>
+        <w:t>FR4.2 导航</w:t>
+      </w:r>
+      <w:proofErr w:type="gramStart"/>
+      <w:r>
+        <w:rPr>
+          <w:rFonts w:hint="eastAsia"/>
+          <w:b/>
+          <w:bCs/>
+        </w:rPr>
+        <w:t>栏组织</w:t>
+      </w:r>
+      <w:proofErr w:type="gramEnd"/>
+      <w:r>
+        <w:rPr>
+          <w:rFonts w:hint="eastAsia"/>
+          <w:b/>
+          <w:bCs/>
+        </w:rPr>
+        <w:t>方式</w:t>
       </w:r>
     </w:p>
     <w:p>
@@ -1421,20 +2139,7 @@
         <w:rPr>
           <w:rFonts w:hint="eastAsia"/>
         </w:rPr>
-        <w:t>功能</w:t>
-      </w:r>
-      <w:r>
-        <w:rPr>
-          <w:rFonts w:hint="eastAsia"/>
-        </w:rPr>
-        <w:t>：在教材检索页面添加按导航栏，按照学部-专业-年级-课程的方式组织，组织方</w:t>
-      </w:r>
-      <w:r>
-        <w:rPr>
-          <w:rFonts w:hint="eastAsia"/>
-        </w:rPr>
-        <w:lastRenderedPageBreak/>
-        <w:t>式如下：</w:t>
+        <w:t>功能：在教材检索页面添加按导航栏，按照学部-专业-年级-课程的方式组织，组织方式如下：</w:t>
       </w:r>
     </w:p>
     <w:p>
@@ -1485,7 +2190,7 @@
                     </pic:cNvPicPr>
                   </pic:nvPicPr>
                   <pic:blipFill>
-                    <a:blip r:embed="rId6"/>
+                    <a:blip r:embed="rId7"/>
                     <a:stretch>
                       <a:fillRect/>
                     </a:stretch>
@@ -1514,7 +2219,21 @@
         <w:rPr>
           <w:rFonts w:hint="eastAsia"/>
         </w:rPr>
-        <w:t>导航栏组织方式参考图</w:t>
+        <w:t>导航</w:t>
+      </w:r>
+      <w:proofErr w:type="gramStart"/>
+      <w:r>
+        <w:rPr>
+          <w:rFonts w:hint="eastAsia"/>
+        </w:rPr>
+        <w:t>栏组织</w:t>
+      </w:r>
+      <w:proofErr w:type="gramEnd"/>
+      <w:r>
+        <w:rPr>
+          <w:rFonts w:hint="eastAsia"/>
+        </w:rPr>
+        <w:t>方式参考图</w:t>
       </w:r>
     </w:p>
     <w:p>
@@ -1541,13 +2260,7 @@
         <w:rPr>
           <w:rFonts w:hint="eastAsia"/>
         </w:rPr>
-        <w:t>功能</w:t>
-      </w:r>
-      <w:r>
-        <w:rPr>
-          <w:rFonts w:hint="eastAsia"/>
-        </w:rPr>
-        <w:t>：对筛选、匹配后的结果进行显示</w:t>
+        <w:t>功能：对筛选、匹配后的结果进行显示</w:t>
       </w:r>
     </w:p>
     <w:p>
@@ -1586,7 +2299,6 @@
     <w:p>
       <w:pPr>
         <w:rPr>
-          <w:rFonts w:hint="eastAsia"/>
           <w:b/>
           <w:bCs/>
         </w:rPr>
@@ -1616,21 +2328,12 @@
         <w:rPr>
           <w:rFonts w:hint="eastAsia"/>
         </w:rPr>
-        <w:t>功能</w:t>
-      </w:r>
-      <w:r>
-        <w:rPr>
-          <w:rFonts w:hint="eastAsia"/>
-        </w:rPr>
-        <w:t>：1.显示用户年级和专业信息 ；2.显示用户信用分 ；3.在热度相同的情况下，优先展示信用分高的用户的发言。</w:t>
-      </w:r>
-    </w:p>
-    <w:p>
-      <w:pPr>
-        <w:ind w:leftChars="200" w:left="420"/>
-        <w:rPr>
-          <w:rFonts w:hint="eastAsia"/>
-        </w:rPr>
+        <w:t>功能：1.显示用户年级和专业信息 ；2.显示用户信用分 ；3.在热度相同的情况下，优先展示信用分高的用户的发言。</w:t>
+      </w:r>
+    </w:p>
+    <w:p>
+      <w:pPr>
+        <w:ind w:leftChars="200" w:left="420"/>
       </w:pPr>
       <w:r>
         <w:rPr>
@@ -1642,7 +2345,21 @@
         <w:rPr>
           <w:rFonts w:hint="eastAsia"/>
         </w:rPr>
-        <w:t>GET /api/get-rep</w:t>
+        <w:t>GET /</w:t>
+      </w:r>
+      <w:proofErr w:type="spellStart"/>
+      <w:r>
+        <w:rPr>
+          <w:rFonts w:hint="eastAsia"/>
+        </w:rPr>
+        <w:t>api</w:t>
+      </w:r>
+      <w:proofErr w:type="spellEnd"/>
+      <w:r>
+        <w:rPr>
+          <w:rFonts w:hint="eastAsia"/>
+        </w:rPr>
+        <w:t>/get-rep</w:t>
       </w:r>
     </w:p>
     <w:p>
@@ -1680,21 +2397,68 @@
         <w:rPr>
           <w:rFonts w:hint="eastAsia"/>
         </w:rPr>
-        <w:t>功能</w:t>
-      </w:r>
-      <w:r>
-        <w:rPr>
-          <w:rFonts w:hint="eastAsia"/>
-        </w:rPr>
-        <w:t>：设置适当计算方法，如1.评论被点赞多少次就增加一定的信用分；2.被举报或存在违规行为时降低信用分；3.用户信息越完备，信用分越高；4.一定时期内无违规行为，给予一定的信用分作为奖励；5.创建用户时基础信用分一致，信用分存在上限，超出时不再累计。</w:t>
-      </w:r>
-    </w:p>
-    <w:p>
-      <w:pPr>
-        <w:ind w:leftChars="200" w:left="420"/>
-        <w:rPr>
-          <w:rFonts w:hint="eastAsia"/>
-        </w:rPr>
+        <w:t>功能：设置适当计算方法，如1.评论被点</w:t>
+      </w:r>
+      <w:proofErr w:type="gramStart"/>
+      <w:r>
+        <w:rPr>
+          <w:rFonts w:hint="eastAsia"/>
+        </w:rPr>
+        <w:t>赞多少</w:t>
+      </w:r>
+      <w:proofErr w:type="gramEnd"/>
+      <w:r>
+        <w:rPr>
+          <w:rFonts w:hint="eastAsia"/>
+        </w:rPr>
+        <w:t>次就增加一定的信用分；2.被举报或存在违规行为时降低信用分；3.用户信息越完备，</w:t>
+      </w:r>
+      <w:proofErr w:type="gramStart"/>
+      <w:r>
+        <w:rPr>
+          <w:rFonts w:hint="eastAsia"/>
+        </w:rPr>
+        <w:t>信用分越高</w:t>
+      </w:r>
+      <w:proofErr w:type="gramEnd"/>
+      <w:r>
+        <w:rPr>
+          <w:rFonts w:hint="eastAsia"/>
+        </w:rPr>
+        <w:t>；4.一定时期内无违规行为，给予一定的信用</w:t>
+      </w:r>
+      <w:proofErr w:type="gramStart"/>
+      <w:r>
+        <w:rPr>
+          <w:rFonts w:hint="eastAsia"/>
+        </w:rPr>
+        <w:t>分作为</w:t>
+      </w:r>
+      <w:proofErr w:type="gramEnd"/>
+      <w:r>
+        <w:rPr>
+          <w:rFonts w:hint="eastAsia"/>
+        </w:rPr>
+        <w:t>奖励；5.创建用户</w:t>
+      </w:r>
+      <w:proofErr w:type="gramStart"/>
+      <w:r>
+        <w:rPr>
+          <w:rFonts w:hint="eastAsia"/>
+        </w:rPr>
+        <w:t>时基础</w:t>
+      </w:r>
+      <w:proofErr w:type="gramEnd"/>
+      <w:r>
+        <w:rPr>
+          <w:rFonts w:hint="eastAsia"/>
+        </w:rPr>
+        <w:t>信用分一致，信用分存在上限，超出时不再累计。</w:t>
+      </w:r>
+    </w:p>
+    <w:p>
+      <w:pPr>
+        <w:ind w:leftChars="200" w:left="420"/>
       </w:pPr>
       <w:r>
         <w:rPr>
@@ -1706,7 +2470,21 @@
         <w:rPr>
           <w:rFonts w:hint="eastAsia"/>
         </w:rPr>
-        <w:t>POST /api/update-rep</w:t>
+        <w:t>POST /</w:t>
+      </w:r>
+      <w:proofErr w:type="spellStart"/>
+      <w:r>
+        <w:rPr>
+          <w:rFonts w:hint="eastAsia"/>
+        </w:rPr>
+        <w:t>api</w:t>
+      </w:r>
+      <w:proofErr w:type="spellEnd"/>
+      <w:r>
+        <w:rPr>
+          <w:rFonts w:hint="eastAsia"/>
+        </w:rPr>
+        <w:t>/update-rep</w:t>
       </w:r>
     </w:p>
     <w:p>

</xml_diff>

<commit_message>
doc: change the topic of this doc
</commit_message>
<xml_diff>
--- a/outline_design.docx
+++ b/outline_design.docx
@@ -10,8 +10,15 @@
       <w:r>
         <w:rPr>
           <w:rFonts w:hint="eastAsia"/>
-        </w:rPr>
-        <w:t>需求分析——北工大教材资源整合平台</w:t>
+          <w:lang w:val="en-US" w:eastAsia="zh-CN"/>
+        </w:rPr>
+        <w:t>系统概要设计</w:t>
+      </w:r>
+      <w:r>
+        <w:rPr>
+          <w:rFonts w:hint="eastAsia"/>
+        </w:rPr>
+        <w:t>—北工大教材资源整合平台</w:t>
       </w:r>
     </w:p>
     <w:p>
@@ -62,12 +69,29 @@
       </w:r>
     </w:p>
     <w:p>
-      <w:r>
-        <w:rPr>
-          <w:rFonts w:hint="eastAsia"/>
-        </w:rPr>
-        <w:t>模块划分：</w:t>
-      </w:r>
+      <w:pPr>
+        <w:rPr>
+          <w:rFonts w:hint="eastAsia" w:eastAsiaTheme="minorEastAsia"/>
+          <w:lang w:val="en-US" w:eastAsia="zh-CN"/>
+        </w:rPr>
+      </w:pPr>
+    </w:p>
+    <w:p>
+      <w:pPr>
+        <w:rPr>
+          <w:rFonts w:hint="default" w:eastAsiaTheme="minorEastAsia"/>
+          <w:lang w:val="en-US" w:eastAsia="zh-CN"/>
+        </w:rPr>
+      </w:pPr>
+      <w:r>
+        <w:rPr>
+          <w:rFonts w:hint="eastAsia"/>
+          <w:lang w:val="en-US" w:eastAsia="zh-CN"/>
+        </w:rPr>
+        <w:t>各模块具体描述：</w:t>
+      </w:r>
+      <w:bookmarkStart w:id="0" w:name="_GoBack"/>
+      <w:bookmarkEnd w:id="0"/>
     </w:p>
     <w:p>
       <w:pPr>
@@ -956,8 +980,6 @@
         </w:rPr>
         <w:t>用户互动区，包括对教材实用性进行评分、发表评论、点赞/点踩和回复评论功能</w:t>
       </w:r>
-      <w:bookmarkStart w:id="0" w:name="_GoBack"/>
-      <w:bookmarkEnd w:id="0"/>
     </w:p>
     <w:p>
       <w:pPr>

</xml_diff>

<commit_message>
doc: update outline design pic
</commit_message>
<xml_diff>
--- a/outline_design.docx
+++ b/outline_design.docx
@@ -20,10 +20,10 @@
           <w:noProof/>
         </w:rPr>
         <w:drawing>
-          <wp:inline distT="0" distB="0" distL="0" distR="0" wp14:anchorId="49F8E8DF" wp14:editId="6D0A820F">
-            <wp:extent cx="5274310" cy="1771650"/>
+          <wp:inline distT="0" distB="0" distL="0" distR="0" wp14:anchorId="74ECFA8E" wp14:editId="6D205BAF">
+            <wp:extent cx="5274310" cy="1831975"/>
             <wp:effectExtent l="0" t="0" r="0" b="0"/>
-            <wp:docPr id="562844684" name="图片 1"/>
+            <wp:docPr id="779984914" name="图片 1"/>
             <wp:cNvGraphicFramePr>
               <a:graphicFrameLocks xmlns:a="http://schemas.openxmlformats.org/drawingml/2006/main" noChangeAspect="1"/>
             </wp:cNvGraphicFramePr>
@@ -31,10 +31,8 @@
               <a:graphicData uri="http://schemas.openxmlformats.org/drawingml/2006/picture">
                 <pic:pic xmlns:pic="http://schemas.openxmlformats.org/drawingml/2006/picture">
                   <pic:nvPicPr>
-                    <pic:cNvPr id="562844684" name="图片 1"/>
-                    <pic:cNvPicPr>
-                      <a:picLocks noChangeAspect="1"/>
-                    </pic:cNvPicPr>
+                    <pic:cNvPr id="779984914" name="图片 779984914"/>
+                    <pic:cNvPicPr/>
                   </pic:nvPicPr>
                   <pic:blipFill>
                     <a:blip r:embed="rId6">
@@ -51,7 +49,7 @@
                   <pic:spPr>
                     <a:xfrm>
                       <a:off x="0" y="0"/>
-                      <a:ext cx="5274310" cy="1771650"/>
+                      <a:ext cx="5274310" cy="1831975"/>
                     </a:xfrm>
                     <a:prstGeom prst="rect">
                       <a:avLst/>
@@ -143,9 +141,6 @@
     <w:p>
       <w:pPr>
         <w:ind w:leftChars="200" w:left="420"/>
-        <w:rPr>
-          <w:rFonts w:hint="eastAsia"/>
-        </w:rPr>
       </w:pPr>
       <w:r>
         <w:rPr>
@@ -174,15 +169,7 @@
           <w:b/>
           <w:bCs/>
         </w:rPr>
-        <w:t>子模块</w:t>
-      </w:r>
-      <w:r>
-        <w:rPr>
-          <w:rFonts w:hint="eastAsia"/>
-          <w:b/>
-          <w:bCs/>
-        </w:rPr>
-        <w:t>1.1 注册功能</w:t>
+        <w:t>子模块1.1 注册功能</w:t>
       </w:r>
     </w:p>
     <w:p>
@@ -244,35 +231,21 @@
         <w:t>张瑞涵，李锶，李懿璇</w:t>
       </w:r>
     </w:p>
-    <w:p>
-      <w:pPr>
-        <w:rPr>
-          <w:rFonts w:hint="eastAsia"/>
-        </w:rPr>
-      </w:pPr>
-    </w:p>
-    <w:p>
-      <w:pPr>
-        <w:rPr>
-          <w:b/>
-          <w:bCs/>
-        </w:rPr>
-      </w:pPr>
-      <w:r>
-        <w:rPr>
-          <w:rFonts w:hint="eastAsia"/>
-          <w:b/>
-          <w:bCs/>
-        </w:rPr>
-        <w:t>子模块</w:t>
-      </w:r>
-      <w:r>
-        <w:rPr>
-          <w:rFonts w:hint="eastAsia"/>
-          <w:b/>
-          <w:bCs/>
-        </w:rPr>
-        <w:t>1.2 登录功能</w:t>
+    <w:p/>
+    <w:p>
+      <w:pPr>
+        <w:rPr>
+          <w:b/>
+          <w:bCs/>
+        </w:rPr>
+      </w:pPr>
+      <w:r>
+        <w:rPr>
+          <w:rFonts w:hint="eastAsia"/>
+          <w:b/>
+          <w:bCs/>
+        </w:rPr>
+        <w:t>子模块1.2 登录功能</w:t>
       </w:r>
     </w:p>
     <w:p>
@@ -334,35 +307,21 @@
         <w:t>张瑞涵，李锶，李懿璇</w:t>
       </w:r>
     </w:p>
-    <w:p>
-      <w:pPr>
-        <w:rPr>
-          <w:rFonts w:hint="eastAsia"/>
-        </w:rPr>
-      </w:pPr>
-    </w:p>
-    <w:p>
-      <w:pPr>
-        <w:rPr>
-          <w:b/>
-          <w:bCs/>
-        </w:rPr>
-      </w:pPr>
-      <w:r>
-        <w:rPr>
-          <w:rFonts w:hint="eastAsia"/>
-          <w:b/>
-          <w:bCs/>
-        </w:rPr>
-        <w:t>子模块</w:t>
-      </w:r>
-      <w:r>
-        <w:rPr>
-          <w:rFonts w:hint="eastAsia"/>
-          <w:b/>
-          <w:bCs/>
-        </w:rPr>
-        <w:t>1.3  修改用户信息</w:t>
+    <w:p/>
+    <w:p>
+      <w:pPr>
+        <w:rPr>
+          <w:b/>
+          <w:bCs/>
+        </w:rPr>
+      </w:pPr>
+      <w:r>
+        <w:rPr>
+          <w:rFonts w:hint="eastAsia"/>
+          <w:b/>
+          <w:bCs/>
+        </w:rPr>
+        <w:t>子模块1.3  修改用户信息</w:t>
       </w:r>
     </w:p>
     <w:p>
@@ -440,35 +399,21 @@
         <w:t>张瑞涵，李锶，李懿璇</w:t>
       </w:r>
     </w:p>
-    <w:p>
-      <w:pPr>
-        <w:rPr>
-          <w:rFonts w:hint="eastAsia"/>
-        </w:rPr>
-      </w:pPr>
-    </w:p>
-    <w:p>
-      <w:pPr>
-        <w:rPr>
-          <w:b/>
-          <w:bCs/>
-        </w:rPr>
-      </w:pPr>
-      <w:r>
-        <w:rPr>
-          <w:rFonts w:hint="eastAsia"/>
-          <w:b/>
-          <w:bCs/>
-        </w:rPr>
-        <w:t>子模块</w:t>
-      </w:r>
-      <w:r>
-        <w:rPr>
-          <w:rFonts w:hint="eastAsia"/>
-          <w:b/>
-          <w:bCs/>
-        </w:rPr>
-        <w:t>1.4 显示用户收藏功能</w:t>
+    <w:p/>
+    <w:p>
+      <w:pPr>
+        <w:rPr>
+          <w:b/>
+          <w:bCs/>
+        </w:rPr>
+      </w:pPr>
+      <w:r>
+        <w:rPr>
+          <w:rFonts w:hint="eastAsia"/>
+          <w:b/>
+          <w:bCs/>
+        </w:rPr>
+        <w:t>子模块1.4 显示用户收藏功能</w:t>
       </w:r>
     </w:p>
     <w:p>
@@ -552,36 +497,21 @@
         <w:t>张瑞涵，李锶，李懿璇</w:t>
       </w:r>
     </w:p>
-    <w:p>
-      <w:pPr>
-        <w:rPr>
-          <w:rFonts w:hint="eastAsia"/>
-        </w:rPr>
-      </w:pPr>
-    </w:p>
-    <w:p>
-      <w:pPr>
-        <w:rPr>
-          <w:b/>
-          <w:bCs/>
-        </w:rPr>
-      </w:pPr>
-      <w:r>
-        <w:rPr>
-          <w:rFonts w:hint="eastAsia"/>
-          <w:b/>
-          <w:bCs/>
-        </w:rPr>
-        <w:lastRenderedPageBreak/>
-        <w:t>子模块</w:t>
-      </w:r>
-      <w:r>
-        <w:rPr>
-          <w:rFonts w:hint="eastAsia"/>
-          <w:b/>
-          <w:bCs/>
-        </w:rPr>
-        <w:t>1.5 显示用户信息</w:t>
+    <w:p/>
+    <w:p>
+      <w:pPr>
+        <w:rPr>
+          <w:b/>
+          <w:bCs/>
+        </w:rPr>
+      </w:pPr>
+      <w:r>
+        <w:rPr>
+          <w:rFonts w:hint="eastAsia"/>
+          <w:b/>
+          <w:bCs/>
+        </w:rPr>
+        <w:t>子模块1.5 显示用户信息</w:t>
       </w:r>
     </w:p>
     <w:p>
@@ -781,15 +711,7 @@
           <w:b/>
           <w:bCs/>
         </w:rPr>
-        <w:t>子模块</w:t>
-      </w:r>
-      <w:r>
-        <w:rPr>
-          <w:rFonts w:hint="eastAsia"/>
-          <w:b/>
-          <w:bCs/>
-        </w:rPr>
-        <w:t>2.1 显示教材基本信息</w:t>
+        <w:t>子模块2.1 显示教材基本信息</w:t>
       </w:r>
     </w:p>
     <w:p>
@@ -861,35 +783,21 @@
         <w:t>张嘉茵，张瑞涵，李锶，李懿璇</w:t>
       </w:r>
     </w:p>
-    <w:p>
-      <w:pPr>
-        <w:rPr>
-          <w:rFonts w:hint="eastAsia"/>
-        </w:rPr>
-      </w:pPr>
-    </w:p>
-    <w:p>
-      <w:pPr>
-        <w:rPr>
-          <w:b/>
-          <w:bCs/>
-        </w:rPr>
-      </w:pPr>
-      <w:r>
-        <w:rPr>
-          <w:rFonts w:hint="eastAsia"/>
-          <w:b/>
-          <w:bCs/>
-        </w:rPr>
-        <w:t>子模块</w:t>
-      </w:r>
-      <w:r>
-        <w:rPr>
-          <w:rFonts w:hint="eastAsia"/>
-          <w:b/>
-          <w:bCs/>
-        </w:rPr>
-        <w:t>2.2 显示电子书、实体书获取途径</w:t>
+    <w:p/>
+    <w:p>
+      <w:pPr>
+        <w:rPr>
+          <w:b/>
+          <w:bCs/>
+        </w:rPr>
+      </w:pPr>
+      <w:r>
+        <w:rPr>
+          <w:rFonts w:hint="eastAsia"/>
+          <w:b/>
+          <w:bCs/>
+        </w:rPr>
+        <w:t>子模块2.2 显示电子书、实体书获取途径</w:t>
       </w:r>
     </w:p>
     <w:p>
@@ -1220,35 +1128,21 @@
         <w:t>张嘉茵，张瑞涵，李锶，李懿璇</w:t>
       </w:r>
     </w:p>
-    <w:p>
-      <w:pPr>
-        <w:rPr>
-          <w:rFonts w:hint="eastAsia"/>
-        </w:rPr>
-      </w:pPr>
-    </w:p>
-    <w:p>
-      <w:pPr>
-        <w:rPr>
-          <w:b/>
-          <w:bCs/>
-        </w:rPr>
-      </w:pPr>
-      <w:r>
-        <w:rPr>
-          <w:rFonts w:hint="eastAsia"/>
-          <w:b/>
-          <w:bCs/>
-        </w:rPr>
-        <w:t>子模块</w:t>
-      </w:r>
-      <w:r>
-        <w:rPr>
-          <w:rFonts w:hint="eastAsia"/>
-          <w:b/>
-          <w:bCs/>
-        </w:rPr>
-        <w:t>2.4 增加教材</w:t>
+    <w:p/>
+    <w:p>
+      <w:pPr>
+        <w:rPr>
+          <w:b/>
+          <w:bCs/>
+        </w:rPr>
+      </w:pPr>
+      <w:r>
+        <w:rPr>
+          <w:rFonts w:hint="eastAsia"/>
+          <w:b/>
+          <w:bCs/>
+        </w:rPr>
+        <w:t>子模块2.4 增加教材</w:t>
       </w:r>
     </w:p>
     <w:p>
@@ -1304,35 +1198,21 @@
         <w:t>张嘉茵，张瑞涵，李锶，李懿璇</w:t>
       </w:r>
     </w:p>
-    <w:p>
-      <w:pPr>
-        <w:rPr>
-          <w:rFonts w:hint="eastAsia"/>
-        </w:rPr>
-      </w:pPr>
-    </w:p>
-    <w:p>
-      <w:pPr>
-        <w:rPr>
-          <w:b/>
-          <w:bCs/>
-        </w:rPr>
-      </w:pPr>
-      <w:r>
-        <w:rPr>
-          <w:rFonts w:hint="eastAsia"/>
-          <w:b/>
-          <w:bCs/>
-        </w:rPr>
-        <w:t>子模块</w:t>
-      </w:r>
-      <w:r>
-        <w:rPr>
-          <w:rFonts w:hint="eastAsia"/>
-          <w:b/>
-          <w:bCs/>
-        </w:rPr>
-        <w:t>2.5 删除教材</w:t>
+    <w:p/>
+    <w:p>
+      <w:pPr>
+        <w:rPr>
+          <w:b/>
+          <w:bCs/>
+        </w:rPr>
+      </w:pPr>
+      <w:r>
+        <w:rPr>
+          <w:rFonts w:hint="eastAsia"/>
+          <w:b/>
+          <w:bCs/>
+        </w:rPr>
+        <w:t>子模块2.5 删除教材</w:t>
       </w:r>
     </w:p>
     <w:p>
@@ -1388,35 +1268,21 @@
         <w:t>张嘉茵，张瑞涵，李锶，李懿璇</w:t>
       </w:r>
     </w:p>
-    <w:p>
-      <w:pPr>
-        <w:rPr>
-          <w:rFonts w:hint="eastAsia"/>
-        </w:rPr>
-      </w:pPr>
-    </w:p>
-    <w:p>
-      <w:pPr>
-        <w:rPr>
-          <w:b/>
-          <w:bCs/>
-        </w:rPr>
-      </w:pPr>
-      <w:r>
-        <w:rPr>
-          <w:rFonts w:hint="eastAsia"/>
-          <w:b/>
-          <w:bCs/>
-        </w:rPr>
-        <w:t>子模块</w:t>
-      </w:r>
-      <w:r>
-        <w:rPr>
-          <w:rFonts w:hint="eastAsia"/>
-          <w:b/>
-          <w:bCs/>
-        </w:rPr>
-        <w:t>2.6 修改教材信息</w:t>
+    <w:p/>
+    <w:p>
+      <w:pPr>
+        <w:rPr>
+          <w:b/>
+          <w:bCs/>
+        </w:rPr>
+      </w:pPr>
+      <w:r>
+        <w:rPr>
+          <w:rFonts w:hint="eastAsia"/>
+          <w:b/>
+          <w:bCs/>
+        </w:rPr>
+        <w:t>子模块2.6 修改教材信息</w:t>
       </w:r>
     </w:p>
     <w:p>
@@ -1438,6 +1304,7 @@
         <w:rPr>
           <w:rFonts w:hint="eastAsia"/>
         </w:rPr>
+        <w:lastRenderedPageBreak/>
         <w:t>接口：PUT /</w:t>
       </w:r>
       <w:proofErr w:type="spellStart"/>
@@ -1463,7 +1330,6 @@
         <w:rPr>
           <w:rFonts w:hint="eastAsia"/>
         </w:rPr>
-        <w:lastRenderedPageBreak/>
         <w:t>负责人：</w:t>
       </w:r>
       <w:r>
@@ -1473,13 +1339,7 @@
         <w:t>张嘉茵，张瑞涵，李锶，李懿璇</w:t>
       </w:r>
     </w:p>
-    <w:p>
-      <w:pPr>
-        <w:rPr>
-          <w:rFonts w:hint="eastAsia"/>
-        </w:rPr>
-      </w:pPr>
-    </w:p>
+    <w:p/>
     <w:p>
       <w:pPr>
         <w:pStyle w:val="2"/>
@@ -1500,13 +1360,7 @@
         <w:rPr>
           <w:rFonts w:hint="eastAsia"/>
         </w:rPr>
-        <w:t>的</w:t>
-      </w:r>
-      <w:r>
-        <w:rPr>
-          <w:rFonts w:hint="eastAsia"/>
-        </w:rPr>
-        <w:t>论坛模块</w:t>
+        <w:t>的论坛模块</w:t>
       </w:r>
     </w:p>
     <w:p>
@@ -1594,15 +1448,7 @@
           <w:b/>
           <w:bCs/>
         </w:rPr>
-        <w:t>子模块</w:t>
-      </w:r>
-      <w:r>
-        <w:rPr>
-          <w:rFonts w:hint="eastAsia"/>
-          <w:b/>
-          <w:bCs/>
-        </w:rPr>
-        <w:t xml:space="preserve">3.1 </w:t>
+        <w:t xml:space="preserve">子模块3.1 </w:t>
       </w:r>
       <w:proofErr w:type="gramStart"/>
       <w:r>
@@ -1778,15 +1624,7 @@
           <w:b/>
           <w:bCs/>
         </w:rPr>
-        <w:t>子模块</w:t>
-      </w:r>
-      <w:r>
-        <w:rPr>
-          <w:rFonts w:hint="eastAsia"/>
-          <w:b/>
-          <w:bCs/>
-        </w:rPr>
-        <w:t>3.2 用户互动</w:t>
+        <w:t>子模块3.2 用户互动</w:t>
       </w:r>
     </w:p>
     <w:p>
@@ -2028,15 +1866,7 @@
           <w:b/>
           <w:bCs/>
         </w:rPr>
-        <w:t>子模块</w:t>
-      </w:r>
-      <w:r>
-        <w:rPr>
-          <w:rFonts w:hint="eastAsia"/>
-          <w:b/>
-          <w:bCs/>
-        </w:rPr>
-        <w:t>3.3 常用关键词搜索，精选评论</w:t>
+        <w:t>子模块3.3 常用关键词搜索，精选评论</w:t>
       </w:r>
     </w:p>
     <w:p>
@@ -2176,39 +2006,7 @@
           <w:b/>
           <w:bCs/>
         </w:rPr>
-        <w:t>子模块</w:t>
-      </w:r>
-      <w:r>
-        <w:rPr>
-          <w:rFonts w:hint="eastAsia"/>
-          <w:b/>
-          <w:bCs/>
-        </w:rPr>
-        <w:t>3</w:t>
-      </w:r>
-      <w:r>
-        <w:rPr>
-          <w:rFonts w:hint="eastAsia"/>
-          <w:b/>
-          <w:bCs/>
-        </w:rPr>
-        <w:t>.</w:t>
-      </w:r>
-      <w:r>
-        <w:rPr>
-          <w:rFonts w:hint="eastAsia"/>
-          <w:b/>
-          <w:bCs/>
-        </w:rPr>
-        <w:t>4</w:t>
-      </w:r>
-      <w:r>
-        <w:rPr>
-          <w:rFonts w:hint="eastAsia"/>
-          <w:b/>
-          <w:bCs/>
-        </w:rPr>
-        <w:t xml:space="preserve"> 上传课程资源</w:t>
+        <w:t>子模块3.4 上传课程资源</w:t>
       </w:r>
     </w:p>
     <w:p>
@@ -2270,59 +2068,21 @@
         <w:t>负责人：张嘉茵，王林诺，彭叶</w:t>
       </w:r>
     </w:p>
-    <w:p>
-      <w:pPr>
-        <w:rPr>
-          <w:rFonts w:hint="eastAsia"/>
-        </w:rPr>
-      </w:pPr>
-    </w:p>
-    <w:p>
-      <w:pPr>
-        <w:rPr>
-          <w:b/>
-          <w:bCs/>
-        </w:rPr>
-      </w:pPr>
-      <w:r>
-        <w:rPr>
-          <w:rFonts w:hint="eastAsia"/>
-          <w:b/>
-          <w:bCs/>
-        </w:rPr>
-        <w:t>子模块</w:t>
-      </w:r>
-      <w:r>
-        <w:rPr>
-          <w:rFonts w:hint="eastAsia"/>
-          <w:b/>
-          <w:bCs/>
-        </w:rPr>
-        <w:t>3</w:t>
-      </w:r>
-      <w:r>
-        <w:rPr>
-          <w:rFonts w:hint="eastAsia"/>
-          <w:b/>
-          <w:bCs/>
-        </w:rPr>
-        <w:t>.</w:t>
-      </w:r>
-      <w:r>
-        <w:rPr>
-          <w:rFonts w:hint="eastAsia"/>
-          <w:b/>
-          <w:bCs/>
-        </w:rPr>
-        <w:t>4</w:t>
-      </w:r>
-      <w:r>
-        <w:rPr>
-          <w:rFonts w:hint="eastAsia"/>
-          <w:b/>
-          <w:bCs/>
-        </w:rPr>
-        <w:t xml:space="preserve"> 删除课程资源</w:t>
+    <w:p/>
+    <w:p>
+      <w:pPr>
+        <w:rPr>
+          <w:b/>
+          <w:bCs/>
+        </w:rPr>
+      </w:pPr>
+      <w:r>
+        <w:rPr>
+          <w:rFonts w:hint="eastAsia"/>
+          <w:b/>
+          <w:bCs/>
+        </w:rPr>
+        <w:t>子模块3.4 删除课程资源</w:t>
       </w:r>
     </w:p>
     <w:p>
@@ -2348,6 +2108,7 @@
         <w:rPr>
           <w:rFonts w:hint="eastAsia"/>
         </w:rPr>
+        <w:lastRenderedPageBreak/>
         <w:t>接口：PUT /</w:t>
       </w:r>
       <w:proofErr w:type="spellStart"/>
@@ -2381,47 +2142,24 @@
         <w:rPr>
           <w:rFonts w:hint="eastAsia"/>
         </w:rPr>
-        <w:lastRenderedPageBreak/>
         <w:t>负责人：张嘉茵，王林诺，彭叶</w:t>
       </w:r>
     </w:p>
-    <w:p>
-      <w:pPr>
-        <w:rPr>
-          <w:rFonts w:hint="eastAsia"/>
-        </w:rPr>
-      </w:pPr>
-    </w:p>
-    <w:p>
-      <w:pPr>
-        <w:rPr>
-          <w:b/>
-          <w:bCs/>
-        </w:rPr>
-      </w:pPr>
-      <w:r>
-        <w:rPr>
-          <w:rFonts w:hint="eastAsia"/>
-          <w:b/>
-          <w:bCs/>
-        </w:rPr>
-        <w:t>子模块</w:t>
-      </w:r>
-      <w:r>
-        <w:rPr>
-          <w:rFonts w:hint="eastAsia"/>
-          <w:b/>
-          <w:bCs/>
-        </w:rPr>
-        <w:t>3.5</w:t>
-      </w:r>
-      <w:r>
-        <w:rPr>
-          <w:rFonts w:hint="eastAsia"/>
-          <w:b/>
-          <w:bCs/>
-        </w:rPr>
-        <w:t xml:space="preserve"> 显示共享</w:t>
+    <w:p/>
+    <w:p>
+      <w:pPr>
+        <w:rPr>
+          <w:b/>
+          <w:bCs/>
+        </w:rPr>
+      </w:pPr>
+      <w:r>
+        <w:rPr>
+          <w:rFonts w:hint="eastAsia"/>
+          <w:b/>
+          <w:bCs/>
+        </w:rPr>
+        <w:t>子模块3.5 显示共享</w:t>
       </w:r>
       <w:r>
         <w:rPr>
@@ -2583,15 +2321,7 @@
           <w:b/>
           <w:bCs/>
         </w:rPr>
-        <w:t>子模块</w:t>
-      </w:r>
-      <w:r>
-        <w:rPr>
-          <w:rFonts w:hint="eastAsia"/>
-          <w:b/>
-          <w:bCs/>
-        </w:rPr>
-        <w:t>4.1关键词搜索功能</w:t>
+        <w:t>子模块4.1关键词搜索功能</w:t>
       </w:r>
     </w:p>
     <w:p>
@@ -2684,50 +2414,24 @@
         <w:rPr>
           <w:rFonts w:hint="eastAsia"/>
         </w:rPr>
-        <w:t>张瑞涵，李锶，李懿璇</w:t>
-      </w:r>
-      <w:r>
-        <w:rPr>
-          <w:rFonts w:hint="eastAsia"/>
-        </w:rPr>
-        <w:t>，</w:t>
-      </w:r>
-      <w:r>
-        <w:rPr>
-          <w:rFonts w:hint="eastAsia"/>
-        </w:rPr>
-        <w:t>王林诺</w:t>
-      </w:r>
-    </w:p>
-    <w:p>
-      <w:pPr>
-        <w:rPr>
-          <w:rFonts w:hint="eastAsia"/>
-        </w:rPr>
-      </w:pPr>
-    </w:p>
-    <w:p>
-      <w:pPr>
-        <w:rPr>
-          <w:b/>
-          <w:bCs/>
-        </w:rPr>
-      </w:pPr>
-      <w:r>
-        <w:rPr>
-          <w:rFonts w:hint="eastAsia"/>
-          <w:b/>
-          <w:bCs/>
-        </w:rPr>
-        <w:t>子模块</w:t>
-      </w:r>
-      <w:r>
-        <w:rPr>
-          <w:rFonts w:hint="eastAsia"/>
-          <w:b/>
-          <w:bCs/>
-        </w:rPr>
-        <w:t>4.2 导航</w:t>
+        <w:t>张瑞涵，李锶，李懿璇，王林诺</w:t>
+      </w:r>
+    </w:p>
+    <w:p/>
+    <w:p>
+      <w:pPr>
+        <w:rPr>
+          <w:b/>
+          <w:bCs/>
+        </w:rPr>
+      </w:pPr>
+      <w:r>
+        <w:rPr>
+          <w:rFonts w:hint="eastAsia"/>
+          <w:b/>
+          <w:bCs/>
+        </w:rPr>
+        <w:t>子模块4.2 导航</w:t>
       </w:r>
       <w:proofErr w:type="gramStart"/>
       <w:r>
@@ -2762,19 +2466,7 @@
         <w:rPr>
           <w:rFonts w:hint="eastAsia"/>
         </w:rPr>
-        <w:t>张瑞涵，李锶，李懿璇</w:t>
-      </w:r>
-      <w:r>
-        <w:rPr>
-          <w:rFonts w:hint="eastAsia"/>
-        </w:rPr>
-        <w:t>，</w:t>
-      </w:r>
-      <w:r>
-        <w:rPr>
-          <w:rFonts w:hint="eastAsia"/>
-        </w:rPr>
-        <w:t>王林诺</w:t>
+        <w:t>张瑞涵，李锶，李懿璇，王林诺</w:t>
       </w:r>
     </w:p>
     <w:p>
@@ -2941,13 +2633,7 @@
         <w:rPr>
           <w:rFonts w:hint="eastAsia"/>
         </w:rPr>
-        <w:t>功能：</w:t>
-      </w:r>
-      <w:r>
-        <w:rPr>
-          <w:rFonts w:hint="eastAsia"/>
-        </w:rPr>
-        <w:t>对用户信誉进行实时计算和显示</w:t>
+        <w:t>功能：对用户信誉进行实时计算和显示</w:t>
       </w:r>
       <w:r>
         <w:t xml:space="preserve"> </w:t>
@@ -2983,36 +2669,21 @@
         <w:t>负责人：张嘉茵，王林诺，彭叶</w:t>
       </w:r>
     </w:p>
-    <w:p>
-      <w:pPr>
-        <w:rPr>
-          <w:rFonts w:hint="eastAsia"/>
-        </w:rPr>
-      </w:pPr>
-    </w:p>
-    <w:p>
-      <w:pPr>
-        <w:rPr>
-          <w:b/>
-          <w:bCs/>
-        </w:rPr>
-      </w:pPr>
-      <w:r>
-        <w:rPr>
-          <w:rFonts w:hint="eastAsia"/>
-          <w:b/>
-          <w:bCs/>
-        </w:rPr>
-        <w:lastRenderedPageBreak/>
-        <w:t>子模块</w:t>
-      </w:r>
-      <w:r>
-        <w:rPr>
-          <w:rFonts w:hint="eastAsia"/>
-          <w:b/>
-          <w:bCs/>
-        </w:rPr>
-        <w:t>5.1 显示信誉等级</w:t>
+    <w:p/>
+    <w:p>
+      <w:pPr>
+        <w:rPr>
+          <w:b/>
+          <w:bCs/>
+        </w:rPr>
+      </w:pPr>
+      <w:r>
+        <w:rPr>
+          <w:rFonts w:hint="eastAsia"/>
+          <w:b/>
+          <w:bCs/>
+        </w:rPr>
+        <w:t>子模块5.1 显示信誉等级</w:t>
       </w:r>
     </w:p>
     <w:p>
@@ -3071,35 +2742,21 @@
         <w:t>张嘉茵，王林诺，彭叶</w:t>
       </w:r>
     </w:p>
-    <w:p>
-      <w:pPr>
-        <w:rPr>
-          <w:rFonts w:hint="eastAsia"/>
-        </w:rPr>
-      </w:pPr>
-    </w:p>
-    <w:p>
-      <w:pPr>
-        <w:rPr>
-          <w:b/>
-          <w:bCs/>
-        </w:rPr>
-      </w:pPr>
-      <w:r>
-        <w:rPr>
-          <w:rFonts w:hint="eastAsia"/>
-          <w:b/>
-          <w:bCs/>
-        </w:rPr>
-        <w:t>子模块</w:t>
-      </w:r>
-      <w:r>
-        <w:rPr>
-          <w:rFonts w:hint="eastAsia"/>
-          <w:b/>
-          <w:bCs/>
-        </w:rPr>
-        <w:t>5.2 计算用户信用分</w:t>
+    <w:p/>
+    <w:p>
+      <w:pPr>
+        <w:rPr>
+          <w:b/>
+          <w:bCs/>
+        </w:rPr>
+      </w:pPr>
+      <w:r>
+        <w:rPr>
+          <w:rFonts w:hint="eastAsia"/>
+          <w:b/>
+          <w:bCs/>
+        </w:rPr>
+        <w:t>子模块5.2 计算用户信用分</w:t>
       </w:r>
     </w:p>
     <w:p>

</xml_diff>